<commit_message>
Sekce Optimalizace + úpravy stylů
</commit_message>
<xml_diff>
--- a/dokumentace.docx
+++ b/dokumentace.docx
@@ -16,10 +16,10 @@
           <w:lang w:eastAsia="ar-SA"/>
         </w:rPr>
         <w:drawing>
-          <wp:inline distT="0" distB="0" distL="0" distR="0" wp14:anchorId="2948F08A" wp14:editId="131D20C6">
+          <wp:inline distT="0" distB="0" distL="0" distR="0" wp14:anchorId="2948F08A" wp14:editId="413DF852">
             <wp:extent cx="4905375" cy="1085850"/>
             <wp:effectExtent l="0" t="0" r="9525" b="0"/>
-            <wp:docPr id="4" name="Obrázek 4" descr="Obsah obrázku text&#10;&#10;Popis byl vytvořen automaticky"/>
+            <wp:docPr id="4" name="Obrázek 4" descr="Logo FIT VUT"/>
             <wp:cNvGraphicFramePr>
               <a:graphicFrameLocks xmlns:a="http://schemas.openxmlformats.org/drawingml/2006/main" noChangeAspect="1"/>
             </wp:cNvGraphicFramePr>
@@ -27,7 +27,7 @@
               <a:graphicData uri="http://schemas.openxmlformats.org/drawingml/2006/picture">
                 <pic:pic xmlns:pic="http://schemas.openxmlformats.org/drawingml/2006/picture">
                   <pic:nvPicPr>
-                    <pic:cNvPr id="4" name="Obrázek 4" descr="Obsah obrázku text&#10;&#10;Popis byl vytvořen automaticky"/>
+                    <pic:cNvPr id="4" name="Obrázek 4" descr="Logo FIT VUT"/>
                     <pic:cNvPicPr>
                       <a:picLocks noChangeAspect="1" noChangeArrowheads="1"/>
                     </pic:cNvPicPr>
@@ -158,7 +158,6 @@
       <w:sdtPr>
         <w:rPr>
           <w:rFonts w:asciiTheme="minorHAnsi" w:eastAsia="Times New Roman" w:hAnsiTheme="minorHAnsi" w:cs="Calibri"/>
-          <w:color w:val="auto"/>
           <w:sz w:val="24"/>
           <w:szCs w:val="26"/>
         </w:rPr>
@@ -172,12 +171,18 @@
         <w:rPr>
           <w:b/>
           <w:bCs/>
+          <w:color w:val="auto"/>
         </w:rPr>
       </w:sdtEndPr>
       <w:sdtContent>
         <w:p>
           <w:pPr>
             <w:pStyle w:val="Nadpisobsahu"/>
+            <w:numPr>
+              <w:ilvl w:val="0"/>
+              <w:numId w:val="0"/>
+            </w:numPr>
+            <w:ind w:left="720"/>
             <w:rPr>
               <w:rStyle w:val="Nadpis1Char"/>
               <w:rFonts w:eastAsiaTheme="majorEastAsia"/>
@@ -197,6 +202,7 @@
           <w:pPr>
             <w:pStyle w:val="Obsah1"/>
             <w:tabs>
+              <w:tab w:val="left" w:pos="440"/>
               <w:tab w:val="right" w:leader="dot" w:pos="9059"/>
             </w:tabs>
             <w:rPr>
@@ -215,23 +221,39 @@
           <w:r>
             <w:fldChar w:fldCharType="separate"/>
           </w:r>
-          <w:hyperlink w:anchor="_Toc99720450" w:history="1">
+          <w:hyperlink w:anchor="_Toc102314804" w:history="1">
             <w:r>
               <w:rPr>
                 <w:rStyle w:val="Hypertextovodkaz"/>
                 <w:noProof/>
               </w:rPr>
-              <w:t>1. část</w:t>
-            </w:r>
-            <w:r>
-              <w:rPr>
-                <w:noProof/>
-                <w:webHidden/>
+              <w:t>1.</w:t>
+            </w:r>
+            <w:r>
+              <w:rPr>
+                <w:rFonts w:eastAsiaTheme="minorEastAsia" w:cstheme="minorBidi"/>
+                <w:noProof/>
+                <w:sz w:val="22"/>
+                <w:szCs w:val="22"/>
               </w:rPr>
               <w:tab/>
             </w:r>
             <w:r>
               <w:rPr>
+                <w:rStyle w:val="Hypertextovodkaz"/>
+                <w:noProof/>
+              </w:rPr>
+              <w:t>Návrh</w:t>
+            </w:r>
+            <w:r>
+              <w:rPr>
+                <w:noProof/>
+                <w:webHidden/>
+              </w:rPr>
+              <w:tab/>
+            </w:r>
+            <w:r>
+              <w:rPr>
                 <w:noProof/>
                 <w:webHidden/>
               </w:rPr>
@@ -242,7 +264,7 @@
                 <w:noProof/>
                 <w:webHidden/>
               </w:rPr>
-              <w:instrText xml:space="preserve"> PAGEREF _Toc99720450 \h </w:instrText>
+              <w:instrText xml:space="preserve"> PAGEREF _Toc102314804 \h </w:instrText>
             </w:r>
             <w:r>
               <w:rPr>
@@ -277,6 +299,7 @@
           <w:pPr>
             <w:pStyle w:val="Obsah2"/>
             <w:tabs>
+              <w:tab w:val="left" w:pos="880"/>
               <w:tab w:val="right" w:leader="dot" w:pos="9059"/>
             </w:tabs>
             <w:rPr>
@@ -286,12 +309,28 @@
               <w:szCs w:val="22"/>
             </w:rPr>
           </w:pPr>
-          <w:hyperlink w:anchor="_Toc99720451" w:history="1">
+          <w:hyperlink w:anchor="_Toc102314805" w:history="1">
             <w:r>
               <w:rPr>
                 <w:rStyle w:val="Hypertextovodkaz"/>
                 <w:noProof/>
               </w:rPr>
+              <w:t>1.1.</w:t>
+            </w:r>
+            <w:r>
+              <w:rPr>
+                <w:rFonts w:eastAsiaTheme="minorEastAsia" w:cstheme="minorBidi"/>
+                <w:noProof/>
+                <w:sz w:val="22"/>
+                <w:szCs w:val="22"/>
+              </w:rPr>
+              <w:tab/>
+            </w:r>
+            <w:r>
+              <w:rPr>
+                <w:rStyle w:val="Hypertextovodkaz"/>
+                <w:noProof/>
+              </w:rPr>
               <w:t>Entity Relationship Diagram</w:t>
             </w:r>
             <w:r>
@@ -313,7 +352,7 @@
                 <w:noProof/>
                 <w:webHidden/>
               </w:rPr>
-              <w:instrText xml:space="preserve"> PAGEREF _Toc99720451 \h </w:instrText>
+              <w:instrText xml:space="preserve"> PAGEREF _Toc102314805 \h </w:instrText>
             </w:r>
             <w:r>
               <w:rPr>
@@ -348,6 +387,7 @@
           <w:pPr>
             <w:pStyle w:val="Obsah2"/>
             <w:tabs>
+              <w:tab w:val="left" w:pos="880"/>
               <w:tab w:val="right" w:leader="dot" w:pos="9059"/>
             </w:tabs>
             <w:rPr>
@@ -357,12 +397,28 @@
               <w:szCs w:val="22"/>
             </w:rPr>
           </w:pPr>
-          <w:hyperlink w:anchor="_Toc99720452" w:history="1">
+          <w:hyperlink w:anchor="_Toc102314806" w:history="1">
             <w:r>
               <w:rPr>
                 <w:rStyle w:val="Hypertextovodkaz"/>
                 <w:noProof/>
               </w:rPr>
+              <w:t>1.2.</w:t>
+            </w:r>
+            <w:r>
+              <w:rPr>
+                <w:rFonts w:eastAsiaTheme="minorEastAsia" w:cstheme="minorBidi"/>
+                <w:noProof/>
+                <w:sz w:val="22"/>
+                <w:szCs w:val="22"/>
+              </w:rPr>
+              <w:tab/>
+            </w:r>
+            <w:r>
+              <w:rPr>
+                <w:rStyle w:val="Hypertextovodkaz"/>
+                <w:noProof/>
+              </w:rPr>
               <w:t>Popis Datového Modelu</w:t>
             </w:r>
             <w:r>
@@ -384,7 +440,7 @@
                 <w:noProof/>
                 <w:webHidden/>
               </w:rPr>
-              <w:instrText xml:space="preserve"> PAGEREF _Toc99720452 \h </w:instrText>
+              <w:instrText xml:space="preserve"> PAGEREF _Toc102314806 \h </w:instrText>
             </w:r>
             <w:r>
               <w:rPr>
@@ -404,7 +460,7 @@
                 <w:noProof/>
                 <w:webHidden/>
               </w:rPr>
-              <w:t>3</w:t>
+              <w:t>4</w:t>
             </w:r>
             <w:r>
               <w:rPr>
@@ -419,6 +475,7 @@
           <w:pPr>
             <w:pStyle w:val="Obsah2"/>
             <w:tabs>
+              <w:tab w:val="left" w:pos="880"/>
               <w:tab w:val="right" w:leader="dot" w:pos="9059"/>
             </w:tabs>
             <w:rPr>
@@ -428,12 +485,28 @@
               <w:szCs w:val="22"/>
             </w:rPr>
           </w:pPr>
-          <w:hyperlink w:anchor="_Toc99720453" w:history="1">
+          <w:hyperlink w:anchor="_Toc102314807" w:history="1">
             <w:r>
               <w:rPr>
                 <w:rStyle w:val="Hypertextovodkaz"/>
                 <w:noProof/>
               </w:rPr>
+              <w:t>1.3.</w:t>
+            </w:r>
+            <w:r>
+              <w:rPr>
+                <w:rFonts w:eastAsiaTheme="minorEastAsia" w:cstheme="minorBidi"/>
+                <w:noProof/>
+                <w:sz w:val="22"/>
+                <w:szCs w:val="22"/>
+              </w:rPr>
+              <w:tab/>
+            </w:r>
+            <w:r>
+              <w:rPr>
+                <w:rStyle w:val="Hypertextovodkaz"/>
+                <w:noProof/>
+              </w:rPr>
               <w:t>Use Case Diagram</w:t>
             </w:r>
             <w:r>
@@ -455,7 +528,7 @@
                 <w:noProof/>
                 <w:webHidden/>
               </w:rPr>
-              <w:instrText xml:space="preserve"> PAGEREF _Toc99720453 \h </w:instrText>
+              <w:instrText xml:space="preserve"> PAGEREF _Toc102314807 \h </w:instrText>
             </w:r>
             <w:r>
               <w:rPr>
@@ -490,6 +563,7 @@
           <w:pPr>
             <w:pStyle w:val="Obsah1"/>
             <w:tabs>
+              <w:tab w:val="left" w:pos="440"/>
               <w:tab w:val="right" w:leader="dot" w:pos="9059"/>
             </w:tabs>
             <w:rPr>
@@ -499,23 +573,41 @@
               <w:szCs w:val="22"/>
             </w:rPr>
           </w:pPr>
-          <w:hyperlink w:anchor="_Toc99720454" w:history="1">
+          <w:hyperlink w:anchor="_Toc102314808" w:history="1">
             <w:r>
               <w:rPr>
                 <w:rStyle w:val="Hypertextovodkaz"/>
-                <w:noProof/>
-              </w:rPr>
-              <w:t>2. část</w:t>
-            </w:r>
-            <w:r>
-              <w:rPr>
-                <w:noProof/>
-                <w:webHidden/>
+                <w:rFonts w:eastAsiaTheme="minorHAnsi"/>
+                <w:noProof/>
+              </w:rPr>
+              <w:t>2.</w:t>
+            </w:r>
+            <w:r>
+              <w:rPr>
+                <w:rFonts w:eastAsiaTheme="minorEastAsia" w:cstheme="minorBidi"/>
+                <w:noProof/>
+                <w:sz w:val="22"/>
+                <w:szCs w:val="22"/>
               </w:rPr>
               <w:tab/>
             </w:r>
             <w:r>
               <w:rPr>
+                <w:rStyle w:val="Hypertextovodkaz"/>
+                <w:rFonts w:eastAsiaTheme="minorHAnsi"/>
+                <w:noProof/>
+              </w:rPr>
+              <w:t>Implementace</w:t>
+            </w:r>
+            <w:r>
+              <w:rPr>
+                <w:noProof/>
+                <w:webHidden/>
+              </w:rPr>
+              <w:tab/>
+            </w:r>
+            <w:r>
+              <w:rPr>
                 <w:noProof/>
                 <w:webHidden/>
               </w:rPr>
@@ -526,7 +618,7 @@
                 <w:noProof/>
                 <w:webHidden/>
               </w:rPr>
-              <w:instrText xml:space="preserve"> PAGEREF _Toc99720454 \h </w:instrText>
+              <w:instrText xml:space="preserve"> PAGEREF _Toc102314808 \h </w:instrText>
             </w:r>
             <w:r>
               <w:rPr>
@@ -546,7 +638,7 @@
                 <w:noProof/>
                 <w:webHidden/>
               </w:rPr>
-              <w:t>5</w:t>
+              <w:t>6</w:t>
             </w:r>
             <w:r>
               <w:rPr>
@@ -561,6 +653,7 @@
           <w:pPr>
             <w:pStyle w:val="Obsah2"/>
             <w:tabs>
+              <w:tab w:val="left" w:pos="880"/>
               <w:tab w:val="right" w:leader="dot" w:pos="9059"/>
             </w:tabs>
             <w:rPr>
@@ -570,23 +663,39 @@
               <w:szCs w:val="22"/>
             </w:rPr>
           </w:pPr>
-          <w:hyperlink w:anchor="_Toc99720455" w:history="1">
+          <w:hyperlink w:anchor="_Toc102314809" w:history="1">
             <w:r>
               <w:rPr>
                 <w:rStyle w:val="Hypertextovodkaz"/>
                 <w:noProof/>
               </w:rPr>
-              <w:t>Transformace generalizace/specializace</w:t>
-            </w:r>
-            <w:r>
-              <w:rPr>
-                <w:noProof/>
-                <w:webHidden/>
+              <w:t>1.4.</w:t>
+            </w:r>
+            <w:r>
+              <w:rPr>
+                <w:rFonts w:eastAsiaTheme="minorEastAsia" w:cstheme="minorBidi"/>
+                <w:noProof/>
+                <w:sz w:val="22"/>
+                <w:szCs w:val="22"/>
               </w:rPr>
               <w:tab/>
             </w:r>
             <w:r>
               <w:rPr>
+                <w:rStyle w:val="Hypertextovodkaz"/>
+                <w:noProof/>
+              </w:rPr>
+              <w:t>Triggery</w:t>
+            </w:r>
+            <w:r>
+              <w:rPr>
+                <w:noProof/>
+                <w:webHidden/>
+              </w:rPr>
+              <w:tab/>
+            </w:r>
+            <w:r>
+              <w:rPr>
                 <w:noProof/>
                 <w:webHidden/>
               </w:rPr>
@@ -597,7 +706,7 @@
                 <w:noProof/>
                 <w:webHidden/>
               </w:rPr>
-              <w:instrText xml:space="preserve"> PAGEREF _Toc99720455 \h </w:instrText>
+              <w:instrText xml:space="preserve"> PAGEREF _Toc102314809 \h </w:instrText>
             </w:r>
             <w:r>
               <w:rPr>
@@ -632,6 +741,7 @@
           <w:pPr>
             <w:pStyle w:val="Obsah2"/>
             <w:tabs>
+              <w:tab w:val="left" w:pos="880"/>
               <w:tab w:val="right" w:leader="dot" w:pos="9059"/>
             </w:tabs>
             <w:rPr>
@@ -641,24 +751,39 @@
               <w:szCs w:val="22"/>
             </w:rPr>
           </w:pPr>
-          <w:hyperlink w:anchor="_Toc99720456" w:history="1">
+          <w:hyperlink w:anchor="_Toc102314810" w:history="1">
             <w:r>
               <w:rPr>
                 <w:rStyle w:val="Hypertextovodkaz"/>
-                <w:rFonts w:eastAsiaTheme="minorHAnsi"/>
-                <w:noProof/>
-              </w:rPr>
-              <w:t>Datové typy</w:t>
-            </w:r>
-            <w:r>
-              <w:rPr>
-                <w:noProof/>
-                <w:webHidden/>
+                <w:noProof/>
+              </w:rPr>
+              <w:t>1.5.</w:t>
+            </w:r>
+            <w:r>
+              <w:rPr>
+                <w:rFonts w:eastAsiaTheme="minorEastAsia" w:cstheme="minorBidi"/>
+                <w:noProof/>
+                <w:sz w:val="22"/>
+                <w:szCs w:val="22"/>
               </w:rPr>
               <w:tab/>
             </w:r>
             <w:r>
               <w:rPr>
+                <w:rStyle w:val="Hypertextovodkaz"/>
+                <w:noProof/>
+              </w:rPr>
+              <w:t>Procedury</w:t>
+            </w:r>
+            <w:r>
+              <w:rPr>
+                <w:noProof/>
+                <w:webHidden/>
+              </w:rPr>
+              <w:tab/>
+            </w:r>
+            <w:r>
+              <w:rPr>
                 <w:noProof/>
                 <w:webHidden/>
               </w:rPr>
@@ -669,7 +794,271 @@
                 <w:noProof/>
                 <w:webHidden/>
               </w:rPr>
-              <w:instrText xml:space="preserve"> PAGEREF _Toc99720456 \h </w:instrText>
+              <w:instrText xml:space="preserve"> PAGEREF _Toc102314810 \h </w:instrText>
+            </w:r>
+            <w:r>
+              <w:rPr>
+                <w:noProof/>
+                <w:webHidden/>
+              </w:rPr>
+            </w:r>
+            <w:r>
+              <w:rPr>
+                <w:noProof/>
+                <w:webHidden/>
+              </w:rPr>
+              <w:fldChar w:fldCharType="separate"/>
+            </w:r>
+            <w:r>
+              <w:rPr>
+                <w:noProof/>
+                <w:webHidden/>
+              </w:rPr>
+              <w:t>6</w:t>
+            </w:r>
+            <w:r>
+              <w:rPr>
+                <w:noProof/>
+                <w:webHidden/>
+              </w:rPr>
+              <w:fldChar w:fldCharType="end"/>
+            </w:r>
+          </w:hyperlink>
+        </w:p>
+        <w:p>
+          <w:pPr>
+            <w:pStyle w:val="Obsah2"/>
+            <w:tabs>
+              <w:tab w:val="left" w:pos="880"/>
+              <w:tab w:val="right" w:leader="dot" w:pos="9059"/>
+            </w:tabs>
+            <w:rPr>
+              <w:rFonts w:eastAsiaTheme="minorEastAsia" w:cstheme="minorBidi"/>
+              <w:noProof/>
+              <w:sz w:val="22"/>
+              <w:szCs w:val="22"/>
+            </w:rPr>
+          </w:pPr>
+          <w:hyperlink w:anchor="_Toc102314811" w:history="1">
+            <w:r>
+              <w:rPr>
+                <w:rStyle w:val="Hypertextovodkaz"/>
+                <w:noProof/>
+              </w:rPr>
+              <w:t>1.6.</w:t>
+            </w:r>
+            <w:r>
+              <w:rPr>
+                <w:rFonts w:eastAsiaTheme="minorEastAsia" w:cstheme="minorBidi"/>
+                <w:noProof/>
+                <w:sz w:val="22"/>
+                <w:szCs w:val="22"/>
+              </w:rPr>
+              <w:tab/>
+            </w:r>
+            <w:r>
+              <w:rPr>
+                <w:rStyle w:val="Hypertextovodkaz"/>
+                <w:noProof/>
+              </w:rPr>
+              <w:t>Optimalizace</w:t>
+            </w:r>
+            <w:r>
+              <w:rPr>
+                <w:noProof/>
+                <w:webHidden/>
+              </w:rPr>
+              <w:tab/>
+            </w:r>
+            <w:r>
+              <w:rPr>
+                <w:noProof/>
+                <w:webHidden/>
+              </w:rPr>
+              <w:fldChar w:fldCharType="begin"/>
+            </w:r>
+            <w:r>
+              <w:rPr>
+                <w:noProof/>
+                <w:webHidden/>
+              </w:rPr>
+              <w:instrText xml:space="preserve"> PAGEREF _Toc102314811 \h </w:instrText>
+            </w:r>
+            <w:r>
+              <w:rPr>
+                <w:noProof/>
+                <w:webHidden/>
+              </w:rPr>
+            </w:r>
+            <w:r>
+              <w:rPr>
+                <w:noProof/>
+                <w:webHidden/>
+              </w:rPr>
+              <w:fldChar w:fldCharType="separate"/>
+            </w:r>
+            <w:r>
+              <w:rPr>
+                <w:noProof/>
+                <w:webHidden/>
+              </w:rPr>
+              <w:t>6</w:t>
+            </w:r>
+            <w:r>
+              <w:rPr>
+                <w:noProof/>
+                <w:webHidden/>
+              </w:rPr>
+              <w:fldChar w:fldCharType="end"/>
+            </w:r>
+          </w:hyperlink>
+        </w:p>
+        <w:p>
+          <w:pPr>
+            <w:pStyle w:val="Obsah2"/>
+            <w:tabs>
+              <w:tab w:val="left" w:pos="880"/>
+              <w:tab w:val="right" w:leader="dot" w:pos="9059"/>
+            </w:tabs>
+            <w:rPr>
+              <w:rFonts w:eastAsiaTheme="minorEastAsia" w:cstheme="minorBidi"/>
+              <w:noProof/>
+              <w:sz w:val="22"/>
+              <w:szCs w:val="22"/>
+            </w:rPr>
+          </w:pPr>
+          <w:hyperlink w:anchor="_Toc102314812" w:history="1">
+            <w:r>
+              <w:rPr>
+                <w:rStyle w:val="Hypertextovodkaz"/>
+                <w:noProof/>
+              </w:rPr>
+              <w:t>1.7.</w:t>
+            </w:r>
+            <w:r>
+              <w:rPr>
+                <w:rFonts w:eastAsiaTheme="minorEastAsia" w:cstheme="minorBidi"/>
+                <w:noProof/>
+                <w:sz w:val="22"/>
+                <w:szCs w:val="22"/>
+              </w:rPr>
+              <w:tab/>
+            </w:r>
+            <w:r>
+              <w:rPr>
+                <w:rStyle w:val="Hypertextovodkaz"/>
+                <w:noProof/>
+              </w:rPr>
+              <w:t>Přístupová práva</w:t>
+            </w:r>
+            <w:r>
+              <w:rPr>
+                <w:noProof/>
+                <w:webHidden/>
+              </w:rPr>
+              <w:tab/>
+            </w:r>
+            <w:r>
+              <w:rPr>
+                <w:noProof/>
+                <w:webHidden/>
+              </w:rPr>
+              <w:fldChar w:fldCharType="begin"/>
+            </w:r>
+            <w:r>
+              <w:rPr>
+                <w:noProof/>
+                <w:webHidden/>
+              </w:rPr>
+              <w:instrText xml:space="preserve"> PAGEREF _Toc102314812 \h </w:instrText>
+            </w:r>
+            <w:r>
+              <w:rPr>
+                <w:noProof/>
+                <w:webHidden/>
+              </w:rPr>
+            </w:r>
+            <w:r>
+              <w:rPr>
+                <w:noProof/>
+                <w:webHidden/>
+              </w:rPr>
+              <w:fldChar w:fldCharType="separate"/>
+            </w:r>
+            <w:r>
+              <w:rPr>
+                <w:noProof/>
+                <w:webHidden/>
+              </w:rPr>
+              <w:t>6</w:t>
+            </w:r>
+            <w:r>
+              <w:rPr>
+                <w:noProof/>
+                <w:webHidden/>
+              </w:rPr>
+              <w:fldChar w:fldCharType="end"/>
+            </w:r>
+          </w:hyperlink>
+        </w:p>
+        <w:p>
+          <w:pPr>
+            <w:pStyle w:val="Obsah2"/>
+            <w:tabs>
+              <w:tab w:val="left" w:pos="880"/>
+              <w:tab w:val="right" w:leader="dot" w:pos="9059"/>
+            </w:tabs>
+            <w:rPr>
+              <w:rFonts w:eastAsiaTheme="minorEastAsia" w:cstheme="minorBidi"/>
+              <w:noProof/>
+              <w:sz w:val="22"/>
+              <w:szCs w:val="22"/>
+            </w:rPr>
+          </w:pPr>
+          <w:hyperlink w:anchor="_Toc102314813" w:history="1">
+            <w:r>
+              <w:rPr>
+                <w:rStyle w:val="Hypertextovodkaz"/>
+                <w:noProof/>
+              </w:rPr>
+              <w:t>1.8.</w:t>
+            </w:r>
+            <w:r>
+              <w:rPr>
+                <w:rFonts w:eastAsiaTheme="minorEastAsia" w:cstheme="minorBidi"/>
+                <w:noProof/>
+                <w:sz w:val="22"/>
+                <w:szCs w:val="22"/>
+              </w:rPr>
+              <w:tab/>
+            </w:r>
+            <w:r>
+              <w:rPr>
+                <w:rStyle w:val="Hypertextovodkaz"/>
+                <w:noProof/>
+              </w:rPr>
+              <w:t>Materialized View</w:t>
+            </w:r>
+            <w:r>
+              <w:rPr>
+                <w:noProof/>
+                <w:webHidden/>
+              </w:rPr>
+              <w:tab/>
+            </w:r>
+            <w:r>
+              <w:rPr>
+                <w:noProof/>
+                <w:webHidden/>
+              </w:rPr>
+              <w:fldChar w:fldCharType="begin"/>
+            </w:r>
+            <w:r>
+              <w:rPr>
+                <w:noProof/>
+                <w:webHidden/>
+              </w:rPr>
+              <w:instrText xml:space="preserve"> PAGEREF _Toc102314813 \h </w:instrText>
             </w:r>
             <w:r>
               <w:rPr>
@@ -715,20 +1104,22 @@
       <w:pPr>
         <w:pStyle w:val="Nadpis1"/>
       </w:pPr>
-      <w:bookmarkStart w:id="1" w:name="_Toc99720451"/>
-      <w:bookmarkStart w:id="2" w:name="_Toc99720029"/>
+      <w:bookmarkStart w:id="1" w:name="_Toc99720029"/>
+      <w:bookmarkStart w:id="2" w:name="_Toc102314804"/>
       <w:r>
         <w:lastRenderedPageBreak/>
         <w:t>Návrh</w:t>
       </w:r>
+      <w:bookmarkEnd w:id="2"/>
     </w:p>
     <w:p>
       <w:pPr>
         <w:pStyle w:val="Nadpis2"/>
       </w:pPr>
+      <w:bookmarkStart w:id="3" w:name="_Toc102314805"/>
       <w:r>
         <w:drawing>
-          <wp:anchor distT="0" distB="0" distL="114300" distR="114300" simplePos="0" relativeHeight="251659264" behindDoc="0" locked="0" layoutInCell="1" allowOverlap="1" wp14:anchorId="18D4CCB1" wp14:editId="646BD5FF">
+          <wp:anchor distT="0" distB="0" distL="114300" distR="114300" simplePos="0" relativeHeight="251659264" behindDoc="0" locked="0" layoutInCell="1" allowOverlap="1" wp14:anchorId="18D4CCB1" wp14:editId="6BC0ABAB">
             <wp:simplePos x="0" y="0"/>
             <wp:positionH relativeFrom="margin">
               <wp:align>center</wp:align>
@@ -739,7 +1130,7 @@
             <wp:extent cx="5222240" cy="7752080"/>
             <wp:effectExtent l="0" t="0" r="0" b="1270"/>
             <wp:wrapTopAndBottom/>
-            <wp:docPr id="17" name="Grafický objekt 17"/>
+            <wp:docPr id="17" name="Grafický objekt 17" descr="ER Diagram"/>
             <wp:cNvGraphicFramePr>
               <a:graphicFrameLocks xmlns:a="http://schemas.openxmlformats.org/drawingml/2006/main" noChangeAspect="1"/>
             </wp:cNvGraphicFramePr>
@@ -747,7 +1138,7 @@
               <a:graphicData uri="http://schemas.openxmlformats.org/drawingml/2006/picture">
                 <pic:pic xmlns:pic="http://schemas.openxmlformats.org/drawingml/2006/picture">
                   <pic:nvPicPr>
-                    <pic:cNvPr id="17" name="Grafický objekt 17"/>
+                    <pic:cNvPr id="17" name="Grafický objekt 17" descr="ER Diagram"/>
                     <pic:cNvPicPr/>
                   </pic:nvPicPr>
                   <pic:blipFill>
@@ -787,38 +1178,44 @@
         </w:drawing>
       </w:r>
       <w:r>
-        <w:t>Entity Relationship Diagram</w:t>
-      </w:r>
-      <w:bookmarkEnd w:id="1"/>
-    </w:p>
-    <w:p>
-      <w:pPr>
-        <w:pStyle w:val="Nadpis2"/>
-      </w:pPr>
-      <w:bookmarkStart w:id="3" w:name="_Toc99720452"/>
-      <w:r>
-        <w:br w:type="page"/>
-      </w:r>
-      <w:r>
-        <w:lastRenderedPageBreak/>
-        <w:t xml:space="preserve">Popis </w:t>
-      </w:r>
-      <w:r>
-        <w:t>D</w:t>
-      </w:r>
-      <w:r>
-        <w:t xml:space="preserve">atového </w:t>
-      </w:r>
-      <w:r>
-        <w:t>M</w:t>
-      </w:r>
-      <w:r>
-        <w:t>odelu</w:t>
-      </w:r>
-      <w:bookmarkEnd w:id="2"/>
+        <w:t xml:space="preserve">Entity </w:t>
+      </w:r>
+      <w:r>
+        <w:t>Relationship</w:t>
+      </w:r>
+      <w:r>
+        <w:t xml:space="preserve"> Diagram</w:t>
+      </w:r>
       <w:bookmarkEnd w:id="3"/>
     </w:p>
     <w:p>
+      <w:pPr>
+        <w:pStyle w:val="Nadpis2"/>
+      </w:pPr>
+      <w:r>
+        <w:br w:type="page"/>
+      </w:r>
+      <w:bookmarkStart w:id="4" w:name="_Toc102314806"/>
+      <w:r>
+        <w:lastRenderedPageBreak/>
+        <w:t xml:space="preserve">Popis </w:t>
+      </w:r>
+      <w:r>
+        <w:t>D</w:t>
+      </w:r>
+      <w:r>
+        <w:t xml:space="preserve">atového </w:t>
+      </w:r>
+      <w:r>
+        <w:t>M</w:t>
+      </w:r>
+      <w:r>
+        <w:t>odelu</w:t>
+      </w:r>
+      <w:bookmarkEnd w:id="1"/>
+      <w:bookmarkEnd w:id="4"/>
+    </w:p>
+    <w:p>
       <w:r>
         <w:rPr>
           <w:i/>
@@ -1026,22 +1423,16 @@
         </w:rPr>
       </w:pPr>
       <w:r>
-        <w:rPr>
-          <w:sz w:val="24"/>
-          <w:szCs w:val="24"/>
-        </w:rPr>
         <w:br w:type="page"/>
       </w:r>
-      <w:bookmarkStart w:id="4" w:name="_Toc99720453"/>
+      <w:bookmarkStart w:id="5" w:name="_Toc102314807"/>
       <w:r>
         <w:lastRenderedPageBreak/>
         <w:t>Use Case Diagram</w:t>
       </w:r>
-      <w:bookmarkStart w:id="5" w:name="_Toc99720454"/>
-      <w:bookmarkEnd w:id="4"/>
       <w:r>
         <w:drawing>
-          <wp:anchor distT="0" distB="0" distL="114300" distR="114300" simplePos="0" relativeHeight="251658240" behindDoc="0" locked="0" layoutInCell="1" allowOverlap="1" wp14:anchorId="68649468" wp14:editId="57B4B68F">
+          <wp:anchor distT="0" distB="0" distL="114300" distR="114300" simplePos="0" relativeHeight="251658240" behindDoc="0" locked="0" layoutInCell="1" allowOverlap="1" wp14:anchorId="68649468" wp14:editId="55C846F2">
             <wp:simplePos x="0" y="0"/>
             <wp:positionH relativeFrom="margin">
               <wp:posOffset>-1021</wp:posOffset>
@@ -1052,7 +1443,7 @@
             <wp:extent cx="5760085" cy="6359525"/>
             <wp:effectExtent l="0" t="0" r="0" b="3175"/>
             <wp:wrapTopAndBottom/>
-            <wp:docPr id="15" name="Grafický objekt 15"/>
+            <wp:docPr id="15" name="Grafický objekt 15" descr="Diagram případu užití"/>
             <wp:cNvGraphicFramePr>
               <a:graphicFrameLocks xmlns:a="http://schemas.openxmlformats.org/drawingml/2006/main" noChangeAspect="1"/>
             </wp:cNvGraphicFramePr>
@@ -1060,7 +1451,7 @@
               <a:graphicData uri="http://schemas.openxmlformats.org/drawingml/2006/picture">
                 <pic:pic xmlns:pic="http://schemas.openxmlformats.org/drawingml/2006/picture">
                   <pic:nvPicPr>
-                    <pic:cNvPr id="15" name="Grafický objekt 15"/>
+                    <pic:cNvPr id="15" name="Grafický objekt 15" descr="Diagram případu užití"/>
                     <pic:cNvPicPr/>
                   </pic:nvPicPr>
                   <pic:blipFill>
@@ -1093,11 +1484,11 @@
           </wp:anchor>
         </w:drawing>
       </w:r>
+      <w:bookmarkEnd w:id="5"/>
       <w:r>
         <w:br w:type="page"/>
       </w:r>
     </w:p>
-    <w:bookmarkEnd w:id="5"/>
     <w:p>
       <w:pPr>
         <w:pStyle w:val="Nadpis1"/>
@@ -1112,55 +1503,402 @@
         <w:lastRenderedPageBreak/>
         <w:t xml:space="preserve"> </w:t>
       </w:r>
+      <w:bookmarkStart w:id="6" w:name="_Toc102314808"/>
       <w:r>
         <w:rPr>
           <w:rFonts w:eastAsiaTheme="minorHAnsi"/>
         </w:rPr>
         <w:t>Implementace</w:t>
       </w:r>
+      <w:bookmarkEnd w:id="6"/>
     </w:p>
     <w:p>
       <w:pPr>
         <w:pStyle w:val="Nadpis2"/>
       </w:pPr>
+      <w:bookmarkStart w:id="7" w:name="_Toc102314809"/>
       <w:r>
         <w:t>Triggery</w:t>
       </w:r>
+      <w:bookmarkEnd w:id="7"/>
     </w:p>
     <w:p>
       <w:pPr>
         <w:pStyle w:val="Nadpis2"/>
       </w:pPr>
+      <w:bookmarkStart w:id="8" w:name="_Toc102314810"/>
       <w:r>
         <w:t>Procedury</w:t>
       </w:r>
+      <w:bookmarkEnd w:id="8"/>
     </w:p>
     <w:p>
       <w:pPr>
         <w:pStyle w:val="Nadpis2"/>
       </w:pPr>
+      <w:bookmarkStart w:id="9" w:name="_Toc102314811"/>
       <w:r>
         <w:t>Optimalizace</w:t>
+      </w:r>
+      <w:bookmarkEnd w:id="9"/>
+    </w:p>
+    <w:bookmarkStart w:id="10" w:name="_MON_1712926715"/>
+    <w:bookmarkEnd w:id="10"/>
+    <w:p>
+      <w:pPr>
+        <w:rPr>
+          <w:lang w:eastAsia="ar-SA"/>
+        </w:rPr>
+      </w:pPr>
+      <w:r>
+        <w:rPr>
+          <w:lang w:eastAsia="ar-SA"/>
+        </w:rPr>
+        <w:object w:dxaOrig="9072" w:dyaOrig="544" w14:anchorId="58D58542">
+          <v:shapetype id="_x0000_t75" coordsize="21600,21600" o:spt="75" o:preferrelative="t" path="m@4@5l@4@11@9@11@9@5xe" filled="f" stroked="f">
+            <v:stroke joinstyle="miter"/>
+            <v:formulas>
+              <v:f eqn="if lineDrawn pixelLineWidth 0"/>
+              <v:f eqn="sum @0 1 0"/>
+              <v:f eqn="sum 0 0 @1"/>
+              <v:f eqn="prod @2 1 2"/>
+              <v:f eqn="prod @3 21600 pixelWidth"/>
+              <v:f eqn="prod @3 21600 pixelHeight"/>
+              <v:f eqn="sum @0 0 1"/>
+              <v:f eqn="prod @6 1 2"/>
+              <v:f eqn="prod @7 21600 pixelWidth"/>
+              <v:f eqn="sum @8 21600 0"/>
+              <v:f eqn="prod @7 21600 pixelHeight"/>
+              <v:f eqn="sum @10 21600 0"/>
+            </v:formulas>
+            <v:path o:extrusionok="f" gradientshapeok="t" o:connecttype="rect"/>
+            <o:lock v:ext="edit" aspectratio="t"/>
+          </v:shapetype>
+          <v:shape id="_x0000_i1071" type="#_x0000_t75" style="width:453.9pt;height:26.9pt" o:ole="">
+            <v:imagedata r:id="rId13" o:title=""/>
+          </v:shape>
+          <o:OLEObject Type="Embed" ProgID="Word.OpenDocumentText.12" ShapeID="_x0000_i1071" DrawAspect="Content" ObjectID="_1712927980" r:id="rId14"/>
+        </w:object>
       </w:r>
     </w:p>
     <w:p>
       <w:pPr>
-        <w:pStyle w:val="Nadpis2"/>
-      </w:pPr>
-      <w:r>
-        <w:t>Přístupová práva</w:t>
+        <w:rPr>
+          <w:lang w:eastAsia="ar-SA"/>
+        </w:rPr>
+      </w:pPr>
+      <w:r>
+        <w:rPr>
+          <w:lang w:eastAsia="ar-SA"/>
+        </w:rPr>
+        <w:t xml:space="preserve">Pomocí </w:t>
+      </w:r>
+      <w:r>
+        <w:rPr>
+          <w:i/>
+          <w:iCs/>
+          <w:lang w:eastAsia="ar-SA"/>
+        </w:rPr>
+        <w:t>EXPLAIN PLAN</w:t>
+      </w:r>
+      <w:r>
+        <w:rPr>
+          <w:lang w:eastAsia="ar-SA"/>
+        </w:rPr>
+        <w:t xml:space="preserve"> provedené na dotazu </w:t>
+      </w:r>
+      <w:r>
+        <w:rPr>
+          <w:i/>
+          <w:iCs/>
+          <w:lang w:eastAsia="ar-SA"/>
+        </w:rPr>
+        <w:t>„</w:t>
+      </w:r>
+      <w:r>
+        <w:rPr>
+          <w:i/>
+          <w:iCs/>
+          <w:lang w:eastAsia="ar-SA"/>
+        </w:rPr>
+        <w:t>Kolika událostí se v dubnu 2022 účastní jednotliví členové vedení?</w:t>
+      </w:r>
+      <w:r>
+        <w:rPr>
+          <w:i/>
+          <w:iCs/>
+          <w:lang w:eastAsia="ar-SA"/>
+        </w:rPr>
+        <w:t>“</w:t>
+      </w:r>
+      <w:r>
+        <w:rPr>
+          <w:lang w:eastAsia="ar-SA"/>
+        </w:rPr>
+        <w:t xml:space="preserve"> jsme zjistili následující:</w:t>
+      </w:r>
+    </w:p>
+    <w:bookmarkStart w:id="11" w:name="_MON_1712927869"/>
+    <w:bookmarkEnd w:id="11"/>
+    <w:p>
+      <w:pPr>
+        <w:rPr>
+          <w:lang w:eastAsia="ar-SA"/>
+        </w:rPr>
+      </w:pPr>
+      <w:r>
+        <w:rPr>
+          <w:lang w:eastAsia="ar-SA"/>
+        </w:rPr>
+        <w:object w:dxaOrig="9072" w:dyaOrig="1631" w14:anchorId="4E5BFE83">
+          <v:shape id="_x0000_i1069" type="#_x0000_t75" style="width:453.9pt;height:81.4pt" o:ole="">
+            <v:imagedata r:id="rId15" o:title=""/>
+          </v:shape>
+          <o:OLEObject Type="Embed" ProgID="Word.OpenDocumentText.12" ShapeID="_x0000_i1069" DrawAspect="Content" ObjectID="_1712927981" r:id="rId16"/>
+        </w:object>
       </w:r>
     </w:p>
     <w:p>
       <w:pPr>
+        <w:rPr>
+          <w:lang w:eastAsia="ar-SA"/>
+        </w:rPr>
+      </w:pPr>
+      <w:r>
+        <w:rPr>
+          <w:lang w:eastAsia="ar-SA"/>
+        </w:rPr>
+        <w:t xml:space="preserve">Jako první se provedou příkazy </w:t>
+      </w:r>
+      <w:r>
+        <w:rPr>
+          <w:i/>
+          <w:iCs/>
+          <w:lang w:eastAsia="ar-SA"/>
+        </w:rPr>
+        <w:t>SELECT</w:t>
+      </w:r>
+      <w:r>
+        <w:rPr>
+          <w:lang w:eastAsia="ar-SA"/>
+        </w:rPr>
+        <w:t xml:space="preserve">, </w:t>
+      </w:r>
+      <w:r>
+        <w:rPr>
+          <w:i/>
+          <w:iCs/>
+          <w:lang w:eastAsia="ar-SA"/>
+        </w:rPr>
+        <w:t>GROUP BY</w:t>
+      </w:r>
+      <w:r>
+        <w:rPr>
+          <w:lang w:eastAsia="ar-SA"/>
+        </w:rPr>
+        <w:t xml:space="preserve"> a </w:t>
+      </w:r>
+      <w:r>
+        <w:rPr>
+          <w:i/>
+          <w:iCs/>
+          <w:lang w:eastAsia="ar-SA"/>
+        </w:rPr>
+        <w:t>JOIN</w:t>
+      </w:r>
+      <w:r>
+        <w:rPr>
+          <w:lang w:eastAsia="ar-SA"/>
+        </w:rPr>
+        <w:t xml:space="preserve">, následované kompletními průchody tabulkami </w:t>
+      </w:r>
+      <w:r>
+        <w:rPr>
+          <w:i/>
+          <w:iCs/>
+          <w:lang w:eastAsia="ar-SA"/>
+        </w:rPr>
+        <w:t xml:space="preserve">ODDELENI </w:t>
+      </w:r>
+      <w:r>
+        <w:rPr>
+          <w:lang w:eastAsia="ar-SA"/>
+        </w:rPr>
+        <w:t>a</w:t>
+      </w:r>
+      <w:r>
+        <w:rPr>
+          <w:i/>
+          <w:iCs/>
+          <w:lang w:eastAsia="ar-SA"/>
+        </w:rPr>
+        <w:t xml:space="preserve"> ZAMESTNANEC</w:t>
+      </w:r>
+      <w:r>
+        <w:rPr>
+          <w:lang w:eastAsia="ar-SA"/>
+        </w:rPr>
+        <w:t>. Celková výkonnostní cena tohoto dotazu je 7 jednotek.</w:t>
+      </w:r>
+    </w:p>
+    <w:p>
+      <w:pPr>
+        <w:rPr>
+          <w:lang w:eastAsia="ar-SA"/>
+        </w:rPr>
+      </w:pPr>
+      <w:r>
+        <w:rPr>
+          <w:lang w:eastAsia="ar-SA"/>
+        </w:rPr>
+        <w:t xml:space="preserve">Vzhledem k tomu, že </w:t>
+      </w:r>
+      <w:r>
+        <w:rPr>
+          <w:lang w:eastAsia="ar-SA"/>
+        </w:rPr>
+        <w:t xml:space="preserve">tabulka </w:t>
+      </w:r>
+      <w:r>
+        <w:rPr>
+          <w:i/>
+          <w:iCs/>
+          <w:lang w:eastAsia="ar-SA"/>
+        </w:rPr>
+        <w:t>ODDELENI</w:t>
+      </w:r>
+      <w:r>
+        <w:rPr>
+          <w:lang w:eastAsia="ar-SA"/>
+        </w:rPr>
+        <w:t xml:space="preserve"> by byla upravována jen minimálně, rozhodli jsme </w:t>
+      </w:r>
+      <w:r>
+        <w:rPr>
+          <w:lang w:eastAsia="ar-SA"/>
+        </w:rPr>
+        <w:t xml:space="preserve">vytvořit </w:t>
+      </w:r>
+      <w:r>
+        <w:rPr>
+          <w:lang w:eastAsia="ar-SA"/>
+        </w:rPr>
+        <w:t xml:space="preserve">index na z ní používané sloupce </w:t>
+      </w:r>
+      <w:proofErr w:type="spellStart"/>
+      <w:r>
+        <w:rPr>
+          <w:i/>
+          <w:iCs/>
+          <w:lang w:eastAsia="ar-SA"/>
+        </w:rPr>
+        <w:t>kod_oddeleni</w:t>
+      </w:r>
+      <w:proofErr w:type="spellEnd"/>
+      <w:r>
+        <w:rPr>
+          <w:lang w:eastAsia="ar-SA"/>
+        </w:rPr>
+        <w:t xml:space="preserve"> a </w:t>
+      </w:r>
+      <w:r>
+        <w:rPr>
+          <w:lang w:eastAsia="ar-SA"/>
+        </w:rPr>
+        <w:softHyphen/>
+      </w:r>
+      <w:r>
+        <w:rPr>
+          <w:lang w:eastAsia="ar-SA"/>
+        </w:rPr>
+        <w:softHyphen/>
+      </w:r>
+      <w:proofErr w:type="spellStart"/>
+      <w:r>
+        <w:rPr>
+          <w:i/>
+          <w:iCs/>
+          <w:lang w:eastAsia="ar-SA"/>
+        </w:rPr>
+        <w:t>nazev_oddeleni</w:t>
+      </w:r>
+      <w:proofErr w:type="spellEnd"/>
+      <w:r>
+        <w:rPr>
+          <w:lang w:eastAsia="ar-SA"/>
+        </w:rPr>
+        <w:t>.</w:t>
+      </w:r>
+    </w:p>
+    <w:p>
+      <w:pPr>
+        <w:rPr>
+          <w:lang w:eastAsia="ar-SA"/>
+        </w:rPr>
+      </w:pPr>
+      <w:r>
+        <w:rPr>
+          <w:lang w:eastAsia="ar-SA"/>
+        </w:rPr>
+        <w:t xml:space="preserve">Při následujícím spuštěním </w:t>
+      </w:r>
+      <w:r>
+        <w:rPr>
+          <w:i/>
+          <w:iCs/>
+          <w:lang w:eastAsia="ar-SA"/>
+        </w:rPr>
+        <w:t>EXPLAIN_PLAN</w:t>
+      </w:r>
+      <w:r>
+        <w:rPr>
+          <w:lang w:eastAsia="ar-SA"/>
+        </w:rPr>
+        <w:t xml:space="preserve"> je vidět, že se výkonnostní cena dotazu snížila na 5 jednotek.</w:t>
+      </w:r>
+    </w:p>
+    <w:bookmarkStart w:id="12" w:name="_MON_1712927754"/>
+    <w:bookmarkEnd w:id="12"/>
+    <w:p>
+      <w:pPr>
+        <w:rPr>
+          <w:lang w:eastAsia="ar-SA"/>
+        </w:rPr>
+      </w:pPr>
+      <w:r>
+        <w:rPr>
+          <w:lang w:eastAsia="ar-SA"/>
+        </w:rPr>
+        <w:object w:dxaOrig="9072" w:dyaOrig="1631" w14:anchorId="3D9A9B4F">
+          <v:shape id="_x0000_i1066" type="#_x0000_t75" style="width:453.9pt;height:81.4pt" o:ole="">
+            <v:imagedata r:id="rId17" o:title=""/>
+          </v:shape>
+          <o:OLEObject Type="Embed" ProgID="Word.OpenDocumentText.12" ShapeID="_x0000_i1066" DrawAspect="Content" ObjectID="_1712927982" r:id="rId18"/>
+        </w:object>
+      </w:r>
+    </w:p>
+    <w:p>
+      <w:pPr>
         <w:pStyle w:val="Nadpis2"/>
       </w:pPr>
+      <w:bookmarkStart w:id="13" w:name="_Toc102314812"/>
+      <w:r>
+        <w:t>Přístupová práva</w:t>
+      </w:r>
+      <w:bookmarkEnd w:id="13"/>
+    </w:p>
+    <w:p>
+      <w:pPr>
+        <w:pStyle w:val="Nadpis2"/>
+      </w:pPr>
+      <w:bookmarkStart w:id="14" w:name="_Toc102314813"/>
       <w:r>
         <w:t>Materialized View</w:t>
       </w:r>
+      <w:bookmarkEnd w:id="14"/>
     </w:p>
     <w:sectPr>
-      <w:footerReference w:type="default" r:id="rId13"/>
+      <w:footerReference w:type="default" r:id="rId19"/>
       <w:footnotePr>
         <w:pos w:val="beneathText"/>
       </w:footnotePr>
@@ -1431,6 +2169,93 @@
     </w:lvl>
   </w:abstractNum>
   <w:abstractNum w:abstractNumId="2" w15:restartNumberingAfterBreak="0">
+    <w:nsid w:val="2E581719"/>
+    <w:multiLevelType w:val="multilevel"/>
+    <w:tmpl w:val="569E82B4"/>
+    <w:lvl w:ilvl="0">
+      <w:start w:val="1"/>
+      <w:numFmt w:val="decimal"/>
+      <w:pStyle w:val="Nadpis1"/>
+      <w:lvlText w:val="%1."/>
+      <w:lvlJc w:val="left"/>
+      <w:pPr>
+        <w:ind w:left="360" w:hanging="360"/>
+      </w:pPr>
+    </w:lvl>
+    <w:lvl w:ilvl="1">
+      <w:start w:val="1"/>
+      <w:numFmt w:val="decimal"/>
+      <w:lvlText w:val="%1.%2."/>
+      <w:lvlJc w:val="left"/>
+      <w:pPr>
+        <w:ind w:left="792" w:hanging="432"/>
+      </w:pPr>
+    </w:lvl>
+    <w:lvl w:ilvl="2">
+      <w:start w:val="1"/>
+      <w:numFmt w:val="decimal"/>
+      <w:lvlText w:val="%1.%2.%3."/>
+      <w:lvlJc w:val="left"/>
+      <w:pPr>
+        <w:ind w:left="1224" w:hanging="504"/>
+      </w:pPr>
+    </w:lvl>
+    <w:lvl w:ilvl="3">
+      <w:start w:val="1"/>
+      <w:numFmt w:val="decimal"/>
+      <w:lvlText w:val="%1.%2.%3.%4."/>
+      <w:lvlJc w:val="left"/>
+      <w:pPr>
+        <w:ind w:left="1728" w:hanging="648"/>
+      </w:pPr>
+    </w:lvl>
+    <w:lvl w:ilvl="4">
+      <w:start w:val="1"/>
+      <w:numFmt w:val="decimal"/>
+      <w:lvlText w:val="%1.%2.%3.%4.%5."/>
+      <w:lvlJc w:val="left"/>
+      <w:pPr>
+        <w:ind w:left="2232" w:hanging="792"/>
+      </w:pPr>
+    </w:lvl>
+    <w:lvl w:ilvl="5">
+      <w:start w:val="1"/>
+      <w:numFmt w:val="decimal"/>
+      <w:lvlText w:val="%1.%2.%3.%4.%5.%6."/>
+      <w:lvlJc w:val="left"/>
+      <w:pPr>
+        <w:ind w:left="2736" w:hanging="936"/>
+      </w:pPr>
+    </w:lvl>
+    <w:lvl w:ilvl="6">
+      <w:start w:val="1"/>
+      <w:numFmt w:val="decimal"/>
+      <w:lvlText w:val="%1.%2.%3.%4.%5.%6.%7."/>
+      <w:lvlJc w:val="left"/>
+      <w:pPr>
+        <w:ind w:left="3240" w:hanging="1080"/>
+      </w:pPr>
+    </w:lvl>
+    <w:lvl w:ilvl="7">
+      <w:start w:val="1"/>
+      <w:numFmt w:val="decimal"/>
+      <w:lvlText w:val="%1.%2.%3.%4.%5.%6.%7.%8."/>
+      <w:lvlJc w:val="left"/>
+      <w:pPr>
+        <w:ind w:left="3744" w:hanging="1224"/>
+      </w:pPr>
+    </w:lvl>
+    <w:lvl w:ilvl="8">
+      <w:start w:val="1"/>
+      <w:numFmt w:val="decimal"/>
+      <w:lvlText w:val="%1.%2.%3.%4.%5.%6.%7.%8.%9."/>
+      <w:lvlJc w:val="left"/>
+      <w:pPr>
+        <w:ind w:left="4320" w:hanging="1440"/>
+      </w:pPr>
+    </w:lvl>
+  </w:abstractNum>
+  <w:abstractNum w:abstractNumId="3" w15:restartNumberingAfterBreak="0">
     <w:nsid w:val="683804E2"/>
     <w:multiLevelType w:val="hybridMultilevel"/>
     <w:tmpl w:val="83E458FA"/>
@@ -1519,7 +2344,7 @@
       </w:pPr>
     </w:lvl>
   </w:abstractNum>
-  <w:abstractNum w:abstractNumId="3" w15:restartNumberingAfterBreak="0">
+  <w:abstractNum w:abstractNumId="4" w15:restartNumberingAfterBreak="0">
     <w:nsid w:val="6AD243DD"/>
     <w:multiLevelType w:val="hybridMultilevel"/>
     <w:tmpl w:val="954A9CA2"/>
@@ -1608,17 +2433,113 @@
       </w:pPr>
     </w:lvl>
   </w:abstractNum>
+  <w:abstractNum w:abstractNumId="5" w15:restartNumberingAfterBreak="0">
+    <w:nsid w:val="75464C66"/>
+    <w:multiLevelType w:val="multilevel"/>
+    <w:tmpl w:val="764E019C"/>
+    <w:lvl w:ilvl="0">
+      <w:start w:val="1"/>
+      <w:numFmt w:val="decimal"/>
+      <w:lvlText w:val="%1."/>
+      <w:lvlJc w:val="left"/>
+      <w:pPr>
+        <w:ind w:left="360" w:hanging="360"/>
+      </w:pPr>
+      <w:rPr>
+        <w:rFonts w:hint="default"/>
+      </w:rPr>
+    </w:lvl>
+    <w:lvl w:ilvl="1">
+      <w:start w:val="1"/>
+      <w:numFmt w:val="decimal"/>
+      <w:pStyle w:val="Nadpis2"/>
+      <w:lvlText w:val="%1.%2."/>
+      <w:lvlJc w:val="left"/>
+      <w:pPr>
+        <w:ind w:left="792" w:hanging="432"/>
+      </w:pPr>
+    </w:lvl>
+    <w:lvl w:ilvl="2">
+      <w:start w:val="1"/>
+      <w:numFmt w:val="decimal"/>
+      <w:lvlText w:val="%1.%2.%3."/>
+      <w:lvlJc w:val="left"/>
+      <w:pPr>
+        <w:ind w:left="1224" w:hanging="504"/>
+      </w:pPr>
+    </w:lvl>
+    <w:lvl w:ilvl="3">
+      <w:start w:val="1"/>
+      <w:numFmt w:val="decimal"/>
+      <w:lvlText w:val="%1.%2.%3.%4."/>
+      <w:lvlJc w:val="left"/>
+      <w:pPr>
+        <w:ind w:left="1728" w:hanging="648"/>
+      </w:pPr>
+    </w:lvl>
+    <w:lvl w:ilvl="4">
+      <w:start w:val="1"/>
+      <w:numFmt w:val="decimal"/>
+      <w:lvlText w:val="%1.%2.%3.%4.%5."/>
+      <w:lvlJc w:val="left"/>
+      <w:pPr>
+        <w:ind w:left="2232" w:hanging="792"/>
+      </w:pPr>
+    </w:lvl>
+    <w:lvl w:ilvl="5">
+      <w:start w:val="1"/>
+      <w:numFmt w:val="decimal"/>
+      <w:lvlText w:val="%1.%2.%3.%4.%5.%6."/>
+      <w:lvlJc w:val="left"/>
+      <w:pPr>
+        <w:ind w:left="2736" w:hanging="936"/>
+      </w:pPr>
+    </w:lvl>
+    <w:lvl w:ilvl="6">
+      <w:start w:val="1"/>
+      <w:numFmt w:val="decimal"/>
+      <w:lvlText w:val="%1.%2.%3.%4.%5.%6.%7."/>
+      <w:lvlJc w:val="left"/>
+      <w:pPr>
+        <w:ind w:left="3240" w:hanging="1080"/>
+      </w:pPr>
+    </w:lvl>
+    <w:lvl w:ilvl="7">
+      <w:start w:val="1"/>
+      <w:numFmt w:val="decimal"/>
+      <w:lvlText w:val="%1.%2.%3.%4.%5.%6.%7.%8."/>
+      <w:lvlJc w:val="left"/>
+      <w:pPr>
+        <w:ind w:left="3744" w:hanging="1224"/>
+      </w:pPr>
+    </w:lvl>
+    <w:lvl w:ilvl="8">
+      <w:start w:val="1"/>
+      <w:numFmt w:val="decimal"/>
+      <w:lvlText w:val="%1.%2.%3.%4.%5.%6.%7.%8.%9."/>
+      <w:lvlJc w:val="left"/>
+      <w:pPr>
+        <w:ind w:left="4320" w:hanging="1440"/>
+      </w:pPr>
+    </w:lvl>
+  </w:abstractNum>
   <w:num w:numId="1" w16cid:durableId="1791433171">
-    <w:abstractNumId w:val="2"/>
+    <w:abstractNumId w:val="3"/>
   </w:num>
   <w:num w:numId="2" w16cid:durableId="1908493101">
-    <w:abstractNumId w:val="3"/>
+    <w:abstractNumId w:val="4"/>
   </w:num>
   <w:num w:numId="3" w16cid:durableId="1308825626">
     <w:abstractNumId w:val="0"/>
   </w:num>
   <w:num w:numId="4" w16cid:durableId="265815581">
     <w:abstractNumId w:val="1"/>
+  </w:num>
+  <w:num w:numId="5" w16cid:durableId="302777294">
+    <w:abstractNumId w:val="2"/>
+  </w:num>
+  <w:num w:numId="6" w16cid:durableId="125004349">
+    <w:abstractNumId w:val="5"/>
   </w:num>
 </w:numbering>
 </file>
@@ -1645,8 +2566,8 @@
     <w:lsdException w:name="heading 1" w:uiPriority="9" w:qFormat="1"/>
     <w:lsdException w:name="heading 2" w:semiHidden="1" w:uiPriority="9" w:unhideWhenUsed="1" w:qFormat="1"/>
     <w:lsdException w:name="heading 3" w:semiHidden="1" w:uiPriority="9" w:unhideWhenUsed="1" w:qFormat="1"/>
-    <w:lsdException w:name="heading 4" w:semiHidden="1" w:uiPriority="9" w:unhideWhenUsed="1" w:qFormat="1"/>
-    <w:lsdException w:name="heading 5" w:semiHidden="1" w:uiPriority="9" w:unhideWhenUsed="1" w:qFormat="1"/>
+    <w:lsdException w:name="heading 4" w:semiHidden="1" w:uiPriority="9" w:unhideWhenUsed="1"/>
+    <w:lsdException w:name="heading 5" w:semiHidden="1" w:uiPriority="9" w:unhideWhenUsed="1"/>
     <w:lsdException w:name="heading 6" w:semiHidden="1" w:uiPriority="9" w:unhideWhenUsed="1" w:qFormat="1"/>
     <w:lsdException w:name="heading 7" w:semiHidden="1" w:uiPriority="9" w:unhideWhenUsed="1" w:qFormat="1"/>
     <w:lsdException w:name="heading 8" w:semiHidden="1" w:uiPriority="9" w:unhideWhenUsed="1" w:qFormat="1"/>
@@ -1728,8 +2649,8 @@
     <w:lsdException w:name="Block Text" w:semiHidden="1" w:unhideWhenUsed="1"/>
     <w:lsdException w:name="Hyperlink" w:semiHidden="1" w:unhideWhenUsed="1"/>
     <w:lsdException w:name="FollowedHyperlink" w:semiHidden="1" w:unhideWhenUsed="1"/>
-    <w:lsdException w:name="Strong" w:uiPriority="22" w:qFormat="1"/>
-    <w:lsdException w:name="Emphasis" w:uiPriority="20" w:qFormat="1"/>
+    <w:lsdException w:name="Strong" w:uiPriority="22"/>
+    <w:lsdException w:name="Emphasis" w:uiPriority="20"/>
     <w:lsdException w:name="Document Map" w:semiHidden="1" w:unhideWhenUsed="1"/>
     <w:lsdException w:name="Plain Text" w:semiHidden="1" w:unhideWhenUsed="1"/>
     <w:lsdException w:name="E-mail Signature" w:semiHidden="1" w:unhideWhenUsed="1"/>
@@ -1820,9 +2741,9 @@
     <w:lsdException w:name="Medium Shading 2 Accent 1" w:uiPriority="64"/>
     <w:lsdException w:name="Medium List 1 Accent 1" w:uiPriority="65"/>
     <w:lsdException w:name="Revision" w:semiHidden="1"/>
-    <w:lsdException w:name="List Paragraph" w:uiPriority="34" w:qFormat="1"/>
-    <w:lsdException w:name="Quote" w:uiPriority="29" w:qFormat="1"/>
-    <w:lsdException w:name="Intense Quote" w:uiPriority="30" w:qFormat="1"/>
+    <w:lsdException w:name="List Paragraph" w:uiPriority="34"/>
+    <w:lsdException w:name="Quote" w:uiPriority="29"/>
+    <w:lsdException w:name="Intense Quote" w:uiPriority="30"/>
     <w:lsdException w:name="Medium List 2 Accent 1" w:uiPriority="66"/>
     <w:lsdException w:name="Medium Grid 1 Accent 1" w:uiPriority="67"/>
     <w:lsdException w:name="Medium Grid 2 Accent 1" w:uiPriority="68"/>
@@ -1902,12 +2823,12 @@
     <w:lsdException w:name="Colorful List Accent 6" w:uiPriority="72"/>
     <w:lsdException w:name="Colorful Grid Accent 6" w:uiPriority="73"/>
     <w:lsdException w:name="Subtle Emphasis" w:uiPriority="19" w:qFormat="1"/>
-    <w:lsdException w:name="Intense Emphasis" w:uiPriority="21" w:qFormat="1"/>
+    <w:lsdException w:name="Intense Emphasis" w:uiPriority="21"/>
     <w:lsdException w:name="Subtle Reference" w:uiPriority="31" w:qFormat="1"/>
-    <w:lsdException w:name="Intense Reference" w:uiPriority="32" w:qFormat="1"/>
-    <w:lsdException w:name="Book Title" w:uiPriority="33" w:qFormat="1"/>
+    <w:lsdException w:name="Intense Reference" w:uiPriority="32"/>
+    <w:lsdException w:name="Book Title" w:uiPriority="33"/>
     <w:lsdException w:name="Bibliography" w:semiHidden="1" w:uiPriority="37" w:unhideWhenUsed="1"/>
-    <w:lsdException w:name="TOC Heading" w:semiHidden="1" w:uiPriority="39" w:unhideWhenUsed="1" w:qFormat="1"/>
+    <w:lsdException w:name="TOC Heading" w:semiHidden="1" w:uiPriority="39" w:unhideWhenUsed="1"/>
     <w:lsdException w:name="Plain Table 1" w:uiPriority="41"/>
     <w:lsdException w:name="Plain Table 2" w:uiPriority="42"/>
     <w:lsdException w:name="Plain Table 3" w:uiPriority="43"/>
@@ -2039,17 +2960,18 @@
     <w:basedOn w:val="Normln"/>
     <w:next w:val="Normln"/>
     <w:link w:val="Nadpis1Char"/>
+    <w:autoRedefine/>
     <w:uiPriority w:val="9"/>
     <w:qFormat/>
-    <w:rsid w:val="00A3739F"/>
+    <w:rsid w:val="00835796"/>
     <w:pPr>
       <w:keepNext/>
-      <w:tabs>
-        <w:tab w:val="num" w:pos="0"/>
-      </w:tabs>
+      <w:numPr>
+        <w:numId w:val="5"/>
+      </w:numPr>
       <w:suppressAutoHyphens/>
       <w:spacing w:after="480"/>
-      <w:jc w:val="center"/>
+      <w:jc w:val="left"/>
       <w:outlineLvl w:val="0"/>
     </w:pPr>
     <w:rPr>
@@ -2065,15 +2987,21 @@
     <w:basedOn w:val="Nadpis1"/>
     <w:next w:val="Normln"/>
     <w:link w:val="Nadpis2Char"/>
+    <w:autoRedefine/>
     <w:uiPriority w:val="9"/>
     <w:unhideWhenUsed/>
     <w:qFormat/>
-    <w:rsid w:val="00A3739F"/>
+    <w:rsid w:val="00835796"/>
     <w:pPr>
+      <w:numPr>
+        <w:ilvl w:val="1"/>
+        <w:numId w:val="6"/>
+      </w:numPr>
       <w:outlineLvl w:val="1"/>
     </w:pPr>
     <w:rPr>
       <w:sz w:val="36"/>
+      <w:lang w:val="en-US"/>
     </w:rPr>
   </w:style>
   <w:style w:type="paragraph" w:styleId="Nadpis3">
@@ -2081,14 +3009,16 @@
     <w:basedOn w:val="Normln"/>
     <w:next w:val="Normln"/>
     <w:link w:val="Nadpis3Char"/>
+    <w:autoRedefine/>
     <w:uiPriority w:val="9"/>
     <w:unhideWhenUsed/>
     <w:qFormat/>
-    <w:rsid w:val="0010611B"/>
+    <w:rsid w:val="00835796"/>
     <w:pPr>
       <w:keepNext/>
       <w:keepLines/>
       <w:spacing w:before="40" w:after="0"/>
+      <w:jc w:val="left"/>
       <w:outlineLvl w:val="2"/>
     </w:pPr>
     <w:rPr>
@@ -2104,7 +3034,6 @@
     <w:link w:val="Nadpis4Char"/>
     <w:uiPriority w:val="9"/>
     <w:unhideWhenUsed/>
-    <w:qFormat/>
     <w:rsid w:val="0010611B"/>
     <w:pPr>
       <w:keepNext/>
@@ -2195,7 +3124,7 @@
     <w:basedOn w:val="Standardnpsmoodstavce"/>
     <w:link w:val="Nadpis1"/>
     <w:uiPriority w:val="9"/>
-    <w:rsid w:val="00A3739F"/>
+    <w:rsid w:val="00835796"/>
     <w:rPr>
       <w:rFonts w:asciiTheme="majorHAnsi" w:eastAsia="Times New Roman" w:hAnsiTheme="majorHAnsi" w:cs="Times New Roman"/>
       <w:noProof/>
@@ -2209,13 +3138,13 @@
     <w:basedOn w:val="Standardnpsmoodstavce"/>
     <w:link w:val="Nadpis2"/>
     <w:uiPriority w:val="9"/>
-    <w:rsid w:val="00A3739F"/>
+    <w:rsid w:val="00835796"/>
     <w:rPr>
       <w:rFonts w:asciiTheme="majorHAnsi" w:eastAsia="Times New Roman" w:hAnsiTheme="majorHAnsi" w:cs="Times New Roman"/>
       <w:noProof/>
       <w:sz w:val="36"/>
       <w:szCs w:val="44"/>
-      <w:lang w:eastAsia="ar-SA"/>
+      <w:lang w:val="en-US" w:eastAsia="ar-SA"/>
     </w:rPr>
   </w:style>
   <w:style w:type="paragraph" w:styleId="Podnadpis">
@@ -2290,16 +3219,11 @@
     <w:next w:val="Normln"/>
     <w:uiPriority w:val="39"/>
     <w:unhideWhenUsed/>
-    <w:qFormat/>
     <w:rsid w:val="00742F19"/>
     <w:pPr>
       <w:keepLines/>
-      <w:tabs>
-        <w:tab w:val="clear" w:pos="0"/>
-      </w:tabs>
       <w:suppressAutoHyphens w:val="0"/>
       <w:spacing w:before="240" w:line="259" w:lineRule="auto"/>
-      <w:jc w:val="left"/>
       <w:outlineLvl w:val="9"/>
     </w:pPr>
     <w:rPr>
@@ -2367,7 +3291,6 @@
     <w:name w:val="List Paragraph"/>
     <w:basedOn w:val="Normln"/>
     <w:uiPriority w:val="34"/>
-    <w:qFormat/>
     <w:rsid w:val="00C122BA"/>
     <w:pPr>
       <w:ind w:left="720"/>
@@ -2391,7 +3314,7 @@
     <w:basedOn w:val="Standardnpsmoodstavce"/>
     <w:link w:val="Nadpis3"/>
     <w:uiPriority w:val="9"/>
-    <w:rsid w:val="0010611B"/>
+    <w:rsid w:val="00835796"/>
     <w:rPr>
       <w:rFonts w:asciiTheme="majorHAnsi" w:eastAsiaTheme="majorEastAsia" w:hAnsiTheme="majorHAnsi" w:cstheme="majorBidi"/>
       <w:color w:val="1F3763" w:themeColor="accent1" w:themeShade="7F"/>
@@ -2413,6 +3336,57 @@
       <w:color w:val="2F5496" w:themeColor="accent1" w:themeShade="BF"/>
       <w:sz w:val="24"/>
       <w:szCs w:val="26"/>
+      <w:lang w:eastAsia="cs-CZ"/>
+    </w:rPr>
+  </w:style>
+  <w:style w:type="paragraph" w:styleId="FormtovanvHTML">
+    <w:name w:val="HTML Preformatted"/>
+    <w:basedOn w:val="Normln"/>
+    <w:link w:val="FormtovanvHTMLChar"/>
+    <w:uiPriority w:val="99"/>
+    <w:semiHidden/>
+    <w:unhideWhenUsed/>
+    <w:rsid w:val="00103978"/>
+    <w:pPr>
+      <w:tabs>
+        <w:tab w:val="left" w:pos="916"/>
+        <w:tab w:val="left" w:pos="1832"/>
+        <w:tab w:val="left" w:pos="2748"/>
+        <w:tab w:val="left" w:pos="3664"/>
+        <w:tab w:val="left" w:pos="4580"/>
+        <w:tab w:val="left" w:pos="5496"/>
+        <w:tab w:val="left" w:pos="6412"/>
+        <w:tab w:val="left" w:pos="7328"/>
+        <w:tab w:val="left" w:pos="8244"/>
+        <w:tab w:val="left" w:pos="9160"/>
+        <w:tab w:val="left" w:pos="10076"/>
+        <w:tab w:val="left" w:pos="10992"/>
+        <w:tab w:val="left" w:pos="11908"/>
+        <w:tab w:val="left" w:pos="12824"/>
+        <w:tab w:val="left" w:pos="13740"/>
+        <w:tab w:val="left" w:pos="14656"/>
+      </w:tabs>
+      <w:spacing w:after="0"/>
+      <w:jc w:val="left"/>
+      <w:textAlignment w:val="auto"/>
+    </w:pPr>
+    <w:rPr>
+      <w:rFonts w:ascii="Courier New" w:hAnsi="Courier New" w:cs="Courier New"/>
+      <w:sz w:val="20"/>
+      <w:szCs w:val="20"/>
+    </w:rPr>
+  </w:style>
+  <w:style w:type="character" w:customStyle="1" w:styleId="FormtovanvHTMLChar">
+    <w:name w:val="Formátovaný v HTML Char"/>
+    <w:basedOn w:val="Standardnpsmoodstavce"/>
+    <w:link w:val="FormtovanvHTML"/>
+    <w:uiPriority w:val="99"/>
+    <w:semiHidden/>
+    <w:rsid w:val="00103978"/>
+    <w:rPr>
+      <w:rFonts w:ascii="Courier New" w:eastAsia="Times New Roman" w:hAnsi="Courier New" w:cs="Courier New"/>
+      <w:sz w:val="20"/>
+      <w:szCs w:val="20"/>
       <w:lang w:eastAsia="cs-CZ"/>
     </w:rPr>
   </w:style>

</xml_diff>

<commit_message>
Uprava komentaru, refaktorizace, +mensi zmeny
</commit_message>
<xml_diff>
--- a/dokumentace.docx
+++ b/dokumentace.docx
@@ -1,6 +1,6 @@
 
 <file path=word/document.xml><?xml version="1.0" encoding="utf-8"?>
-<w:document xmlns:wpc="http://schemas.microsoft.com/office/word/2010/wordprocessingCanvas" xmlns:cx="http://schemas.microsoft.com/office/drawing/2014/chartex" xmlns:cx1="http://schemas.microsoft.com/office/drawing/2015/9/8/chartex" xmlns:cx2="http://schemas.microsoft.com/office/drawing/2015/10/21/chartex" xmlns:cx3="http://schemas.microsoft.com/office/drawing/2016/5/9/chartex" xmlns:cx4="http://schemas.microsoft.com/office/drawing/2016/5/10/chartex" xmlns:cx5="http://schemas.microsoft.com/office/drawing/2016/5/11/chartex" xmlns:cx6="http://schemas.microsoft.com/office/drawing/2016/5/12/chartex" xmlns:cx7="http://schemas.microsoft.com/office/drawing/2016/5/13/chartex" xmlns:cx8="http://schemas.microsoft.com/office/drawing/2016/5/14/chartex" xmlns:mc="http://schemas.openxmlformats.org/markup-compatibility/2006" xmlns:aink="http://schemas.microsoft.com/office/drawing/2016/ink" xmlns:am3d="http://schemas.microsoft.com/office/drawing/2017/model3d" xmlns:o="urn:schemas-microsoft-com:office:office" xmlns:oel="http://schemas.microsoft.com/office/2019/extlst" xmlns:r="http://schemas.openxmlformats.org/officeDocument/2006/relationships" xmlns:m="http://schemas.openxmlformats.org/officeDocument/2006/math" xmlns:v="urn:schemas-microsoft-com:vml" xmlns:wp14="http://schemas.microsoft.com/office/word/2010/wordprocessingDrawing" xmlns:wp="http://schemas.openxmlformats.org/drawingml/2006/wordprocessingDrawing" xmlns:w10="urn:schemas-microsoft-com:office:word" xmlns:w="http://schemas.openxmlformats.org/wordprocessingml/2006/main" xmlns:w14="http://schemas.microsoft.com/office/word/2010/wordml" xmlns:w15="http://schemas.microsoft.com/office/word/2012/wordml" xmlns:w16cex="http://schemas.microsoft.com/office/word/2018/wordml/cex" xmlns:w16cid="http://schemas.microsoft.com/office/word/2016/wordml/cid" xmlns:w16="http://schemas.microsoft.com/office/word/2018/wordml" xmlns:w16sdtdh="http://schemas.microsoft.com/office/word/2020/wordml/sdtdatahash" xmlns:w16se="http://schemas.microsoft.com/office/word/2015/wordml/symex" xmlns:wpg="http://schemas.microsoft.com/office/word/2010/wordprocessingGroup" xmlns:wpi="http://schemas.microsoft.com/office/word/2010/wordprocessingInk" xmlns:wne="http://schemas.microsoft.com/office/word/2006/wordml" xmlns:wps="http://schemas.microsoft.com/office/word/2010/wordprocessingShape" mc:Ignorable="w14 w15 w16se w16cid w16 w16cex w16sdtdh wp14">
+<w:document xmlns:wpc="http://schemas.microsoft.com/office/word/2010/wordprocessingCanvas" xmlns:cx="http://schemas.microsoft.com/office/drawing/2014/chartex" xmlns:cx1="http://schemas.microsoft.com/office/drawing/2015/9/8/chartex" xmlns:cx2="http://schemas.microsoft.com/office/drawing/2015/10/21/chartex" xmlns:cx3="http://schemas.microsoft.com/office/drawing/2016/5/9/chartex" xmlns:cx4="http://schemas.microsoft.com/office/drawing/2016/5/10/chartex" xmlns:cx5="http://schemas.microsoft.com/office/drawing/2016/5/11/chartex" xmlns:cx6="http://schemas.microsoft.com/office/drawing/2016/5/12/chartex" xmlns:cx7="http://schemas.microsoft.com/office/drawing/2016/5/13/chartex" xmlns:cx8="http://schemas.microsoft.com/office/drawing/2016/5/14/chartex" xmlns:mc="http://schemas.openxmlformats.org/markup-compatibility/2006" xmlns:aink="http://schemas.microsoft.com/office/drawing/2016/ink" xmlns:am3d="http://schemas.microsoft.com/office/drawing/2017/model3d" xmlns:o="urn:schemas-microsoft-com:office:office" xmlns:r="http://schemas.openxmlformats.org/officeDocument/2006/relationships" xmlns:m="http://schemas.openxmlformats.org/officeDocument/2006/math" xmlns:v="urn:schemas-microsoft-com:vml" xmlns:wp14="http://schemas.microsoft.com/office/word/2010/wordprocessingDrawing" xmlns:wp="http://schemas.openxmlformats.org/drawingml/2006/wordprocessingDrawing" xmlns:w10="urn:schemas-microsoft-com:office:word" xmlns:w="http://schemas.openxmlformats.org/wordprocessingml/2006/main" xmlns:w14="http://schemas.microsoft.com/office/word/2010/wordml" xmlns:w15="http://schemas.microsoft.com/office/word/2012/wordml" xmlns:w16cex="http://schemas.microsoft.com/office/word/2018/wordml/cex" xmlns:w16cid="http://schemas.microsoft.com/office/word/2016/wordml/cid" xmlns:w16="http://schemas.microsoft.com/office/word/2018/wordml" xmlns:w16sdtdh="http://schemas.microsoft.com/office/word/2020/wordml/sdtdatahash" xmlns:w16se="http://schemas.microsoft.com/office/word/2015/wordml/symex" xmlns:wpg="http://schemas.microsoft.com/office/word/2010/wordprocessingGroup" xmlns:wpi="http://schemas.microsoft.com/office/word/2010/wordprocessingInk" xmlns:wne="http://schemas.microsoft.com/office/word/2006/wordml" xmlns:wps="http://schemas.microsoft.com/office/word/2010/wordprocessingShape" mc:Ignorable="w14 w15 w16se w16cid w16 w16cex w16sdtdh wp14">
   <w:body>
     <w:p>
       <w:pPr>
@@ -132,7 +132,21 @@
         <w:rPr>
           <w:lang w:eastAsia="ar-SA"/>
         </w:rPr>
-        <w:t>Ondřej Mahdalík (xmahda14)</w:t>
+        <w:t xml:space="preserve">Ondřej </w:t>
+      </w:r>
+      <w:proofErr w:type="spellStart"/>
+      <w:r>
+        <w:rPr>
+          <w:lang w:eastAsia="ar-SA"/>
+        </w:rPr>
+        <w:t>Mahdalík</w:t>
+      </w:r>
+      <w:proofErr w:type="spellEnd"/>
+      <w:r>
+        <w:rPr>
+          <w:lang w:eastAsia="ar-SA"/>
+        </w:rPr>
+        <w:t xml:space="preserve"> (xmahda14)</w:t>
       </w:r>
       <w:bookmarkEnd w:id="0"/>
       <w:r>
@@ -145,7 +159,31 @@
         <w:rPr>
           <w:lang w:eastAsia="ar-SA"/>
         </w:rPr>
-        <w:t>Brno, 12. března 2022</w:t>
+        <w:t xml:space="preserve">Brno, </w:t>
+      </w:r>
+      <w:r>
+        <w:rPr>
+          <w:lang w:eastAsia="ar-SA"/>
+        </w:rPr>
+        <w:t>1</w:t>
+      </w:r>
+      <w:r>
+        <w:rPr>
+          <w:lang w:eastAsia="ar-SA"/>
+        </w:rPr>
+        <w:t xml:space="preserve">. </w:t>
+      </w:r>
+      <w:r>
+        <w:rPr>
+          <w:lang w:eastAsia="ar-SA"/>
+        </w:rPr>
+        <w:t>května</w:t>
+      </w:r>
+      <w:r>
+        <w:rPr>
+          <w:lang w:eastAsia="ar-SA"/>
+        </w:rPr>
+        <w:t xml:space="preserve"> 2022</w:t>
       </w:r>
       <w:r>
         <w:rPr>
@@ -158,6 +196,7 @@
       <w:sdtPr>
         <w:rPr>
           <w:rFonts w:asciiTheme="minorHAnsi" w:eastAsia="Times New Roman" w:hAnsiTheme="minorHAnsi" w:cs="Calibri"/>
+          <w:color w:val="auto"/>
           <w:sz w:val="24"/>
           <w:szCs w:val="26"/>
         </w:rPr>
@@ -171,7 +210,6 @@
         <w:rPr>
           <w:b/>
           <w:bCs/>
-          <w:color w:val="auto"/>
         </w:rPr>
       </w:sdtEndPr>
       <w:sdtContent>
@@ -1104,13 +1142,13 @@
       <w:pPr>
         <w:pStyle w:val="Nadpis1"/>
       </w:pPr>
-      <w:bookmarkStart w:id="1" w:name="_Toc99720029"/>
-      <w:bookmarkStart w:id="2" w:name="_Toc102314804"/>
+      <w:bookmarkStart w:id="1" w:name="_Toc102314804"/>
+      <w:bookmarkStart w:id="2" w:name="_Toc99720029"/>
       <w:r>
         <w:lastRenderedPageBreak/>
         <w:t>Návrh</w:t>
       </w:r>
-      <w:bookmarkEnd w:id="2"/>
+      <w:bookmarkEnd w:id="1"/>
     </w:p>
     <w:p>
       <w:pPr>
@@ -1212,7 +1250,7 @@
       <w:r>
         <w:t>odelu</w:t>
       </w:r>
-      <w:bookmarkEnd w:id="1"/>
+      <w:bookmarkEnd w:id="2"/>
       <w:bookmarkEnd w:id="4"/>
     </w:p>
     <w:p>
@@ -1224,7 +1262,15 @@
         <w:t>Entita Zaměstnanec</w:t>
       </w:r>
       <w:r>
-        <w:t xml:space="preserve"> reprezentuje zaměstnance ve firmě, její atributy jsou číslo zaměstnance, které zároveň slouží jako primární klíč, jméno, příjmení a rodné číslo. Tato entita má tři možné specializace, které rozlišují jednotlivé typy zaměstnanců, a to </w:t>
+        <w:t xml:space="preserve"> reprezentuje zaměstnance ve firmě, její atributy jsou číslo zaměstnance, které zároveň </w:t>
+      </w:r>
+      <w:proofErr w:type="gramStart"/>
+      <w:r>
+        <w:t>slouží</w:t>
+      </w:r>
+      <w:proofErr w:type="gramEnd"/>
+      <w:r>
+        <w:t xml:space="preserve"> jako primární klíč, jméno, příjmení a rodné číslo. Tato entita má tři možné specializace, které rozlišují jednotlivé typy zaměstnanců, a to </w:t>
       </w:r>
       <w:r>
         <w:rPr>
@@ -1328,7 +1374,15 @@
         <w:t>Oddělení</w:t>
       </w:r>
       <w:r>
-        <w:t xml:space="preserve"> obsahuje svůj název a kód oddělení, který zároveň slouží jako primární klíč.</w:t>
+        <w:t xml:space="preserve"> obsahuje svůj název a kód oddělení, který zároveň </w:t>
+      </w:r>
+      <w:proofErr w:type="gramStart"/>
+      <w:r>
+        <w:t>slouží</w:t>
+      </w:r>
+      <w:proofErr w:type="gramEnd"/>
+      <w:r>
+        <w:t xml:space="preserve"> jako primární klíč.</w:t>
       </w:r>
     </w:p>
     <w:p>
@@ -1524,20 +1578,432 @@
     </w:p>
     <w:p>
       <w:pPr>
+        <w:rPr>
+          <w:lang w:eastAsia="ar-SA"/>
+        </w:rPr>
+      </w:pPr>
+      <w:r>
+        <w:rPr>
+          <w:lang w:eastAsia="ar-SA"/>
+        </w:rPr>
+        <w:t xml:space="preserve">V rámci řešení byly vytvořeny 3 </w:t>
+      </w:r>
+      <w:proofErr w:type="spellStart"/>
+      <w:r>
+        <w:rPr>
+          <w:lang w:eastAsia="ar-SA"/>
+        </w:rPr>
+        <w:t>triggery</w:t>
+      </w:r>
+      <w:proofErr w:type="spellEnd"/>
+      <w:r>
+        <w:rPr>
+          <w:lang w:eastAsia="ar-SA"/>
+        </w:rPr>
+        <w:t xml:space="preserve">. </w:t>
+      </w:r>
+      <w:proofErr w:type="spellStart"/>
+      <w:r>
+        <w:rPr>
+          <w:lang w:eastAsia="ar-SA"/>
+        </w:rPr>
+        <w:t>Trigger</w:t>
+      </w:r>
+      <w:proofErr w:type="spellEnd"/>
+      <w:r>
+        <w:rPr>
+          <w:lang w:eastAsia="ar-SA"/>
+        </w:rPr>
+        <w:t xml:space="preserve"> </w:t>
+      </w:r>
+      <w:proofErr w:type="spellStart"/>
+      <w:r>
+        <w:rPr>
+          <w:rFonts w:ascii="Courier New" w:hAnsi="Courier New" w:cs="Courier New"/>
+          <w:lang w:eastAsia="ar-SA"/>
+        </w:rPr>
+        <w:t>auto_c_zamestnance</w:t>
+      </w:r>
+      <w:proofErr w:type="spellEnd"/>
+      <w:r>
+        <w:rPr>
+          <w:lang w:eastAsia="ar-SA"/>
+        </w:rPr>
+        <w:t xml:space="preserve"> </w:t>
+      </w:r>
+      <w:proofErr w:type="gramStart"/>
+      <w:r>
+        <w:rPr>
+          <w:lang w:eastAsia="ar-SA"/>
+        </w:rPr>
+        <w:t>slouží</w:t>
+      </w:r>
+      <w:proofErr w:type="gramEnd"/>
+      <w:r>
+        <w:rPr>
+          <w:lang w:eastAsia="ar-SA"/>
+        </w:rPr>
+        <w:t xml:space="preserve"> pro automatické generování čísel zaměstnanců</w:t>
+      </w:r>
+      <w:r>
+        <w:rPr>
+          <w:lang w:eastAsia="ar-SA"/>
+        </w:rPr>
+        <w:t xml:space="preserve"> v tabulce </w:t>
+      </w:r>
+      <w:r>
+        <w:rPr>
+          <w:i/>
+          <w:iCs/>
+          <w:lang w:eastAsia="ar-SA"/>
+        </w:rPr>
+        <w:t>ZAMESTNANEC</w:t>
+      </w:r>
+      <w:r>
+        <w:rPr>
+          <w:lang w:eastAsia="ar-SA"/>
+        </w:rPr>
+        <w:t xml:space="preserve">. </w:t>
+      </w:r>
+      <w:proofErr w:type="spellStart"/>
+      <w:r>
+        <w:rPr>
+          <w:lang w:eastAsia="ar-SA"/>
+        </w:rPr>
+        <w:t>Trigger</w:t>
+      </w:r>
+      <w:proofErr w:type="spellEnd"/>
+      <w:r>
+        <w:rPr>
+          <w:lang w:eastAsia="ar-SA"/>
+        </w:rPr>
+        <w:t xml:space="preserve"> </w:t>
+      </w:r>
+      <w:proofErr w:type="spellStart"/>
+      <w:r>
+        <w:rPr>
+          <w:rFonts w:ascii="Courier New" w:hAnsi="Courier New" w:cs="Courier New"/>
+          <w:lang w:eastAsia="ar-SA"/>
+        </w:rPr>
+        <w:t>udalosti_zamestnance_cascade_delete</w:t>
+      </w:r>
+      <w:proofErr w:type="spellEnd"/>
+      <w:r>
+        <w:rPr>
+          <w:lang w:eastAsia="ar-SA"/>
+        </w:rPr>
+        <w:t xml:space="preserve"> realizuje automatické mazání účastí</w:t>
+      </w:r>
+      <w:r>
+        <w:rPr>
+          <w:lang w:eastAsia="ar-SA"/>
+        </w:rPr>
+        <w:t xml:space="preserve"> zaměstnance</w:t>
+      </w:r>
+      <w:r>
+        <w:rPr>
+          <w:lang w:eastAsia="ar-SA"/>
+        </w:rPr>
+        <w:t xml:space="preserve"> na událostech</w:t>
+      </w:r>
+      <w:r>
+        <w:rPr>
+          <w:lang w:eastAsia="ar-SA"/>
+        </w:rPr>
+        <w:t xml:space="preserve"> </w:t>
+      </w:r>
+      <w:r>
+        <w:rPr>
+          <w:lang w:eastAsia="ar-SA"/>
+        </w:rPr>
+        <w:t xml:space="preserve">v případě </w:t>
+      </w:r>
+      <w:r>
+        <w:rPr>
+          <w:lang w:eastAsia="ar-SA"/>
+        </w:rPr>
+        <w:t xml:space="preserve">jeho smazání z </w:t>
+      </w:r>
+      <w:r>
+        <w:rPr>
+          <w:lang w:eastAsia="ar-SA"/>
+        </w:rPr>
+        <w:t>databáze</w:t>
+      </w:r>
+      <w:r>
+        <w:rPr>
+          <w:lang w:eastAsia="ar-SA"/>
+        </w:rPr>
+        <w:t>.</w:t>
+      </w:r>
+      <w:r>
+        <w:rPr>
+          <w:lang w:eastAsia="ar-SA"/>
+        </w:rPr>
+        <w:t xml:space="preserve"> </w:t>
+      </w:r>
+      <w:proofErr w:type="spellStart"/>
+      <w:r>
+        <w:rPr>
+          <w:lang w:eastAsia="ar-SA"/>
+        </w:rPr>
+        <w:t>Trigger</w:t>
+      </w:r>
+      <w:proofErr w:type="spellEnd"/>
+      <w:r>
+        <w:rPr>
+          <w:lang w:eastAsia="ar-SA"/>
+        </w:rPr>
+        <w:t xml:space="preserve"> </w:t>
+      </w:r>
+      <w:proofErr w:type="spellStart"/>
+      <w:r>
+        <w:rPr>
+          <w:rFonts w:ascii="Courier New" w:hAnsi="Courier New" w:cs="Courier New"/>
+          <w:lang w:eastAsia="ar-SA"/>
+        </w:rPr>
+        <w:t>kod_oddeleni_cascade_update</w:t>
+      </w:r>
+      <w:proofErr w:type="spellEnd"/>
+      <w:r>
+        <w:rPr>
+          <w:rFonts w:cstheme="minorHAnsi"/>
+          <w:lang w:eastAsia="ar-SA"/>
+        </w:rPr>
+        <w:t xml:space="preserve"> zajišťuje automatickou změnu kódu oddělení </w:t>
+      </w:r>
+      <w:proofErr w:type="spellStart"/>
+      <w:r>
+        <w:rPr>
+          <w:rFonts w:cstheme="minorHAnsi"/>
+          <w:lang w:eastAsia="ar-SA"/>
+        </w:rPr>
+        <w:t>zaměstanců</w:t>
+      </w:r>
+      <w:proofErr w:type="spellEnd"/>
+      <w:r>
+        <w:rPr>
+          <w:rFonts w:cstheme="minorHAnsi"/>
+          <w:lang w:eastAsia="ar-SA"/>
+        </w:rPr>
+        <w:t xml:space="preserve"> v případě změny kódu oddělení v tabulce </w:t>
+      </w:r>
+      <w:r>
+        <w:rPr>
+          <w:i/>
+          <w:iCs/>
+          <w:lang w:eastAsia="ar-SA"/>
+        </w:rPr>
+        <w:t>ODDELENI</w:t>
+      </w:r>
+      <w:r>
+        <w:rPr>
+          <w:i/>
+          <w:iCs/>
+          <w:lang w:eastAsia="ar-SA"/>
+        </w:rPr>
+        <w:t>.</w:t>
+      </w:r>
+      <w:r>
+        <w:rPr>
+          <w:lang w:eastAsia="ar-SA"/>
+        </w:rPr>
+        <w:t xml:space="preserve"> </w:t>
+      </w:r>
+    </w:p>
+    <w:p>
+      <w:pPr>
         <w:pStyle w:val="Nadpis2"/>
+        <w:rPr>
+          <w:lang w:val="cs-CZ"/>
+        </w:rPr>
       </w:pPr>
       <w:bookmarkStart w:id="8" w:name="_Toc102314810"/>
       <w:r>
+        <w:rPr>
+          <w:lang w:val="cs-CZ"/>
+        </w:rPr>
         <w:t>Procedury</w:t>
       </w:r>
       <w:bookmarkEnd w:id="8"/>
     </w:p>
     <w:p>
       <w:pPr>
+        <w:rPr>
+          <w:rFonts w:cstheme="minorHAnsi"/>
+          <w:lang w:eastAsia="ar-SA"/>
+        </w:rPr>
+      </w:pPr>
+      <w:r>
+        <w:rPr>
+          <w:lang w:eastAsia="ar-SA"/>
+        </w:rPr>
+        <w:t xml:space="preserve">Procedura </w:t>
+      </w:r>
+      <w:proofErr w:type="spellStart"/>
+      <w:r>
+        <w:rPr>
+          <w:rFonts w:ascii="Courier New" w:hAnsi="Courier New" w:cs="Courier New"/>
+          <w:lang w:eastAsia="ar-SA"/>
+        </w:rPr>
+        <w:t>pocet_udalosti_na_zamestnance</w:t>
+      </w:r>
+      <w:proofErr w:type="spellEnd"/>
+      <w:r>
+        <w:rPr>
+          <w:rFonts w:cstheme="minorHAnsi"/>
+          <w:lang w:eastAsia="ar-SA"/>
+        </w:rPr>
+        <w:t xml:space="preserve"> s </w:t>
+      </w:r>
+      <w:r>
+        <w:rPr>
+          <w:rFonts w:cstheme="minorHAnsi"/>
+          <w:lang w:eastAsia="ar-SA"/>
+        </w:rPr>
+        <w:t>parametr</w:t>
+      </w:r>
+      <w:r>
+        <w:rPr>
+          <w:rFonts w:cstheme="minorHAnsi"/>
+          <w:lang w:eastAsia="ar-SA"/>
+        </w:rPr>
+        <w:t>em</w:t>
+      </w:r>
+      <w:r>
+        <w:rPr>
+          <w:rFonts w:cstheme="minorHAnsi"/>
+          <w:lang w:eastAsia="ar-SA"/>
+        </w:rPr>
+        <w:t xml:space="preserve"> kód oddělení</w:t>
+      </w:r>
+      <w:r>
+        <w:rPr>
+          <w:rFonts w:cstheme="minorHAnsi"/>
+          <w:lang w:eastAsia="ar-SA"/>
+        </w:rPr>
+        <w:t xml:space="preserve"> v</w:t>
+      </w:r>
+      <w:r>
+        <w:rPr>
+          <w:rFonts w:cstheme="minorHAnsi"/>
+          <w:lang w:eastAsia="ar-SA"/>
+        </w:rPr>
+        <w:t>ypíše počet průměrný počet událostí vytvořený zaměstnancem daného oddělení</w:t>
+      </w:r>
+      <w:r>
+        <w:rPr>
+          <w:rFonts w:cstheme="minorHAnsi"/>
+          <w:lang w:eastAsia="ar-SA"/>
+        </w:rPr>
+        <w:t xml:space="preserve">. Tato procedura může být využita pro vyhodnocení </w:t>
+      </w:r>
+      <w:r>
+        <w:rPr>
+          <w:rFonts w:cstheme="minorHAnsi"/>
+          <w:lang w:eastAsia="ar-SA"/>
+        </w:rPr>
+        <w:t>užitečnosti</w:t>
+      </w:r>
+      <w:r>
+        <w:rPr>
+          <w:rFonts w:cstheme="minorHAnsi"/>
+          <w:lang w:eastAsia="ar-SA"/>
+        </w:rPr>
+        <w:t xml:space="preserve"> sekretářek na daném oddělení.</w:t>
+      </w:r>
+      <w:r>
+        <w:rPr>
+          <w:rFonts w:cstheme="minorHAnsi"/>
+          <w:lang w:eastAsia="ar-SA"/>
+        </w:rPr>
+        <w:t xml:space="preserve"> </w:t>
+      </w:r>
+      <w:r>
+        <w:rPr>
+          <w:rFonts w:cstheme="minorHAnsi"/>
+          <w:lang w:eastAsia="ar-SA"/>
+        </w:rPr>
+        <w:t>Druhá p</w:t>
+      </w:r>
+      <w:r>
+        <w:rPr>
+          <w:rFonts w:cstheme="minorHAnsi"/>
+          <w:lang w:eastAsia="ar-SA"/>
+        </w:rPr>
+        <w:t xml:space="preserve">rocedura </w:t>
+      </w:r>
+      <w:proofErr w:type="spellStart"/>
+      <w:r>
+        <w:rPr>
+          <w:rFonts w:ascii="Courier New" w:hAnsi="Courier New" w:cs="Courier New"/>
+          <w:lang w:eastAsia="ar-SA"/>
+        </w:rPr>
+        <w:t>detaily</w:t>
+      </w:r>
+      <w:r>
+        <w:rPr>
+          <w:rFonts w:ascii="Courier New" w:hAnsi="Courier New" w:cs="Courier New"/>
+          <w:lang w:eastAsia="ar-SA"/>
+        </w:rPr>
+        <w:t>_</w:t>
+      </w:r>
+      <w:r>
+        <w:rPr>
+          <w:rFonts w:ascii="Courier New" w:hAnsi="Courier New" w:cs="Courier New"/>
+          <w:lang w:eastAsia="ar-SA"/>
+        </w:rPr>
+        <w:t>události</w:t>
+      </w:r>
+      <w:proofErr w:type="spellEnd"/>
+      <w:r>
+        <w:rPr>
+          <w:rFonts w:cstheme="minorHAnsi"/>
+          <w:lang w:eastAsia="ar-SA"/>
+        </w:rPr>
+        <w:t xml:space="preserve"> vypíše detaily události včetně z</w:t>
+      </w:r>
+      <w:r>
+        <w:rPr>
+          <w:rFonts w:cstheme="minorHAnsi"/>
+          <w:lang w:eastAsia="ar-SA"/>
+        </w:rPr>
+        <w:t>ú</w:t>
+      </w:r>
+      <w:r>
+        <w:rPr>
+          <w:rFonts w:cstheme="minorHAnsi"/>
+          <w:lang w:eastAsia="ar-SA"/>
+        </w:rPr>
+        <w:t xml:space="preserve">častněných zaměstnanců a jejich počtu. Nutným parametrem této procedury je identifikátor události jejíž </w:t>
+      </w:r>
+      <w:r>
+        <w:rPr>
+          <w:rFonts w:cstheme="minorHAnsi"/>
+          <w:lang w:eastAsia="ar-SA"/>
+        </w:rPr>
+        <w:t xml:space="preserve">detaily </w:t>
+      </w:r>
+      <w:r>
+        <w:rPr>
+          <w:rFonts w:cstheme="minorHAnsi"/>
+          <w:lang w:eastAsia="ar-SA"/>
+        </w:rPr>
+        <w:t xml:space="preserve">mají být vypsány. </w:t>
+      </w:r>
+    </w:p>
+    <w:p>
+      <w:pPr>
         <w:pStyle w:val="Nadpis2"/>
+        <w:rPr>
+          <w:lang w:val="cs-CZ"/>
+        </w:rPr>
       </w:pPr>
       <w:bookmarkStart w:id="9" w:name="_Toc102314811"/>
       <w:r>
+        <w:rPr>
+          <w:lang w:val="cs-CZ"/>
+        </w:rPr>
         <w:t>Optimalizace</w:t>
       </w:r>
       <w:bookmarkEnd w:id="9"/>
@@ -1574,10 +2040,10 @@
             <v:path o:extrusionok="f" gradientshapeok="t" o:connecttype="rect"/>
             <o:lock v:ext="edit" aspectratio="t"/>
           </v:shapetype>
-          <v:shape id="_x0000_i1071" type="#_x0000_t75" style="width:453.9pt;height:26.9pt" o:ole="">
+          <v:shape id="_x0000_i1025" type="#_x0000_t75" style="width:454.05pt;height:26.85pt" o:ole="">
             <v:imagedata r:id="rId13" o:title=""/>
           </v:shape>
-          <o:OLEObject Type="Embed" ProgID="Word.OpenDocumentText.12" ShapeID="_x0000_i1071" DrawAspect="Content" ObjectID="_1712927980" r:id="rId14"/>
+          <o:OLEObject Type="Embed" ProgID="Word.OpenDocumentText.12" ShapeID="_x0000_i1025" DrawAspect="Content" ObjectID="_1712939641" r:id="rId14"/>
         </w:object>
       </w:r>
     </w:p>
@@ -1613,23 +2079,7 @@
           <w:iCs/>
           <w:lang w:eastAsia="ar-SA"/>
         </w:rPr>
-        <w:t>„</w:t>
-      </w:r>
-      <w:r>
-        <w:rPr>
-          <w:i/>
-          <w:iCs/>
-          <w:lang w:eastAsia="ar-SA"/>
-        </w:rPr>
-        <w:t>Kolika událostí se v dubnu 2022 účastní jednotliví členové vedení?</w:t>
-      </w:r>
-      <w:r>
-        <w:rPr>
-          <w:i/>
-          <w:iCs/>
-          <w:lang w:eastAsia="ar-SA"/>
-        </w:rPr>
-        <w:t>“</w:t>
+        <w:t>„Kolika událostí se v dubnu 2022 účastní jednotliví členové vedení?“</w:t>
       </w:r>
       <w:r>
         <w:rPr>
@@ -1651,10 +2101,10 @@
           <w:lang w:eastAsia="ar-SA"/>
         </w:rPr>
         <w:object w:dxaOrig="9072" w:dyaOrig="1631" w14:anchorId="4E5BFE83">
-          <v:shape id="_x0000_i1069" type="#_x0000_t75" style="width:453.9pt;height:81.4pt" o:ole="">
+          <v:shape id="_x0000_i1026" type="#_x0000_t75" style="width:454.05pt;height:81.15pt" o:ole="">
             <v:imagedata r:id="rId15" o:title=""/>
           </v:shape>
-          <o:OLEObject Type="Embed" ProgID="Word.OpenDocumentText.12" ShapeID="_x0000_i1069" DrawAspect="Content" ObjectID="_1712927981" r:id="rId16"/>
+          <o:OLEObject Type="Embed" ProgID="Word.OpenDocumentText.12" ShapeID="_x0000_i1026" DrawAspect="Content" ObjectID="_1712939642" r:id="rId16"/>
         </w:object>
       </w:r>
     </w:p>
@@ -1870,32 +2320,213 @@
           <w:lang w:eastAsia="ar-SA"/>
         </w:rPr>
         <w:object w:dxaOrig="9072" w:dyaOrig="1631" w14:anchorId="3D9A9B4F">
-          <v:shape id="_x0000_i1066" type="#_x0000_t75" style="width:453.9pt;height:81.4pt" o:ole="">
+          <v:shape id="_x0000_i1027" type="#_x0000_t75" style="width:454.05pt;height:81.15pt" o:ole="">
             <v:imagedata r:id="rId17" o:title=""/>
           </v:shape>
-          <o:OLEObject Type="Embed" ProgID="Word.OpenDocumentText.12" ShapeID="_x0000_i1066" DrawAspect="Content" ObjectID="_1712927982" r:id="rId18"/>
+          <o:OLEObject Type="Embed" ProgID="Word.OpenDocumentText.12" ShapeID="_x0000_i1027" DrawAspect="Content" ObjectID="_1712939643" r:id="rId18"/>
         </w:object>
       </w:r>
     </w:p>
     <w:p>
       <w:pPr>
         <w:pStyle w:val="Nadpis2"/>
+        <w:rPr>
+          <w:lang w:val="cs-CZ"/>
+        </w:rPr>
       </w:pPr>
       <w:bookmarkStart w:id="13" w:name="_Toc102314812"/>
       <w:r>
+        <w:rPr>
+          <w:lang w:val="cs-CZ"/>
+        </w:rPr>
         <w:t>Přístupová práva</w:t>
       </w:r>
       <w:bookmarkEnd w:id="13"/>
     </w:p>
     <w:p>
       <w:pPr>
+        <w:rPr>
+          <w:lang w:eastAsia="ar-SA"/>
+        </w:rPr>
+      </w:pPr>
+      <w:r>
+        <w:rPr>
+          <w:lang w:eastAsia="ar-SA"/>
+        </w:rPr>
+        <w:t>V rámci projektu byla uživateli xmahda14 udělena práva k tabulkám a procedurám databáze uživatele xgottw07.</w:t>
+      </w:r>
+    </w:p>
+    <w:p>
+      <w:pPr>
         <w:pStyle w:val="Nadpis2"/>
-      </w:pPr>
-      <w:bookmarkStart w:id="14" w:name="_Toc102314813"/>
-      <w:r>
-        <w:t>Materialized View</w:t>
-      </w:r>
-      <w:bookmarkEnd w:id="14"/>
+        <w:rPr>
+          <w:lang w:val="cs-CZ"/>
+        </w:rPr>
+      </w:pPr>
+      <w:r>
+        <w:rPr>
+          <w:lang w:val="cs-CZ"/>
+        </w:rPr>
+        <w:t>Pohledy</w:t>
+      </w:r>
+    </w:p>
+    <w:p>
+      <w:pPr>
+        <w:rPr>
+          <w:lang w:eastAsia="ar-SA"/>
+        </w:rPr>
+      </w:pPr>
+      <w:r>
+        <w:rPr>
+          <w:lang w:eastAsia="ar-SA"/>
+        </w:rPr>
+        <w:t>Už</w:t>
+      </w:r>
+      <w:r>
+        <w:rPr>
+          <w:lang w:eastAsia="ar-SA"/>
+        </w:rPr>
+        <w:t>i</w:t>
+      </w:r>
+      <w:r>
+        <w:rPr>
+          <w:lang w:eastAsia="ar-SA"/>
+        </w:rPr>
+        <w:t>vatelem xmahda14 b</w:t>
+      </w:r>
+      <w:r>
+        <w:rPr>
+          <w:lang w:eastAsia="ar-SA"/>
+        </w:rPr>
+        <w:t>yl</w:t>
+      </w:r>
+      <w:r>
+        <w:rPr>
+          <w:lang w:eastAsia="ar-SA"/>
+        </w:rPr>
+        <w:t xml:space="preserve"> z tabulek uživatele xgottw07 </w:t>
+      </w:r>
+      <w:r>
+        <w:rPr>
+          <w:lang w:eastAsia="ar-SA"/>
+        </w:rPr>
+        <w:t xml:space="preserve">vytvořen materializovaný pohled obsahující </w:t>
+      </w:r>
+      <w:r>
+        <w:rPr>
+          <w:lang w:eastAsia="ar-SA"/>
+        </w:rPr>
+        <w:t xml:space="preserve">události manažera finančního oddělení. </w:t>
+      </w:r>
+      <w:r>
+        <w:rPr>
+          <w:lang w:eastAsia="ar-SA"/>
+        </w:rPr>
+        <w:t>Vla</w:t>
+      </w:r>
+      <w:r>
+        <w:rPr>
+          <w:lang w:eastAsia="ar-SA"/>
+        </w:rPr>
+        <w:t>s</w:t>
+      </w:r>
+      <w:r>
+        <w:rPr>
+          <w:lang w:eastAsia="ar-SA"/>
+        </w:rPr>
+        <w:t xml:space="preserve">tnosti materializovaného pohledu byly demonstrovány pomocí úpravy položky v tabulce </w:t>
+      </w:r>
+      <w:r>
+        <w:rPr>
+          <w:i/>
+          <w:iCs/>
+          <w:lang w:eastAsia="ar-SA"/>
+        </w:rPr>
+        <w:t>UDALOST</w:t>
+      </w:r>
+      <w:r>
+        <w:rPr>
+          <w:lang w:eastAsia="ar-SA"/>
+        </w:rPr>
+        <w:t xml:space="preserve"> a následném dotazu na ni.</w:t>
+      </w:r>
+      <w:r>
+        <w:rPr>
+          <w:lang w:eastAsia="ar-SA"/>
+        </w:rPr>
+        <w:t xml:space="preserve"> </w:t>
+      </w:r>
+      <w:r>
+        <w:rPr>
+          <w:lang w:eastAsia="ar-SA"/>
+        </w:rPr>
+        <w:t xml:space="preserve">Dále byl vytvořen pohled </w:t>
+      </w:r>
+      <w:proofErr w:type="spellStart"/>
+      <w:r>
+        <w:rPr>
+          <w:rFonts w:ascii="Courier New" w:hAnsi="Courier New" w:cs="Courier New"/>
+          <w:lang w:eastAsia="ar-SA"/>
+        </w:rPr>
+        <w:t>Nepritomnost_reditele</w:t>
+      </w:r>
+      <w:proofErr w:type="spellEnd"/>
+      <w:r>
+        <w:rPr>
+          <w:rFonts w:cstheme="minorHAnsi"/>
+          <w:lang w:eastAsia="ar-SA"/>
+        </w:rPr>
+        <w:t>,</w:t>
+      </w:r>
+      <w:r>
+        <w:rPr>
+          <w:rFonts w:ascii="Courier New" w:hAnsi="Courier New" w:cs="Courier New"/>
+          <w:lang w:eastAsia="ar-SA"/>
+        </w:rPr>
+        <w:t xml:space="preserve"> </w:t>
+      </w:r>
+      <w:r>
+        <w:rPr>
+          <w:lang w:eastAsia="ar-SA"/>
+        </w:rPr>
+        <w:t>který obsahuje časy ředitelovy nepřítomnosti</w:t>
+      </w:r>
+      <w:r>
+        <w:rPr>
+          <w:lang w:eastAsia="ar-SA"/>
+        </w:rPr>
+        <w:t>. Tento pohled by byl v</w:t>
+      </w:r>
+      <w:r>
+        <w:rPr>
+          <w:lang w:eastAsia="ar-SA"/>
+        </w:rPr>
+        <w:t xml:space="preserve"> klientské </w:t>
+      </w:r>
+      <w:r>
+        <w:rPr>
+          <w:lang w:eastAsia="ar-SA"/>
+        </w:rPr>
+        <w:t>aplikaci</w:t>
+      </w:r>
+      <w:r>
+        <w:rPr>
+          <w:lang w:eastAsia="ar-SA"/>
+        </w:rPr>
+        <w:t xml:space="preserve"> umožňoval manažerům získávat informace o termínech, kdy nebude ředitel </w:t>
+      </w:r>
+      <w:r>
+        <w:rPr>
+          <w:lang w:eastAsia="ar-SA"/>
+        </w:rPr>
+        <w:t>dostupný</w:t>
+      </w:r>
+      <w:r>
+        <w:rPr>
+          <w:lang w:eastAsia="ar-SA"/>
+        </w:rPr>
+        <w:t>.</w:t>
+      </w:r>
     </w:p>
     <w:sectPr>
       <w:footerReference w:type="default" r:id="rId19"/>
@@ -1913,7 +2544,7 @@
 </file>
 
 <file path=word/endnotes.xml><?xml version="1.0" encoding="utf-8"?>
-<w:endnotes xmlns:wpc="http://schemas.microsoft.com/office/word/2010/wordprocessingCanvas" xmlns:cx="http://schemas.microsoft.com/office/drawing/2014/chartex" xmlns:cx1="http://schemas.microsoft.com/office/drawing/2015/9/8/chartex" xmlns:cx2="http://schemas.microsoft.com/office/drawing/2015/10/21/chartex" xmlns:cx3="http://schemas.microsoft.com/office/drawing/2016/5/9/chartex" xmlns:cx4="http://schemas.microsoft.com/office/drawing/2016/5/10/chartex" xmlns:cx5="http://schemas.microsoft.com/office/drawing/2016/5/11/chartex" xmlns:cx6="http://schemas.microsoft.com/office/drawing/2016/5/12/chartex" xmlns:cx7="http://schemas.microsoft.com/office/drawing/2016/5/13/chartex" xmlns:cx8="http://schemas.microsoft.com/office/drawing/2016/5/14/chartex" xmlns:mc="http://schemas.openxmlformats.org/markup-compatibility/2006" xmlns:aink="http://schemas.microsoft.com/office/drawing/2016/ink" xmlns:am3d="http://schemas.microsoft.com/office/drawing/2017/model3d" xmlns:o="urn:schemas-microsoft-com:office:office" xmlns:oel="http://schemas.microsoft.com/office/2019/extlst" xmlns:r="http://schemas.openxmlformats.org/officeDocument/2006/relationships" xmlns:m="http://schemas.openxmlformats.org/officeDocument/2006/math" xmlns:v="urn:schemas-microsoft-com:vml" xmlns:wp14="http://schemas.microsoft.com/office/word/2010/wordprocessingDrawing" xmlns:wp="http://schemas.openxmlformats.org/drawingml/2006/wordprocessingDrawing" xmlns:w10="urn:schemas-microsoft-com:office:word" xmlns:w="http://schemas.openxmlformats.org/wordprocessingml/2006/main" xmlns:w14="http://schemas.microsoft.com/office/word/2010/wordml" xmlns:w15="http://schemas.microsoft.com/office/word/2012/wordml" xmlns:w16cex="http://schemas.microsoft.com/office/word/2018/wordml/cex" xmlns:w16cid="http://schemas.microsoft.com/office/word/2016/wordml/cid" xmlns:w16="http://schemas.microsoft.com/office/word/2018/wordml" xmlns:w16sdtdh="http://schemas.microsoft.com/office/word/2020/wordml/sdtdatahash" xmlns:w16se="http://schemas.microsoft.com/office/word/2015/wordml/symex" xmlns:wpg="http://schemas.microsoft.com/office/word/2010/wordprocessingGroup" xmlns:wpi="http://schemas.microsoft.com/office/word/2010/wordprocessingInk" xmlns:wne="http://schemas.microsoft.com/office/word/2006/wordml" xmlns:wps="http://schemas.microsoft.com/office/word/2010/wordprocessingShape" mc:Ignorable="w14 w15 w16se w16cid w16 w16cex w16sdtdh wp14">
+<w:endnotes xmlns:wpc="http://schemas.microsoft.com/office/word/2010/wordprocessingCanvas" xmlns:cx="http://schemas.microsoft.com/office/drawing/2014/chartex" xmlns:cx1="http://schemas.microsoft.com/office/drawing/2015/9/8/chartex" xmlns:cx2="http://schemas.microsoft.com/office/drawing/2015/10/21/chartex" xmlns:cx3="http://schemas.microsoft.com/office/drawing/2016/5/9/chartex" xmlns:cx4="http://schemas.microsoft.com/office/drawing/2016/5/10/chartex" xmlns:cx5="http://schemas.microsoft.com/office/drawing/2016/5/11/chartex" xmlns:cx6="http://schemas.microsoft.com/office/drawing/2016/5/12/chartex" xmlns:cx7="http://schemas.microsoft.com/office/drawing/2016/5/13/chartex" xmlns:cx8="http://schemas.microsoft.com/office/drawing/2016/5/14/chartex" xmlns:mc="http://schemas.openxmlformats.org/markup-compatibility/2006" xmlns:aink="http://schemas.microsoft.com/office/drawing/2016/ink" xmlns:am3d="http://schemas.microsoft.com/office/drawing/2017/model3d" xmlns:o="urn:schemas-microsoft-com:office:office" xmlns:r="http://schemas.openxmlformats.org/officeDocument/2006/relationships" xmlns:m="http://schemas.openxmlformats.org/officeDocument/2006/math" xmlns:v="urn:schemas-microsoft-com:vml" xmlns:wp14="http://schemas.microsoft.com/office/word/2010/wordprocessingDrawing" xmlns:wp="http://schemas.openxmlformats.org/drawingml/2006/wordprocessingDrawing" xmlns:w10="urn:schemas-microsoft-com:office:word" xmlns:w="http://schemas.openxmlformats.org/wordprocessingml/2006/main" xmlns:w14="http://schemas.microsoft.com/office/word/2010/wordml" xmlns:w15="http://schemas.microsoft.com/office/word/2012/wordml" xmlns:w16cex="http://schemas.microsoft.com/office/word/2018/wordml/cex" xmlns:w16cid="http://schemas.microsoft.com/office/word/2016/wordml/cid" xmlns:w16="http://schemas.microsoft.com/office/word/2018/wordml" xmlns:w16sdtdh="http://schemas.microsoft.com/office/word/2020/wordml/sdtdatahash" xmlns:w16se="http://schemas.microsoft.com/office/word/2015/wordml/symex" xmlns:wpg="http://schemas.microsoft.com/office/word/2010/wordprocessingGroup" xmlns:wpi="http://schemas.microsoft.com/office/word/2010/wordprocessingInk" xmlns:wne="http://schemas.microsoft.com/office/word/2006/wordml" xmlns:wps="http://schemas.microsoft.com/office/word/2010/wordprocessingShape" mc:Ignorable="w14 w15 w16se w16cid w16 w16cex w16sdtdh wp14">
   <w:endnote w:type="separator" w:id="-1">
     <w:p>
       <w:r>
@@ -1932,7 +2563,7 @@
 </file>
 
 <file path=word/footer1.xml><?xml version="1.0" encoding="utf-8"?>
-<w:ftr xmlns:wpc="http://schemas.microsoft.com/office/word/2010/wordprocessingCanvas" xmlns:cx="http://schemas.microsoft.com/office/drawing/2014/chartex" xmlns:cx1="http://schemas.microsoft.com/office/drawing/2015/9/8/chartex" xmlns:cx2="http://schemas.microsoft.com/office/drawing/2015/10/21/chartex" xmlns:cx3="http://schemas.microsoft.com/office/drawing/2016/5/9/chartex" xmlns:cx4="http://schemas.microsoft.com/office/drawing/2016/5/10/chartex" xmlns:cx5="http://schemas.microsoft.com/office/drawing/2016/5/11/chartex" xmlns:cx6="http://schemas.microsoft.com/office/drawing/2016/5/12/chartex" xmlns:cx7="http://schemas.microsoft.com/office/drawing/2016/5/13/chartex" xmlns:cx8="http://schemas.microsoft.com/office/drawing/2016/5/14/chartex" xmlns:mc="http://schemas.openxmlformats.org/markup-compatibility/2006" xmlns:aink="http://schemas.microsoft.com/office/drawing/2016/ink" xmlns:am3d="http://schemas.microsoft.com/office/drawing/2017/model3d" xmlns:o="urn:schemas-microsoft-com:office:office" xmlns:oel="http://schemas.microsoft.com/office/2019/extlst" xmlns:r="http://schemas.openxmlformats.org/officeDocument/2006/relationships" xmlns:m="http://schemas.openxmlformats.org/officeDocument/2006/math" xmlns:v="urn:schemas-microsoft-com:vml" xmlns:wp14="http://schemas.microsoft.com/office/word/2010/wordprocessingDrawing" xmlns:wp="http://schemas.openxmlformats.org/drawingml/2006/wordprocessingDrawing" xmlns:w10="urn:schemas-microsoft-com:office:word" xmlns:w="http://schemas.openxmlformats.org/wordprocessingml/2006/main" xmlns:w14="http://schemas.microsoft.com/office/word/2010/wordml" xmlns:w15="http://schemas.microsoft.com/office/word/2012/wordml" xmlns:w16cex="http://schemas.microsoft.com/office/word/2018/wordml/cex" xmlns:w16cid="http://schemas.microsoft.com/office/word/2016/wordml/cid" xmlns:w16="http://schemas.microsoft.com/office/word/2018/wordml" xmlns:w16sdtdh="http://schemas.microsoft.com/office/word/2020/wordml/sdtdatahash" xmlns:w16se="http://schemas.microsoft.com/office/word/2015/wordml/symex" xmlns:wpg="http://schemas.microsoft.com/office/word/2010/wordprocessingGroup" xmlns:wpi="http://schemas.microsoft.com/office/word/2010/wordprocessingInk" xmlns:wne="http://schemas.microsoft.com/office/word/2006/wordml" xmlns:wps="http://schemas.microsoft.com/office/word/2010/wordprocessingShape" mc:Ignorable="w14 w15 w16se w16cid w16 w16cex w16sdtdh wp14">
+<w:ftr xmlns:wpc="http://schemas.microsoft.com/office/word/2010/wordprocessingCanvas" xmlns:cx="http://schemas.microsoft.com/office/drawing/2014/chartex" xmlns:cx1="http://schemas.microsoft.com/office/drawing/2015/9/8/chartex" xmlns:cx2="http://schemas.microsoft.com/office/drawing/2015/10/21/chartex" xmlns:cx3="http://schemas.microsoft.com/office/drawing/2016/5/9/chartex" xmlns:cx4="http://schemas.microsoft.com/office/drawing/2016/5/10/chartex" xmlns:cx5="http://schemas.microsoft.com/office/drawing/2016/5/11/chartex" xmlns:cx6="http://schemas.microsoft.com/office/drawing/2016/5/12/chartex" xmlns:cx7="http://schemas.microsoft.com/office/drawing/2016/5/13/chartex" xmlns:cx8="http://schemas.microsoft.com/office/drawing/2016/5/14/chartex" xmlns:mc="http://schemas.openxmlformats.org/markup-compatibility/2006" xmlns:aink="http://schemas.microsoft.com/office/drawing/2016/ink" xmlns:am3d="http://schemas.microsoft.com/office/drawing/2017/model3d" xmlns:o="urn:schemas-microsoft-com:office:office" xmlns:r="http://schemas.openxmlformats.org/officeDocument/2006/relationships" xmlns:m="http://schemas.openxmlformats.org/officeDocument/2006/math" xmlns:v="urn:schemas-microsoft-com:vml" xmlns:wp14="http://schemas.microsoft.com/office/word/2010/wordprocessingDrawing" xmlns:wp="http://schemas.openxmlformats.org/drawingml/2006/wordprocessingDrawing" xmlns:w10="urn:schemas-microsoft-com:office:word" xmlns:w="http://schemas.openxmlformats.org/wordprocessingml/2006/main" xmlns:w14="http://schemas.microsoft.com/office/word/2010/wordml" xmlns:w15="http://schemas.microsoft.com/office/word/2012/wordml" xmlns:w16cex="http://schemas.microsoft.com/office/word/2018/wordml/cex" xmlns:w16cid="http://schemas.microsoft.com/office/word/2016/wordml/cid" xmlns:w16="http://schemas.microsoft.com/office/word/2018/wordml" xmlns:w16sdtdh="http://schemas.microsoft.com/office/word/2020/wordml/sdtdatahash" xmlns:w16se="http://schemas.microsoft.com/office/word/2015/wordml/symex" xmlns:wpg="http://schemas.microsoft.com/office/word/2010/wordprocessingGroup" xmlns:wpi="http://schemas.microsoft.com/office/word/2010/wordprocessingInk" xmlns:wne="http://schemas.microsoft.com/office/word/2006/wordml" xmlns:wps="http://schemas.microsoft.com/office/word/2010/wordprocessingShape" mc:Ignorable="w14 w15 w16se w16cid w16 w16cex w16sdtdh wp14">
   <w:sdt>
     <w:sdtPr>
       <w:id w:val="-1169560398"/>
@@ -1970,7 +2601,7 @@
 </file>
 
 <file path=word/footnotes.xml><?xml version="1.0" encoding="utf-8"?>
-<w:footnotes xmlns:wpc="http://schemas.microsoft.com/office/word/2010/wordprocessingCanvas" xmlns:cx="http://schemas.microsoft.com/office/drawing/2014/chartex" xmlns:cx1="http://schemas.microsoft.com/office/drawing/2015/9/8/chartex" xmlns:cx2="http://schemas.microsoft.com/office/drawing/2015/10/21/chartex" xmlns:cx3="http://schemas.microsoft.com/office/drawing/2016/5/9/chartex" xmlns:cx4="http://schemas.microsoft.com/office/drawing/2016/5/10/chartex" xmlns:cx5="http://schemas.microsoft.com/office/drawing/2016/5/11/chartex" xmlns:cx6="http://schemas.microsoft.com/office/drawing/2016/5/12/chartex" xmlns:cx7="http://schemas.microsoft.com/office/drawing/2016/5/13/chartex" xmlns:cx8="http://schemas.microsoft.com/office/drawing/2016/5/14/chartex" xmlns:mc="http://schemas.openxmlformats.org/markup-compatibility/2006" xmlns:aink="http://schemas.microsoft.com/office/drawing/2016/ink" xmlns:am3d="http://schemas.microsoft.com/office/drawing/2017/model3d" xmlns:o="urn:schemas-microsoft-com:office:office" xmlns:oel="http://schemas.microsoft.com/office/2019/extlst" xmlns:r="http://schemas.openxmlformats.org/officeDocument/2006/relationships" xmlns:m="http://schemas.openxmlformats.org/officeDocument/2006/math" xmlns:v="urn:schemas-microsoft-com:vml" xmlns:wp14="http://schemas.microsoft.com/office/word/2010/wordprocessingDrawing" xmlns:wp="http://schemas.openxmlformats.org/drawingml/2006/wordprocessingDrawing" xmlns:w10="urn:schemas-microsoft-com:office:word" xmlns:w="http://schemas.openxmlformats.org/wordprocessingml/2006/main" xmlns:w14="http://schemas.microsoft.com/office/word/2010/wordml" xmlns:w15="http://schemas.microsoft.com/office/word/2012/wordml" xmlns:w16cex="http://schemas.microsoft.com/office/word/2018/wordml/cex" xmlns:w16cid="http://schemas.microsoft.com/office/word/2016/wordml/cid" xmlns:w16="http://schemas.microsoft.com/office/word/2018/wordml" xmlns:w16sdtdh="http://schemas.microsoft.com/office/word/2020/wordml/sdtdatahash" xmlns:w16se="http://schemas.microsoft.com/office/word/2015/wordml/symex" xmlns:wpg="http://schemas.microsoft.com/office/word/2010/wordprocessingGroup" xmlns:wpi="http://schemas.microsoft.com/office/word/2010/wordprocessingInk" xmlns:wne="http://schemas.microsoft.com/office/word/2006/wordml" xmlns:wps="http://schemas.microsoft.com/office/word/2010/wordprocessingShape" mc:Ignorable="w14 w15 w16se w16cid w16 w16cex w16sdtdh wp14">
+<w:footnotes xmlns:wpc="http://schemas.microsoft.com/office/word/2010/wordprocessingCanvas" xmlns:cx="http://schemas.microsoft.com/office/drawing/2014/chartex" xmlns:cx1="http://schemas.microsoft.com/office/drawing/2015/9/8/chartex" xmlns:cx2="http://schemas.microsoft.com/office/drawing/2015/10/21/chartex" xmlns:cx3="http://schemas.microsoft.com/office/drawing/2016/5/9/chartex" xmlns:cx4="http://schemas.microsoft.com/office/drawing/2016/5/10/chartex" xmlns:cx5="http://schemas.microsoft.com/office/drawing/2016/5/11/chartex" xmlns:cx6="http://schemas.microsoft.com/office/drawing/2016/5/12/chartex" xmlns:cx7="http://schemas.microsoft.com/office/drawing/2016/5/13/chartex" xmlns:cx8="http://schemas.microsoft.com/office/drawing/2016/5/14/chartex" xmlns:mc="http://schemas.openxmlformats.org/markup-compatibility/2006" xmlns:aink="http://schemas.microsoft.com/office/drawing/2016/ink" xmlns:am3d="http://schemas.microsoft.com/office/drawing/2017/model3d" xmlns:o="urn:schemas-microsoft-com:office:office" xmlns:r="http://schemas.openxmlformats.org/officeDocument/2006/relationships" xmlns:m="http://schemas.openxmlformats.org/officeDocument/2006/math" xmlns:v="urn:schemas-microsoft-com:vml" xmlns:wp14="http://schemas.microsoft.com/office/word/2010/wordprocessingDrawing" xmlns:wp="http://schemas.openxmlformats.org/drawingml/2006/wordprocessingDrawing" xmlns:w10="urn:schemas-microsoft-com:office:word" xmlns:w="http://schemas.openxmlformats.org/wordprocessingml/2006/main" xmlns:w14="http://schemas.microsoft.com/office/word/2010/wordml" xmlns:w15="http://schemas.microsoft.com/office/word/2012/wordml" xmlns:w16cex="http://schemas.microsoft.com/office/word/2018/wordml/cex" xmlns:w16cid="http://schemas.microsoft.com/office/word/2016/wordml/cid" xmlns:w16="http://schemas.microsoft.com/office/word/2018/wordml" xmlns:w16sdtdh="http://schemas.microsoft.com/office/word/2020/wordml/sdtdatahash" xmlns:w16se="http://schemas.microsoft.com/office/word/2015/wordml/symex" xmlns:wpg="http://schemas.microsoft.com/office/word/2010/wordprocessingGroup" xmlns:wpi="http://schemas.microsoft.com/office/word/2010/wordprocessingInk" xmlns:wne="http://schemas.microsoft.com/office/word/2006/wordml" xmlns:wps="http://schemas.microsoft.com/office/word/2010/wordprocessingShape" mc:Ignorable="w14 w15 w16se w16cid w16 w16cex w16sdtdh wp14">
   <w:footnote w:type="separator" w:id="-1">
     <w:p>
       <w:r>
@@ -1989,8 +2620,121 @@
 </file>
 
 <file path=word/numbering.xml><?xml version="1.0" encoding="utf-8"?>
-<w:numbering xmlns:wpc="http://schemas.microsoft.com/office/word/2010/wordprocessingCanvas" xmlns:cx="http://schemas.microsoft.com/office/drawing/2014/chartex" xmlns:cx1="http://schemas.microsoft.com/office/drawing/2015/9/8/chartex" xmlns:cx2="http://schemas.microsoft.com/office/drawing/2015/10/21/chartex" xmlns:cx3="http://schemas.microsoft.com/office/drawing/2016/5/9/chartex" xmlns:cx4="http://schemas.microsoft.com/office/drawing/2016/5/10/chartex" xmlns:cx5="http://schemas.microsoft.com/office/drawing/2016/5/11/chartex" xmlns:cx6="http://schemas.microsoft.com/office/drawing/2016/5/12/chartex" xmlns:cx7="http://schemas.microsoft.com/office/drawing/2016/5/13/chartex" xmlns:cx8="http://schemas.microsoft.com/office/drawing/2016/5/14/chartex" xmlns:mc="http://schemas.openxmlformats.org/markup-compatibility/2006" xmlns:aink="http://schemas.microsoft.com/office/drawing/2016/ink" xmlns:am3d="http://schemas.microsoft.com/office/drawing/2017/model3d" xmlns:o="urn:schemas-microsoft-com:office:office" xmlns:oel="http://schemas.microsoft.com/office/2019/extlst" xmlns:r="http://schemas.openxmlformats.org/officeDocument/2006/relationships" xmlns:m="http://schemas.openxmlformats.org/officeDocument/2006/math" xmlns:v="urn:schemas-microsoft-com:vml" xmlns:wp14="http://schemas.microsoft.com/office/word/2010/wordprocessingDrawing" xmlns:wp="http://schemas.openxmlformats.org/drawingml/2006/wordprocessingDrawing" xmlns:w10="urn:schemas-microsoft-com:office:word" xmlns:w="http://schemas.openxmlformats.org/wordprocessingml/2006/main" xmlns:w14="http://schemas.microsoft.com/office/word/2010/wordml" xmlns:w15="http://schemas.microsoft.com/office/word/2012/wordml" xmlns:w16cex="http://schemas.microsoft.com/office/word/2018/wordml/cex" xmlns:w16cid="http://schemas.microsoft.com/office/word/2016/wordml/cid" xmlns:w16="http://schemas.microsoft.com/office/word/2018/wordml" xmlns:w16sdtdh="http://schemas.microsoft.com/office/word/2020/wordml/sdtdatahash" xmlns:w16se="http://schemas.microsoft.com/office/word/2015/wordml/symex" xmlns:wpg="http://schemas.microsoft.com/office/word/2010/wordprocessingGroup" xmlns:wpi="http://schemas.microsoft.com/office/word/2010/wordprocessingInk" xmlns:wne="http://schemas.microsoft.com/office/word/2006/wordml" xmlns:wps="http://schemas.microsoft.com/office/word/2010/wordprocessingShape" mc:Ignorable="w14 w15 w16se w16cid w16 w16cex w16sdtdh wp14">
+<w:numbering xmlns:wpc="http://schemas.microsoft.com/office/word/2010/wordprocessingCanvas" xmlns:cx="http://schemas.microsoft.com/office/drawing/2014/chartex" xmlns:cx1="http://schemas.microsoft.com/office/drawing/2015/9/8/chartex" xmlns:cx2="http://schemas.microsoft.com/office/drawing/2015/10/21/chartex" xmlns:cx3="http://schemas.microsoft.com/office/drawing/2016/5/9/chartex" xmlns:cx4="http://schemas.microsoft.com/office/drawing/2016/5/10/chartex" xmlns:cx5="http://schemas.microsoft.com/office/drawing/2016/5/11/chartex" xmlns:cx6="http://schemas.microsoft.com/office/drawing/2016/5/12/chartex" xmlns:cx7="http://schemas.microsoft.com/office/drawing/2016/5/13/chartex" xmlns:cx8="http://schemas.microsoft.com/office/drawing/2016/5/14/chartex" xmlns:mc="http://schemas.openxmlformats.org/markup-compatibility/2006" xmlns:aink="http://schemas.microsoft.com/office/drawing/2016/ink" xmlns:am3d="http://schemas.microsoft.com/office/drawing/2017/model3d" xmlns:o="urn:schemas-microsoft-com:office:office" xmlns:r="http://schemas.openxmlformats.org/officeDocument/2006/relationships" xmlns:m="http://schemas.openxmlformats.org/officeDocument/2006/math" xmlns:v="urn:schemas-microsoft-com:vml" xmlns:wp14="http://schemas.microsoft.com/office/word/2010/wordprocessingDrawing" xmlns:wp="http://schemas.openxmlformats.org/drawingml/2006/wordprocessingDrawing" xmlns:w10="urn:schemas-microsoft-com:office:word" xmlns:w="http://schemas.openxmlformats.org/wordprocessingml/2006/main" xmlns:w14="http://schemas.microsoft.com/office/word/2010/wordml" xmlns:w15="http://schemas.microsoft.com/office/word/2012/wordml" xmlns:w16cex="http://schemas.microsoft.com/office/word/2018/wordml/cex" xmlns:w16cid="http://schemas.microsoft.com/office/word/2016/wordml/cid" xmlns:w16="http://schemas.microsoft.com/office/word/2018/wordml" xmlns:w16sdtdh="http://schemas.microsoft.com/office/word/2020/wordml/sdtdatahash" xmlns:w16se="http://schemas.microsoft.com/office/word/2015/wordml/symex" xmlns:wpg="http://schemas.microsoft.com/office/word/2010/wordprocessingGroup" xmlns:wpi="http://schemas.microsoft.com/office/word/2010/wordprocessingInk" xmlns:wne="http://schemas.microsoft.com/office/word/2006/wordml" xmlns:wps="http://schemas.microsoft.com/office/word/2010/wordprocessingShape" mc:Ignorable="w14 w15 w16se w16cid w16 w16cex w16sdtdh wp14">
   <w:abstractNum w:abstractNumId="0" w15:restartNumberingAfterBreak="0">
+    <w:nsid w:val="1F1647B4"/>
+    <w:multiLevelType w:val="hybridMultilevel"/>
+    <w:tmpl w:val="ED58C8BA"/>
+    <w:lvl w:ilvl="0" w:tplc="04050001">
+      <w:start w:val="1"/>
+      <w:numFmt w:val="bullet"/>
+      <w:lvlText w:val=""/>
+      <w:lvlJc w:val="left"/>
+      <w:pPr>
+        <w:ind w:left="720" w:hanging="360"/>
+      </w:pPr>
+      <w:rPr>
+        <w:rFonts w:ascii="Symbol" w:hAnsi="Symbol" w:hint="default"/>
+      </w:rPr>
+    </w:lvl>
+    <w:lvl w:ilvl="1" w:tplc="04050003" w:tentative="1">
+      <w:start w:val="1"/>
+      <w:numFmt w:val="bullet"/>
+      <w:lvlText w:val="o"/>
+      <w:lvlJc w:val="left"/>
+      <w:pPr>
+        <w:ind w:left="1440" w:hanging="360"/>
+      </w:pPr>
+      <w:rPr>
+        <w:rFonts w:ascii="Courier New" w:hAnsi="Courier New" w:cs="Courier New" w:hint="default"/>
+      </w:rPr>
+    </w:lvl>
+    <w:lvl w:ilvl="2" w:tplc="04050005" w:tentative="1">
+      <w:start w:val="1"/>
+      <w:numFmt w:val="bullet"/>
+      <w:lvlText w:val=""/>
+      <w:lvlJc w:val="left"/>
+      <w:pPr>
+        <w:ind w:left="2160" w:hanging="360"/>
+      </w:pPr>
+      <w:rPr>
+        <w:rFonts w:ascii="Wingdings" w:hAnsi="Wingdings" w:hint="default"/>
+      </w:rPr>
+    </w:lvl>
+    <w:lvl w:ilvl="3" w:tplc="04050001" w:tentative="1">
+      <w:start w:val="1"/>
+      <w:numFmt w:val="bullet"/>
+      <w:lvlText w:val=""/>
+      <w:lvlJc w:val="left"/>
+      <w:pPr>
+        <w:ind w:left="2880" w:hanging="360"/>
+      </w:pPr>
+      <w:rPr>
+        <w:rFonts w:ascii="Symbol" w:hAnsi="Symbol" w:hint="default"/>
+      </w:rPr>
+    </w:lvl>
+    <w:lvl w:ilvl="4" w:tplc="04050003" w:tentative="1">
+      <w:start w:val="1"/>
+      <w:numFmt w:val="bullet"/>
+      <w:lvlText w:val="o"/>
+      <w:lvlJc w:val="left"/>
+      <w:pPr>
+        <w:ind w:left="3600" w:hanging="360"/>
+      </w:pPr>
+      <w:rPr>
+        <w:rFonts w:ascii="Courier New" w:hAnsi="Courier New" w:cs="Courier New" w:hint="default"/>
+      </w:rPr>
+    </w:lvl>
+    <w:lvl w:ilvl="5" w:tplc="04050005" w:tentative="1">
+      <w:start w:val="1"/>
+      <w:numFmt w:val="bullet"/>
+      <w:lvlText w:val=""/>
+      <w:lvlJc w:val="left"/>
+      <w:pPr>
+        <w:ind w:left="4320" w:hanging="360"/>
+      </w:pPr>
+      <w:rPr>
+        <w:rFonts w:ascii="Wingdings" w:hAnsi="Wingdings" w:hint="default"/>
+      </w:rPr>
+    </w:lvl>
+    <w:lvl w:ilvl="6" w:tplc="04050001" w:tentative="1">
+      <w:start w:val="1"/>
+      <w:numFmt w:val="bullet"/>
+      <w:lvlText w:val=""/>
+      <w:lvlJc w:val="left"/>
+      <w:pPr>
+        <w:ind w:left="5040" w:hanging="360"/>
+      </w:pPr>
+      <w:rPr>
+        <w:rFonts w:ascii="Symbol" w:hAnsi="Symbol" w:hint="default"/>
+      </w:rPr>
+    </w:lvl>
+    <w:lvl w:ilvl="7" w:tplc="04050003" w:tentative="1">
+      <w:start w:val="1"/>
+      <w:numFmt w:val="bullet"/>
+      <w:lvlText w:val="o"/>
+      <w:lvlJc w:val="left"/>
+      <w:pPr>
+        <w:ind w:left="5760" w:hanging="360"/>
+      </w:pPr>
+      <w:rPr>
+        <w:rFonts w:ascii="Courier New" w:hAnsi="Courier New" w:cs="Courier New" w:hint="default"/>
+      </w:rPr>
+    </w:lvl>
+    <w:lvl w:ilvl="8" w:tplc="04050005" w:tentative="1">
+      <w:start w:val="1"/>
+      <w:numFmt w:val="bullet"/>
+      <w:lvlText w:val=""/>
+      <w:lvlJc w:val="left"/>
+      <w:pPr>
+        <w:ind w:left="6480" w:hanging="360"/>
+      </w:pPr>
+      <w:rPr>
+        <w:rFonts w:ascii="Wingdings" w:hAnsi="Wingdings" w:hint="default"/>
+      </w:rPr>
+    </w:lvl>
+  </w:abstractNum>
+  <w:abstractNum w:abstractNumId="1" w15:restartNumberingAfterBreak="0">
     <w:nsid w:val="260D73CE"/>
     <w:multiLevelType w:val="hybridMultilevel"/>
     <w:tmpl w:val="10829182"/>
@@ -2079,7 +2823,7 @@
       </w:pPr>
     </w:lvl>
   </w:abstractNum>
-  <w:abstractNum w:abstractNumId="1" w15:restartNumberingAfterBreak="0">
+  <w:abstractNum w:abstractNumId="2" w15:restartNumberingAfterBreak="0">
     <w:nsid w:val="2C8C2162"/>
     <w:multiLevelType w:val="hybridMultilevel"/>
     <w:tmpl w:val="F7A4F038"/>
@@ -2168,7 +2912,7 @@
       </w:pPr>
     </w:lvl>
   </w:abstractNum>
-  <w:abstractNum w:abstractNumId="2" w15:restartNumberingAfterBreak="0">
+  <w:abstractNum w:abstractNumId="3" w15:restartNumberingAfterBreak="0">
     <w:nsid w:val="2E581719"/>
     <w:multiLevelType w:val="multilevel"/>
     <w:tmpl w:val="569E82B4"/>
@@ -2255,7 +2999,7 @@
       </w:pPr>
     </w:lvl>
   </w:abstractNum>
-  <w:abstractNum w:abstractNumId="3" w15:restartNumberingAfterBreak="0">
+  <w:abstractNum w:abstractNumId="4" w15:restartNumberingAfterBreak="0">
     <w:nsid w:val="683804E2"/>
     <w:multiLevelType w:val="hybridMultilevel"/>
     <w:tmpl w:val="83E458FA"/>
@@ -2344,7 +3088,7 @@
       </w:pPr>
     </w:lvl>
   </w:abstractNum>
-  <w:abstractNum w:abstractNumId="4" w15:restartNumberingAfterBreak="0">
+  <w:abstractNum w:abstractNumId="5" w15:restartNumberingAfterBreak="0">
     <w:nsid w:val="6AD243DD"/>
     <w:multiLevelType w:val="hybridMultilevel"/>
     <w:tmpl w:val="954A9CA2"/>
@@ -2433,7 +3177,120 @@
       </w:pPr>
     </w:lvl>
   </w:abstractNum>
-  <w:abstractNum w:abstractNumId="5" w15:restartNumberingAfterBreak="0">
+  <w:abstractNum w:abstractNumId="6" w15:restartNumberingAfterBreak="0">
+    <w:nsid w:val="6E8F408B"/>
+    <w:multiLevelType w:val="hybridMultilevel"/>
+    <w:tmpl w:val="CC0216AE"/>
+    <w:lvl w:ilvl="0" w:tplc="04050001">
+      <w:start w:val="1"/>
+      <w:numFmt w:val="bullet"/>
+      <w:lvlText w:val=""/>
+      <w:lvlJc w:val="left"/>
+      <w:pPr>
+        <w:ind w:left="720" w:hanging="360"/>
+      </w:pPr>
+      <w:rPr>
+        <w:rFonts w:ascii="Symbol" w:hAnsi="Symbol" w:hint="default"/>
+      </w:rPr>
+    </w:lvl>
+    <w:lvl w:ilvl="1" w:tplc="04050003" w:tentative="1">
+      <w:start w:val="1"/>
+      <w:numFmt w:val="bullet"/>
+      <w:lvlText w:val="o"/>
+      <w:lvlJc w:val="left"/>
+      <w:pPr>
+        <w:ind w:left="1440" w:hanging="360"/>
+      </w:pPr>
+      <w:rPr>
+        <w:rFonts w:ascii="Courier New" w:hAnsi="Courier New" w:cs="Courier New" w:hint="default"/>
+      </w:rPr>
+    </w:lvl>
+    <w:lvl w:ilvl="2" w:tplc="04050005" w:tentative="1">
+      <w:start w:val="1"/>
+      <w:numFmt w:val="bullet"/>
+      <w:lvlText w:val=""/>
+      <w:lvlJc w:val="left"/>
+      <w:pPr>
+        <w:ind w:left="2160" w:hanging="360"/>
+      </w:pPr>
+      <w:rPr>
+        <w:rFonts w:ascii="Wingdings" w:hAnsi="Wingdings" w:hint="default"/>
+      </w:rPr>
+    </w:lvl>
+    <w:lvl w:ilvl="3" w:tplc="04050001" w:tentative="1">
+      <w:start w:val="1"/>
+      <w:numFmt w:val="bullet"/>
+      <w:lvlText w:val=""/>
+      <w:lvlJc w:val="left"/>
+      <w:pPr>
+        <w:ind w:left="2880" w:hanging="360"/>
+      </w:pPr>
+      <w:rPr>
+        <w:rFonts w:ascii="Symbol" w:hAnsi="Symbol" w:hint="default"/>
+      </w:rPr>
+    </w:lvl>
+    <w:lvl w:ilvl="4" w:tplc="04050003" w:tentative="1">
+      <w:start w:val="1"/>
+      <w:numFmt w:val="bullet"/>
+      <w:lvlText w:val="o"/>
+      <w:lvlJc w:val="left"/>
+      <w:pPr>
+        <w:ind w:left="3600" w:hanging="360"/>
+      </w:pPr>
+      <w:rPr>
+        <w:rFonts w:ascii="Courier New" w:hAnsi="Courier New" w:cs="Courier New" w:hint="default"/>
+      </w:rPr>
+    </w:lvl>
+    <w:lvl w:ilvl="5" w:tplc="04050005" w:tentative="1">
+      <w:start w:val="1"/>
+      <w:numFmt w:val="bullet"/>
+      <w:lvlText w:val=""/>
+      <w:lvlJc w:val="left"/>
+      <w:pPr>
+        <w:ind w:left="4320" w:hanging="360"/>
+      </w:pPr>
+      <w:rPr>
+        <w:rFonts w:ascii="Wingdings" w:hAnsi="Wingdings" w:hint="default"/>
+      </w:rPr>
+    </w:lvl>
+    <w:lvl w:ilvl="6" w:tplc="04050001" w:tentative="1">
+      <w:start w:val="1"/>
+      <w:numFmt w:val="bullet"/>
+      <w:lvlText w:val=""/>
+      <w:lvlJc w:val="left"/>
+      <w:pPr>
+        <w:ind w:left="5040" w:hanging="360"/>
+      </w:pPr>
+      <w:rPr>
+        <w:rFonts w:ascii="Symbol" w:hAnsi="Symbol" w:hint="default"/>
+      </w:rPr>
+    </w:lvl>
+    <w:lvl w:ilvl="7" w:tplc="04050003" w:tentative="1">
+      <w:start w:val="1"/>
+      <w:numFmt w:val="bullet"/>
+      <w:lvlText w:val="o"/>
+      <w:lvlJc w:val="left"/>
+      <w:pPr>
+        <w:ind w:left="5760" w:hanging="360"/>
+      </w:pPr>
+      <w:rPr>
+        <w:rFonts w:ascii="Courier New" w:hAnsi="Courier New" w:cs="Courier New" w:hint="default"/>
+      </w:rPr>
+    </w:lvl>
+    <w:lvl w:ilvl="8" w:tplc="04050005" w:tentative="1">
+      <w:start w:val="1"/>
+      <w:numFmt w:val="bullet"/>
+      <w:lvlText w:val=""/>
+      <w:lvlJc w:val="left"/>
+      <w:pPr>
+        <w:ind w:left="6480" w:hanging="360"/>
+      </w:pPr>
+      <w:rPr>
+        <w:rFonts w:ascii="Wingdings" w:hAnsi="Wingdings" w:hint="default"/>
+      </w:rPr>
+    </w:lvl>
+  </w:abstractNum>
+  <w:abstractNum w:abstractNumId="7" w15:restartNumberingAfterBreak="0">
     <w:nsid w:val="75464C66"/>
     <w:multiLevelType w:val="multilevel"/>
     <w:tmpl w:val="764E019C"/>
@@ -2523,23 +3380,29 @@
       </w:pPr>
     </w:lvl>
   </w:abstractNum>
-  <w:num w:numId="1" w16cid:durableId="1791433171">
+  <w:num w:numId="1">
+    <w:abstractNumId w:val="4"/>
+  </w:num>
+  <w:num w:numId="2">
+    <w:abstractNumId w:val="5"/>
+  </w:num>
+  <w:num w:numId="3">
+    <w:abstractNumId w:val="1"/>
+  </w:num>
+  <w:num w:numId="4">
+    <w:abstractNumId w:val="2"/>
+  </w:num>
+  <w:num w:numId="5">
     <w:abstractNumId w:val="3"/>
   </w:num>
-  <w:num w:numId="2" w16cid:durableId="1908493101">
-    <w:abstractNumId w:val="4"/>
+  <w:num w:numId="6">
+    <w:abstractNumId w:val="7"/>
   </w:num>
-  <w:num w:numId="3" w16cid:durableId="1308825626">
+  <w:num w:numId="7">
+    <w:abstractNumId w:val="6"/>
+  </w:num>
+  <w:num w:numId="8">
     <w:abstractNumId w:val="0"/>
-  </w:num>
-  <w:num w:numId="4" w16cid:durableId="265815581">
-    <w:abstractNumId w:val="1"/>
-  </w:num>
-  <w:num w:numId="5" w16cid:durableId="302777294">
-    <w:abstractNumId w:val="2"/>
-  </w:num>
-  <w:num w:numId="6" w16cid:durableId="125004349">
-    <w:abstractNumId w:val="5"/>
   </w:num>
 </w:numbering>
 </file>

</xml_diff>

<commit_message>
Dopsání druhého m. view do dokumentace
</commit_message>
<xml_diff>
--- a/dokumentace.docx
+++ b/dokumentace.docx
@@ -1,6 +1,6 @@
 
 <file path=word/document.xml><?xml version="1.0" encoding="utf-8"?>
-<w:document xmlns:wpc="http://schemas.microsoft.com/office/word/2010/wordprocessingCanvas" xmlns:cx="http://schemas.microsoft.com/office/drawing/2014/chartex" xmlns:cx1="http://schemas.microsoft.com/office/drawing/2015/9/8/chartex" xmlns:cx2="http://schemas.microsoft.com/office/drawing/2015/10/21/chartex" xmlns:cx3="http://schemas.microsoft.com/office/drawing/2016/5/9/chartex" xmlns:cx4="http://schemas.microsoft.com/office/drawing/2016/5/10/chartex" xmlns:cx5="http://schemas.microsoft.com/office/drawing/2016/5/11/chartex" xmlns:cx6="http://schemas.microsoft.com/office/drawing/2016/5/12/chartex" xmlns:cx7="http://schemas.microsoft.com/office/drawing/2016/5/13/chartex" xmlns:cx8="http://schemas.microsoft.com/office/drawing/2016/5/14/chartex" xmlns:mc="http://schemas.openxmlformats.org/markup-compatibility/2006" xmlns:aink="http://schemas.microsoft.com/office/drawing/2016/ink" xmlns:am3d="http://schemas.microsoft.com/office/drawing/2017/model3d" xmlns:o="urn:schemas-microsoft-com:office:office" xmlns:r="http://schemas.openxmlformats.org/officeDocument/2006/relationships" xmlns:m="http://schemas.openxmlformats.org/officeDocument/2006/math" xmlns:v="urn:schemas-microsoft-com:vml" xmlns:wp14="http://schemas.microsoft.com/office/word/2010/wordprocessingDrawing" xmlns:wp="http://schemas.openxmlformats.org/drawingml/2006/wordprocessingDrawing" xmlns:w10="urn:schemas-microsoft-com:office:word" xmlns:w="http://schemas.openxmlformats.org/wordprocessingml/2006/main" xmlns:w14="http://schemas.microsoft.com/office/word/2010/wordml" xmlns:w15="http://schemas.microsoft.com/office/word/2012/wordml" xmlns:w16cex="http://schemas.microsoft.com/office/word/2018/wordml/cex" xmlns:w16cid="http://schemas.microsoft.com/office/word/2016/wordml/cid" xmlns:w16="http://schemas.microsoft.com/office/word/2018/wordml" xmlns:w16sdtdh="http://schemas.microsoft.com/office/word/2020/wordml/sdtdatahash" xmlns:w16se="http://schemas.microsoft.com/office/word/2015/wordml/symex" xmlns:wpg="http://schemas.microsoft.com/office/word/2010/wordprocessingGroup" xmlns:wpi="http://schemas.microsoft.com/office/word/2010/wordprocessingInk" xmlns:wne="http://schemas.microsoft.com/office/word/2006/wordml" xmlns:wps="http://schemas.microsoft.com/office/word/2010/wordprocessingShape" mc:Ignorable="w14 w15 w16se w16cid w16 w16cex w16sdtdh wp14">
+<w:document xmlns:wpc="http://schemas.microsoft.com/office/word/2010/wordprocessingCanvas" xmlns:cx="http://schemas.microsoft.com/office/drawing/2014/chartex" xmlns:cx1="http://schemas.microsoft.com/office/drawing/2015/9/8/chartex" xmlns:cx2="http://schemas.microsoft.com/office/drawing/2015/10/21/chartex" xmlns:cx3="http://schemas.microsoft.com/office/drawing/2016/5/9/chartex" xmlns:cx4="http://schemas.microsoft.com/office/drawing/2016/5/10/chartex" xmlns:cx5="http://schemas.microsoft.com/office/drawing/2016/5/11/chartex" xmlns:cx6="http://schemas.microsoft.com/office/drawing/2016/5/12/chartex" xmlns:cx7="http://schemas.microsoft.com/office/drawing/2016/5/13/chartex" xmlns:cx8="http://schemas.microsoft.com/office/drawing/2016/5/14/chartex" xmlns:mc="http://schemas.openxmlformats.org/markup-compatibility/2006" xmlns:aink="http://schemas.microsoft.com/office/drawing/2016/ink" xmlns:am3d="http://schemas.microsoft.com/office/drawing/2017/model3d" xmlns:o="urn:schemas-microsoft-com:office:office" xmlns:oel="http://schemas.microsoft.com/office/2019/extlst" xmlns:r="http://schemas.openxmlformats.org/officeDocument/2006/relationships" xmlns:m="http://schemas.openxmlformats.org/officeDocument/2006/math" xmlns:v="urn:schemas-microsoft-com:vml" xmlns:wp14="http://schemas.microsoft.com/office/word/2010/wordprocessingDrawing" xmlns:wp="http://schemas.openxmlformats.org/drawingml/2006/wordprocessingDrawing" xmlns:w10="urn:schemas-microsoft-com:office:word" xmlns:w="http://schemas.openxmlformats.org/wordprocessingml/2006/main" xmlns:w14="http://schemas.microsoft.com/office/word/2010/wordml" xmlns:w15="http://schemas.microsoft.com/office/word/2012/wordml" xmlns:w16cex="http://schemas.microsoft.com/office/word/2018/wordml/cex" xmlns:w16cid="http://schemas.microsoft.com/office/word/2016/wordml/cid" xmlns:w16="http://schemas.microsoft.com/office/word/2018/wordml" xmlns:w16sdtdh="http://schemas.microsoft.com/office/word/2020/wordml/sdtdatahash" xmlns:w16se="http://schemas.microsoft.com/office/word/2015/wordml/symex" xmlns:wpg="http://schemas.microsoft.com/office/word/2010/wordprocessingGroup" xmlns:wpi="http://schemas.microsoft.com/office/word/2010/wordprocessingInk" xmlns:wne="http://schemas.microsoft.com/office/word/2006/wordml" xmlns:wps="http://schemas.microsoft.com/office/word/2010/wordprocessingShape" mc:Ignorable="w14 w15 w16se w16cid w16 w16cex w16sdtdh wp14">
   <w:body>
     <w:p>
       <w:pPr>
@@ -132,21 +132,7 @@
         <w:rPr>
           <w:lang w:eastAsia="ar-SA"/>
         </w:rPr>
-        <w:t xml:space="preserve">Ondřej </w:t>
-      </w:r>
-      <w:proofErr w:type="spellStart"/>
-      <w:r>
-        <w:rPr>
-          <w:lang w:eastAsia="ar-SA"/>
-        </w:rPr>
-        <w:t>Mahdalík</w:t>
-      </w:r>
-      <w:proofErr w:type="spellEnd"/>
-      <w:r>
-        <w:rPr>
-          <w:lang w:eastAsia="ar-SA"/>
-        </w:rPr>
-        <w:t xml:space="preserve"> (xmahda14)</w:t>
+        <w:t>Ondřej Mahdalík (xmahda14)</w:t>
       </w:r>
       <w:bookmarkEnd w:id="0"/>
       <w:r>
@@ -1262,15 +1248,7 @@
         <w:t>Entita Zaměstnanec</w:t>
       </w:r>
       <w:r>
-        <w:t xml:space="preserve"> reprezentuje zaměstnance ve firmě, její atributy jsou číslo zaměstnance, které zároveň </w:t>
-      </w:r>
-      <w:proofErr w:type="gramStart"/>
-      <w:r>
-        <w:t>slouží</w:t>
-      </w:r>
-      <w:proofErr w:type="gramEnd"/>
-      <w:r>
-        <w:t xml:space="preserve"> jako primární klíč, jméno, příjmení a rodné číslo. Tato entita má tři možné specializace, které rozlišují jednotlivé typy zaměstnanců, a to </w:t>
+        <w:t xml:space="preserve"> reprezentuje zaměstnance ve firmě, její atributy jsou číslo zaměstnance, které zároveň slouží jako primární klíč, jméno, příjmení a rodné číslo. Tato entita má tři možné specializace, které rozlišují jednotlivé typy zaměstnanců, a to </w:t>
       </w:r>
       <w:r>
         <w:rPr>
@@ -1374,15 +1352,7 @@
         <w:t>Oddělení</w:t>
       </w:r>
       <w:r>
-        <w:t xml:space="preserve"> obsahuje svůj název a kód oddělení, který zároveň </w:t>
-      </w:r>
-      <w:proofErr w:type="gramStart"/>
-      <w:r>
-        <w:t>slouží</w:t>
-      </w:r>
-      <w:proofErr w:type="gramEnd"/>
-      <w:r>
-        <w:t xml:space="preserve"> jako primární klíč.</w:t>
+        <w:t xml:space="preserve"> obsahuje svůj název a kód oddělení, který zároveň slouží jako primární klíč.</w:t>
       </w:r>
     </w:p>
     <w:p>
@@ -1586,132 +1556,74 @@
         <w:rPr>
           <w:lang w:eastAsia="ar-SA"/>
         </w:rPr>
-        <w:t xml:space="preserve">V rámci řešení byly vytvořeny 3 </w:t>
-      </w:r>
-      <w:proofErr w:type="spellStart"/>
-      <w:r>
-        <w:rPr>
-          <w:lang w:eastAsia="ar-SA"/>
-        </w:rPr>
-        <w:t>triggery</w:t>
-      </w:r>
-      <w:proofErr w:type="spellEnd"/>
-      <w:r>
-        <w:rPr>
-          <w:lang w:eastAsia="ar-SA"/>
-        </w:rPr>
-        <w:t xml:space="preserve">. </w:t>
-      </w:r>
-      <w:proofErr w:type="spellStart"/>
-      <w:r>
-        <w:rPr>
-          <w:lang w:eastAsia="ar-SA"/>
-        </w:rPr>
-        <w:t>Trigger</w:t>
-      </w:r>
-      <w:proofErr w:type="spellEnd"/>
+        <w:t>V rámci řešení byly vytvořeny 3 triggery</w:t>
+      </w:r>
+      <w:r>
+        <w:rPr>
+          <w:lang w:eastAsia="ar-SA"/>
+        </w:rPr>
+        <w:t xml:space="preserve">. Trigger </w:t>
+      </w:r>
+      <w:r>
+        <w:rPr>
+          <w:rStyle w:val="KdChar"/>
+        </w:rPr>
+        <w:t>auto_c_zamestnance</w:t>
+      </w:r>
+      <w:r>
+        <w:rPr>
+          <w:lang w:eastAsia="ar-SA"/>
+        </w:rPr>
+        <w:t xml:space="preserve"> slouží pro automatické generování čísel zaměstnanců</w:t>
+      </w:r>
+      <w:r>
+        <w:rPr>
+          <w:lang w:eastAsia="ar-SA"/>
+        </w:rPr>
+        <w:t xml:space="preserve"> v tabulce </w:t>
+      </w:r>
+      <w:r>
+        <w:rPr>
+          <w:rStyle w:val="KdChar"/>
+        </w:rPr>
+        <w:t>ZAMESTNANEC</w:t>
+      </w:r>
+      <w:r>
+        <w:rPr>
+          <w:lang w:eastAsia="ar-SA"/>
+        </w:rPr>
+        <w:t xml:space="preserve">. Trigger </w:t>
+      </w:r>
+      <w:r>
+        <w:rPr>
+          <w:rStyle w:val="KdChar"/>
+        </w:rPr>
+        <w:t>udalosti_zamestnance_cascade_delete</w:t>
+      </w:r>
+      <w:r>
+        <w:rPr>
+          <w:lang w:eastAsia="ar-SA"/>
+        </w:rPr>
+        <w:t xml:space="preserve"> realizuje automatické mazání účastí</w:t>
+      </w:r>
+      <w:r>
+        <w:rPr>
+          <w:lang w:eastAsia="ar-SA"/>
+        </w:rPr>
+        <w:t xml:space="preserve"> zaměstnance</w:t>
+      </w:r>
+      <w:r>
+        <w:rPr>
+          <w:lang w:eastAsia="ar-SA"/>
+        </w:rPr>
+        <w:t xml:space="preserve"> na událostech</w:t>
+      </w:r>
       <w:r>
         <w:rPr>
           <w:lang w:eastAsia="ar-SA"/>
         </w:rPr>
         <w:t xml:space="preserve"> </w:t>
       </w:r>
-      <w:proofErr w:type="spellStart"/>
-      <w:r>
-        <w:rPr>
-          <w:rFonts w:ascii="Courier New" w:hAnsi="Courier New" w:cs="Courier New"/>
-          <w:lang w:eastAsia="ar-SA"/>
-        </w:rPr>
-        <w:t>auto_c_zamestnance</w:t>
-      </w:r>
-      <w:proofErr w:type="spellEnd"/>
-      <w:r>
-        <w:rPr>
-          <w:lang w:eastAsia="ar-SA"/>
-        </w:rPr>
-        <w:t xml:space="preserve"> </w:t>
-      </w:r>
-      <w:proofErr w:type="gramStart"/>
-      <w:r>
-        <w:rPr>
-          <w:lang w:eastAsia="ar-SA"/>
-        </w:rPr>
-        <w:t>slouží</w:t>
-      </w:r>
-      <w:proofErr w:type="gramEnd"/>
-      <w:r>
-        <w:rPr>
-          <w:lang w:eastAsia="ar-SA"/>
-        </w:rPr>
-        <w:t xml:space="preserve"> pro automatické generování čísel zaměstnanců</w:t>
-      </w:r>
-      <w:r>
-        <w:rPr>
-          <w:lang w:eastAsia="ar-SA"/>
-        </w:rPr>
-        <w:t xml:space="preserve"> v tabulce </w:t>
-      </w:r>
-      <w:r>
-        <w:rPr>
-          <w:i/>
-          <w:iCs/>
-          <w:lang w:eastAsia="ar-SA"/>
-        </w:rPr>
-        <w:t>ZAMESTNANEC</w:t>
-      </w:r>
-      <w:r>
-        <w:rPr>
-          <w:lang w:eastAsia="ar-SA"/>
-        </w:rPr>
-        <w:t xml:space="preserve">. </w:t>
-      </w:r>
-      <w:proofErr w:type="spellStart"/>
-      <w:r>
-        <w:rPr>
-          <w:lang w:eastAsia="ar-SA"/>
-        </w:rPr>
-        <w:t>Trigger</w:t>
-      </w:r>
-      <w:proofErr w:type="spellEnd"/>
-      <w:r>
-        <w:rPr>
-          <w:lang w:eastAsia="ar-SA"/>
-        </w:rPr>
-        <w:t xml:space="preserve"> </w:t>
-      </w:r>
-      <w:proofErr w:type="spellStart"/>
-      <w:r>
-        <w:rPr>
-          <w:rFonts w:ascii="Courier New" w:hAnsi="Courier New" w:cs="Courier New"/>
-          <w:lang w:eastAsia="ar-SA"/>
-        </w:rPr>
-        <w:t>udalosti_zamestnance_cascade_delete</w:t>
-      </w:r>
-      <w:proofErr w:type="spellEnd"/>
-      <w:r>
-        <w:rPr>
-          <w:lang w:eastAsia="ar-SA"/>
-        </w:rPr>
-        <w:t xml:space="preserve"> realizuje automatické mazání účastí</w:t>
-      </w:r>
-      <w:r>
-        <w:rPr>
-          <w:lang w:eastAsia="ar-SA"/>
-        </w:rPr>
-        <w:t xml:space="preserve"> zaměstnance</w:t>
-      </w:r>
-      <w:r>
-        <w:rPr>
-          <w:lang w:eastAsia="ar-SA"/>
-        </w:rPr>
-        <w:t xml:space="preserve"> na událostech</w:t>
-      </w:r>
-      <w:r>
-        <w:rPr>
-          <w:lang w:eastAsia="ar-SA"/>
-        </w:rPr>
-        <w:t xml:space="preserve"> </w:t>
-      </w:r>
       <w:r>
         <w:rPr>
           <w:lang w:eastAsia="ar-SA"/>
@@ -1740,31 +1652,14 @@
         <w:rPr>
           <w:lang w:eastAsia="ar-SA"/>
         </w:rPr>
-        <w:t xml:space="preserve"> </w:t>
-      </w:r>
-      <w:proofErr w:type="spellStart"/>
-      <w:r>
-        <w:rPr>
-          <w:lang w:eastAsia="ar-SA"/>
-        </w:rPr>
-        <w:t>Trigger</w:t>
-      </w:r>
-      <w:proofErr w:type="spellEnd"/>
-      <w:r>
-        <w:rPr>
-          <w:lang w:eastAsia="ar-SA"/>
-        </w:rPr>
-        <w:t xml:space="preserve"> </w:t>
-      </w:r>
-      <w:proofErr w:type="spellStart"/>
-      <w:r>
-        <w:rPr>
-          <w:rFonts w:ascii="Courier New" w:hAnsi="Courier New" w:cs="Courier New"/>
-          <w:lang w:eastAsia="ar-SA"/>
+        <w:t xml:space="preserve"> Trigger </w:t>
+      </w:r>
+      <w:r>
+        <w:rPr>
+          <w:rStyle w:val="KdChar"/>
         </w:rPr>
         <w:t>kod_oddeleni_cascade_update</w:t>
       </w:r>
-      <w:proofErr w:type="spellEnd"/>
       <w:r>
         <w:rPr>
           <w:rFonts w:cstheme="minorHAnsi"/>
@@ -1772,15 +1667,13 @@
         </w:rPr>
         <w:t xml:space="preserve"> zajišťuje automatickou změnu kódu oddělení </w:t>
       </w:r>
-      <w:proofErr w:type="spellStart"/>
       <w:r>
         <w:rPr>
           <w:rFonts w:cstheme="minorHAnsi"/>
           <w:lang w:eastAsia="ar-SA"/>
         </w:rPr>
-        <w:t>zaměstanců</w:t>
-      </w:r>
-      <w:proofErr w:type="spellEnd"/>
+        <w:t>zaměstnanců</w:t>
+      </w:r>
       <w:r>
         <w:rPr>
           <w:rFonts w:cstheme="minorHAnsi"/>
@@ -1790,9 +1683,7 @@
       </w:r>
       <w:r>
         <w:rPr>
-          <w:i/>
-          <w:iCs/>
-          <w:lang w:eastAsia="ar-SA"/>
+          <w:rStyle w:val="KdChar"/>
         </w:rPr>
         <w:t>ODDELENI</w:t>
       </w:r>
@@ -1840,15 +1731,12 @@
         </w:rPr>
         <w:t xml:space="preserve">Procedura </w:t>
       </w:r>
-      <w:proofErr w:type="spellStart"/>
-      <w:r>
-        <w:rPr>
-          <w:rFonts w:ascii="Courier New" w:hAnsi="Courier New" w:cs="Courier New"/>
-          <w:lang w:eastAsia="ar-SA"/>
+      <w:r>
+        <w:rPr>
+          <w:rStyle w:val="KdChar"/>
         </w:rPr>
         <w:t>pocet_udalosti_na_zamestnance</w:t>
       </w:r>
-      <w:proofErr w:type="spellEnd"/>
       <w:r>
         <w:rPr>
           <w:rFonts w:cstheme="minorHAnsi"/>
@@ -1933,35 +1821,30 @@
         </w:rPr>
         <w:t xml:space="preserve">rocedura </w:t>
       </w:r>
-      <w:proofErr w:type="spellStart"/>
-      <w:r>
-        <w:rPr>
-          <w:rFonts w:ascii="Courier New" w:hAnsi="Courier New" w:cs="Courier New"/>
-          <w:lang w:eastAsia="ar-SA"/>
+      <w:r>
+        <w:rPr>
+          <w:rStyle w:val="KdChar"/>
         </w:rPr>
         <w:t>detaily</w:t>
       </w:r>
       <w:r>
         <w:rPr>
-          <w:rFonts w:ascii="Courier New" w:hAnsi="Courier New" w:cs="Courier New"/>
-          <w:lang w:eastAsia="ar-SA"/>
+          <w:rStyle w:val="KdChar"/>
         </w:rPr>
         <w:t>_</w:t>
       </w:r>
       <w:r>
         <w:rPr>
-          <w:rFonts w:ascii="Courier New" w:hAnsi="Courier New" w:cs="Courier New"/>
-          <w:lang w:eastAsia="ar-SA"/>
-        </w:rPr>
-        <w:t>události</w:t>
-      </w:r>
-      <w:proofErr w:type="spellEnd"/>
+          <w:rStyle w:val="KdChar"/>
+        </w:rPr>
+        <w:t xml:space="preserve">události </w:t>
+      </w:r>
       <w:r>
         <w:rPr>
           <w:rFonts w:cstheme="minorHAnsi"/>
           <w:lang w:eastAsia="ar-SA"/>
         </w:rPr>
-        <w:t xml:space="preserve"> vypíše detaily události včetně z</w:t>
+        <w:t>vypíše detaily události včetně z</w:t>
       </w:r>
       <w:r>
         <w:rPr>
@@ -2040,10 +1923,10 @@
             <v:path o:extrusionok="f" gradientshapeok="t" o:connecttype="rect"/>
             <o:lock v:ext="edit" aspectratio="t"/>
           </v:shapetype>
-          <v:shape id="_x0000_i1025" type="#_x0000_t75" style="width:454.05pt;height:26.85pt" o:ole="">
+          <v:shape id="_x0000_i1025" type="#_x0000_t75" style="width:453.75pt;height:27pt" o:ole="">
             <v:imagedata r:id="rId13" o:title=""/>
           </v:shape>
-          <o:OLEObject Type="Embed" ProgID="Word.OpenDocumentText.12" ShapeID="_x0000_i1025" DrawAspect="Content" ObjectID="_1712939641" r:id="rId14"/>
+          <o:OLEObject Type="Embed" ProgID="Word.OpenDocumentText.12" ShapeID="_x0000_i1025" DrawAspect="Content" ObjectID="_1712944340" r:id="rId14"/>
         </w:object>
       </w:r>
     </w:p>
@@ -2061,9 +1944,7 @@
       </w:r>
       <w:r>
         <w:rPr>
-          <w:i/>
-          <w:iCs/>
-          <w:lang w:eastAsia="ar-SA"/>
+          <w:rStyle w:val="KdChar"/>
         </w:rPr>
         <w:t>EXPLAIN PLAN</w:t>
       </w:r>
@@ -2101,10 +1982,10 @@
           <w:lang w:eastAsia="ar-SA"/>
         </w:rPr>
         <w:object w:dxaOrig="9072" w:dyaOrig="1631" w14:anchorId="4E5BFE83">
-          <v:shape id="_x0000_i1026" type="#_x0000_t75" style="width:454.05pt;height:81.15pt" o:ole="">
+          <v:shape id="_x0000_i1026" type="#_x0000_t75" style="width:453.75pt;height:81pt" o:ole="">
             <v:imagedata r:id="rId15" o:title=""/>
           </v:shape>
-          <o:OLEObject Type="Embed" ProgID="Word.OpenDocumentText.12" ShapeID="_x0000_i1026" DrawAspect="Content" ObjectID="_1712939642" r:id="rId16"/>
+          <o:OLEObject Type="Embed" ProgID="Word.OpenDocumentText.12" ShapeID="_x0000_i1026" DrawAspect="Content" ObjectID="_1712944341" r:id="rId16"/>
         </w:object>
       </w:r>
     </w:p>
@@ -2122,17 +2003,59 @@
       </w:r>
       <w:r>
         <w:rPr>
+          <w:rStyle w:val="KdChar"/>
+        </w:rPr>
+        <w:t>SELECT</w:t>
+      </w:r>
+      <w:r>
+        <w:rPr>
+          <w:lang w:eastAsia="ar-SA"/>
+        </w:rPr>
+        <w:t xml:space="preserve">, </w:t>
+      </w:r>
+      <w:r>
+        <w:rPr>
+          <w:rStyle w:val="KdChar"/>
+        </w:rPr>
+        <w:t>GROUP BY</w:t>
+      </w:r>
+      <w:r>
+        <w:rPr>
+          <w:lang w:eastAsia="ar-SA"/>
+        </w:rPr>
+        <w:t xml:space="preserve"> a </w:t>
+      </w:r>
+      <w:r>
+        <w:rPr>
+          <w:rStyle w:val="KdChar"/>
+        </w:rPr>
+        <w:t>JOIN</w:t>
+      </w:r>
+      <w:r>
+        <w:rPr>
+          <w:lang w:eastAsia="ar-SA"/>
+        </w:rPr>
+        <w:t xml:space="preserve">, následované kompletními průchody tabulkami </w:t>
+      </w:r>
+      <w:r>
+        <w:rPr>
+          <w:rStyle w:val="KdChar"/>
+        </w:rPr>
+        <w:t>ODDELENI</w:t>
+      </w:r>
+      <w:r>
+        <w:rPr>
           <w:i/>
           <w:iCs/>
           <w:lang w:eastAsia="ar-SA"/>
         </w:rPr>
-        <w:t>SELECT</w:t>
-      </w:r>
-      <w:r>
-        <w:rPr>
-          <w:lang w:eastAsia="ar-SA"/>
-        </w:rPr>
-        <w:t xml:space="preserve">, </w:t>
+        <w:t xml:space="preserve"> </w:t>
+      </w:r>
+      <w:r>
+        <w:rPr>
+          <w:lang w:eastAsia="ar-SA"/>
+        </w:rPr>
+        <w:t>a</w:t>
       </w:r>
       <w:r>
         <w:rPr>
@@ -2140,49 +2063,13 @@
           <w:iCs/>
           <w:lang w:eastAsia="ar-SA"/>
         </w:rPr>
-        <w:t>GROUP BY</w:t>
-      </w:r>
-      <w:r>
-        <w:rPr>
-          <w:lang w:eastAsia="ar-SA"/>
-        </w:rPr>
-        <w:t xml:space="preserve"> a </w:t>
-      </w:r>
-      <w:r>
-        <w:rPr>
-          <w:i/>
-          <w:iCs/>
-          <w:lang w:eastAsia="ar-SA"/>
-        </w:rPr>
-        <w:t>JOIN</w:t>
-      </w:r>
-      <w:r>
-        <w:rPr>
-          <w:lang w:eastAsia="ar-SA"/>
-        </w:rPr>
-        <w:t xml:space="preserve">, následované kompletními průchody tabulkami </w:t>
-      </w:r>
-      <w:r>
-        <w:rPr>
-          <w:i/>
-          <w:iCs/>
-          <w:lang w:eastAsia="ar-SA"/>
-        </w:rPr>
-        <w:t xml:space="preserve">ODDELENI </w:t>
-      </w:r>
-      <w:r>
-        <w:rPr>
-          <w:lang w:eastAsia="ar-SA"/>
-        </w:rPr>
-        <w:t>a</w:t>
-      </w:r>
-      <w:r>
-        <w:rPr>
-          <w:i/>
-          <w:iCs/>
-          <w:lang w:eastAsia="ar-SA"/>
-        </w:rPr>
-        <w:t xml:space="preserve"> ZAMESTNANEC</w:t>
+        <w:t xml:space="preserve"> </w:t>
+      </w:r>
+      <w:r>
+        <w:rPr>
+          <w:rStyle w:val="KdChar"/>
+        </w:rPr>
+        <w:t>ZAMESTNANEC</w:t>
       </w:r>
       <w:r>
         <w:rPr>
@@ -2211,9 +2098,7 @@
       </w:r>
       <w:r>
         <w:rPr>
-          <w:i/>
-          <w:iCs/>
-          <w:lang w:eastAsia="ar-SA"/>
+          <w:rStyle w:val="KdChar"/>
         </w:rPr>
         <w:t>ODDELENI</w:t>
       </w:r>
@@ -2235,16 +2120,12 @@
         </w:rPr>
         <w:t xml:space="preserve">index na z ní používané sloupce </w:t>
       </w:r>
-      <w:proofErr w:type="spellStart"/>
-      <w:r>
-        <w:rPr>
-          <w:i/>
-          <w:iCs/>
-          <w:lang w:eastAsia="ar-SA"/>
+      <w:r>
+        <w:rPr>
+          <w:rStyle w:val="KdChar"/>
         </w:rPr>
         <w:t>kod_oddeleni</w:t>
       </w:r>
-      <w:proofErr w:type="spellEnd"/>
       <w:r>
         <w:rPr>
           <w:lang w:eastAsia="ar-SA"/>
@@ -2253,26 +2134,17 @@
       </w:r>
       <w:r>
         <w:rPr>
-          <w:lang w:eastAsia="ar-SA"/>
+          <w:rStyle w:val="KdChar"/>
         </w:rPr>
         <w:softHyphen/>
       </w:r>
       <w:r>
         <w:rPr>
-          <w:lang w:eastAsia="ar-SA"/>
+          <w:rStyle w:val="KdChar"/>
         </w:rPr>
         <w:softHyphen/>
-      </w:r>
-      <w:proofErr w:type="spellStart"/>
-      <w:r>
-        <w:rPr>
-          <w:i/>
-          <w:iCs/>
-          <w:lang w:eastAsia="ar-SA"/>
-        </w:rPr>
         <w:t>nazev_oddeleni</w:t>
       </w:r>
-      <w:proofErr w:type="spellEnd"/>
       <w:r>
         <w:rPr>
           <w:lang w:eastAsia="ar-SA"/>
@@ -2294,11 +2166,21 @@
       </w:r>
       <w:r>
         <w:rPr>
-          <w:i/>
-          <w:iCs/>
-          <w:lang w:eastAsia="ar-SA"/>
-        </w:rPr>
-        <w:t>EXPLAIN_PLAN</w:t>
+          <w:rStyle w:val="KdChar"/>
+        </w:rPr>
+        <w:t>EXPLAIN</w:t>
+      </w:r>
+      <w:r>
+        <w:rPr>
+          <w:rStyle w:val="KdChar"/>
+        </w:rPr>
+        <w:t xml:space="preserve"> </w:t>
+      </w:r>
+      <w:r>
+        <w:rPr>
+          <w:rStyle w:val="KdChar"/>
+        </w:rPr>
+        <w:t>PLAN</w:t>
       </w:r>
       <w:r>
         <w:rPr>
@@ -2320,10 +2202,10 @@
           <w:lang w:eastAsia="ar-SA"/>
         </w:rPr>
         <w:object w:dxaOrig="9072" w:dyaOrig="1631" w14:anchorId="3D9A9B4F">
-          <v:shape id="_x0000_i1027" type="#_x0000_t75" style="width:454.05pt;height:81.15pt" o:ole="">
+          <v:shape id="_x0000_i1027" type="#_x0000_t75" style="width:453.75pt;height:81pt" o:ole="">
             <v:imagedata r:id="rId17" o:title=""/>
           </v:shape>
-          <o:OLEObject Type="Embed" ProgID="Word.OpenDocumentText.12" ShapeID="_x0000_i1027" DrawAspect="Content" ObjectID="_1712939643" r:id="rId18"/>
+          <o:OLEObject Type="Embed" ProgID="Word.OpenDocumentText.12" ShapeID="_x0000_i1027" DrawAspect="Content" ObjectID="_1712944342" r:id="rId18"/>
         </w:object>
       </w:r>
     </w:p>
@@ -2438,9 +2320,7 @@
       </w:r>
       <w:r>
         <w:rPr>
-          <w:i/>
-          <w:iCs/>
-          <w:lang w:eastAsia="ar-SA"/>
+          <w:rStyle w:val="KdChar"/>
         </w:rPr>
         <w:t>UDALOST</w:t>
       </w:r>
@@ -2462,27 +2342,24 @@
         </w:rPr>
         <w:t xml:space="preserve">Dále byl vytvořen pohled </w:t>
       </w:r>
-      <w:proofErr w:type="spellStart"/>
+      <w:r>
+        <w:rPr>
+          <w:rStyle w:val="KdChar"/>
+        </w:rPr>
+        <w:t>Nepritomnost_reditele</w:t>
+      </w:r>
+      <w:r>
+        <w:rPr>
+          <w:rFonts w:cstheme="minorHAnsi"/>
+          <w:lang w:eastAsia="ar-SA"/>
+        </w:rPr>
+        <w:t>,</w:t>
+      </w:r>
       <w:r>
         <w:rPr>
           <w:rFonts w:ascii="Courier New" w:hAnsi="Courier New" w:cs="Courier New"/>
           <w:lang w:eastAsia="ar-SA"/>
         </w:rPr>
-        <w:t>Nepritomnost_reditele</w:t>
-      </w:r>
-      <w:proofErr w:type="spellEnd"/>
-      <w:r>
-        <w:rPr>
-          <w:rFonts w:cstheme="minorHAnsi"/>
-          <w:lang w:eastAsia="ar-SA"/>
-        </w:rPr>
-        <w:t>,</w:t>
-      </w:r>
-      <w:r>
-        <w:rPr>
-          <w:rFonts w:ascii="Courier New" w:hAnsi="Courier New" w:cs="Courier New"/>
-          <w:lang w:eastAsia="ar-SA"/>
-        </w:rPr>
         <w:t xml:space="preserve"> </w:t>
       </w:r>
       <w:r>
@@ -2526,6 +2403,29 @@
           <w:lang w:eastAsia="ar-SA"/>
         </w:rPr>
         <w:t>.</w:t>
+      </w:r>
+    </w:p>
+    <w:p>
+      <w:r>
+        <w:rPr>
+          <w:lang w:eastAsia="ar-SA"/>
+        </w:rPr>
+        <w:t xml:space="preserve">Dále byl vytvořen materializovaný pohled </w:t>
+      </w:r>
+      <w:r>
+        <w:rPr>
+          <w:rStyle w:val="KdChar"/>
+        </w:rPr>
+        <w:t>Aktivita_duben</w:t>
+      </w:r>
+      <w:r>
+        <w:t>, kte</w:t>
+      </w:r>
+      <w:r>
+        <w:t xml:space="preserve">rý obsahuje počet událostí, které jednotlivý manažeři a ředitel měli za měsíc duben. Následně byl nad tímto pohledem proveden pokus o úpravu aktivity u jednoho z manažerů, který podle očekávání vyvolá výjimku, protože materializovaný pohled </w:t>
+      </w:r>
+      <w:r>
+        <w:t>je pouze pro čtení.</w:t>
       </w:r>
     </w:p>
     <w:sectPr>
@@ -2544,7 +2444,7 @@
 </file>
 
 <file path=word/endnotes.xml><?xml version="1.0" encoding="utf-8"?>
-<w:endnotes xmlns:wpc="http://schemas.microsoft.com/office/word/2010/wordprocessingCanvas" xmlns:cx="http://schemas.microsoft.com/office/drawing/2014/chartex" xmlns:cx1="http://schemas.microsoft.com/office/drawing/2015/9/8/chartex" xmlns:cx2="http://schemas.microsoft.com/office/drawing/2015/10/21/chartex" xmlns:cx3="http://schemas.microsoft.com/office/drawing/2016/5/9/chartex" xmlns:cx4="http://schemas.microsoft.com/office/drawing/2016/5/10/chartex" xmlns:cx5="http://schemas.microsoft.com/office/drawing/2016/5/11/chartex" xmlns:cx6="http://schemas.microsoft.com/office/drawing/2016/5/12/chartex" xmlns:cx7="http://schemas.microsoft.com/office/drawing/2016/5/13/chartex" xmlns:cx8="http://schemas.microsoft.com/office/drawing/2016/5/14/chartex" xmlns:mc="http://schemas.openxmlformats.org/markup-compatibility/2006" xmlns:aink="http://schemas.microsoft.com/office/drawing/2016/ink" xmlns:am3d="http://schemas.microsoft.com/office/drawing/2017/model3d" xmlns:o="urn:schemas-microsoft-com:office:office" xmlns:r="http://schemas.openxmlformats.org/officeDocument/2006/relationships" xmlns:m="http://schemas.openxmlformats.org/officeDocument/2006/math" xmlns:v="urn:schemas-microsoft-com:vml" xmlns:wp14="http://schemas.microsoft.com/office/word/2010/wordprocessingDrawing" xmlns:wp="http://schemas.openxmlformats.org/drawingml/2006/wordprocessingDrawing" xmlns:w10="urn:schemas-microsoft-com:office:word" xmlns:w="http://schemas.openxmlformats.org/wordprocessingml/2006/main" xmlns:w14="http://schemas.microsoft.com/office/word/2010/wordml" xmlns:w15="http://schemas.microsoft.com/office/word/2012/wordml" xmlns:w16cex="http://schemas.microsoft.com/office/word/2018/wordml/cex" xmlns:w16cid="http://schemas.microsoft.com/office/word/2016/wordml/cid" xmlns:w16="http://schemas.microsoft.com/office/word/2018/wordml" xmlns:w16sdtdh="http://schemas.microsoft.com/office/word/2020/wordml/sdtdatahash" xmlns:w16se="http://schemas.microsoft.com/office/word/2015/wordml/symex" xmlns:wpg="http://schemas.microsoft.com/office/word/2010/wordprocessingGroup" xmlns:wpi="http://schemas.microsoft.com/office/word/2010/wordprocessingInk" xmlns:wne="http://schemas.microsoft.com/office/word/2006/wordml" xmlns:wps="http://schemas.microsoft.com/office/word/2010/wordprocessingShape" mc:Ignorable="w14 w15 w16se w16cid w16 w16cex w16sdtdh wp14">
+<w:endnotes xmlns:wpc="http://schemas.microsoft.com/office/word/2010/wordprocessingCanvas" xmlns:cx="http://schemas.microsoft.com/office/drawing/2014/chartex" xmlns:cx1="http://schemas.microsoft.com/office/drawing/2015/9/8/chartex" xmlns:cx2="http://schemas.microsoft.com/office/drawing/2015/10/21/chartex" xmlns:cx3="http://schemas.microsoft.com/office/drawing/2016/5/9/chartex" xmlns:cx4="http://schemas.microsoft.com/office/drawing/2016/5/10/chartex" xmlns:cx5="http://schemas.microsoft.com/office/drawing/2016/5/11/chartex" xmlns:cx6="http://schemas.microsoft.com/office/drawing/2016/5/12/chartex" xmlns:cx7="http://schemas.microsoft.com/office/drawing/2016/5/13/chartex" xmlns:cx8="http://schemas.microsoft.com/office/drawing/2016/5/14/chartex" xmlns:mc="http://schemas.openxmlformats.org/markup-compatibility/2006" xmlns:aink="http://schemas.microsoft.com/office/drawing/2016/ink" xmlns:am3d="http://schemas.microsoft.com/office/drawing/2017/model3d" xmlns:o="urn:schemas-microsoft-com:office:office" xmlns:oel="http://schemas.microsoft.com/office/2019/extlst" xmlns:r="http://schemas.openxmlformats.org/officeDocument/2006/relationships" xmlns:m="http://schemas.openxmlformats.org/officeDocument/2006/math" xmlns:v="urn:schemas-microsoft-com:vml" xmlns:wp14="http://schemas.microsoft.com/office/word/2010/wordprocessingDrawing" xmlns:wp="http://schemas.openxmlformats.org/drawingml/2006/wordprocessingDrawing" xmlns:w10="urn:schemas-microsoft-com:office:word" xmlns:w="http://schemas.openxmlformats.org/wordprocessingml/2006/main" xmlns:w14="http://schemas.microsoft.com/office/word/2010/wordml" xmlns:w15="http://schemas.microsoft.com/office/word/2012/wordml" xmlns:w16cex="http://schemas.microsoft.com/office/word/2018/wordml/cex" xmlns:w16cid="http://schemas.microsoft.com/office/word/2016/wordml/cid" xmlns:w16="http://schemas.microsoft.com/office/word/2018/wordml" xmlns:w16sdtdh="http://schemas.microsoft.com/office/word/2020/wordml/sdtdatahash" xmlns:w16se="http://schemas.microsoft.com/office/word/2015/wordml/symex" xmlns:wpg="http://schemas.microsoft.com/office/word/2010/wordprocessingGroup" xmlns:wpi="http://schemas.microsoft.com/office/word/2010/wordprocessingInk" xmlns:wne="http://schemas.microsoft.com/office/word/2006/wordml" xmlns:wps="http://schemas.microsoft.com/office/word/2010/wordprocessingShape" mc:Ignorable="w14 w15 w16se w16cid w16 w16cex w16sdtdh wp14">
   <w:endnote w:type="separator" w:id="-1">
     <w:p>
       <w:r>
@@ -2563,7 +2463,7 @@
 </file>
 
 <file path=word/footer1.xml><?xml version="1.0" encoding="utf-8"?>
-<w:ftr xmlns:wpc="http://schemas.microsoft.com/office/word/2010/wordprocessingCanvas" xmlns:cx="http://schemas.microsoft.com/office/drawing/2014/chartex" xmlns:cx1="http://schemas.microsoft.com/office/drawing/2015/9/8/chartex" xmlns:cx2="http://schemas.microsoft.com/office/drawing/2015/10/21/chartex" xmlns:cx3="http://schemas.microsoft.com/office/drawing/2016/5/9/chartex" xmlns:cx4="http://schemas.microsoft.com/office/drawing/2016/5/10/chartex" xmlns:cx5="http://schemas.microsoft.com/office/drawing/2016/5/11/chartex" xmlns:cx6="http://schemas.microsoft.com/office/drawing/2016/5/12/chartex" xmlns:cx7="http://schemas.microsoft.com/office/drawing/2016/5/13/chartex" xmlns:cx8="http://schemas.microsoft.com/office/drawing/2016/5/14/chartex" xmlns:mc="http://schemas.openxmlformats.org/markup-compatibility/2006" xmlns:aink="http://schemas.microsoft.com/office/drawing/2016/ink" xmlns:am3d="http://schemas.microsoft.com/office/drawing/2017/model3d" xmlns:o="urn:schemas-microsoft-com:office:office" xmlns:r="http://schemas.openxmlformats.org/officeDocument/2006/relationships" xmlns:m="http://schemas.openxmlformats.org/officeDocument/2006/math" xmlns:v="urn:schemas-microsoft-com:vml" xmlns:wp14="http://schemas.microsoft.com/office/word/2010/wordprocessingDrawing" xmlns:wp="http://schemas.openxmlformats.org/drawingml/2006/wordprocessingDrawing" xmlns:w10="urn:schemas-microsoft-com:office:word" xmlns:w="http://schemas.openxmlformats.org/wordprocessingml/2006/main" xmlns:w14="http://schemas.microsoft.com/office/word/2010/wordml" xmlns:w15="http://schemas.microsoft.com/office/word/2012/wordml" xmlns:w16cex="http://schemas.microsoft.com/office/word/2018/wordml/cex" xmlns:w16cid="http://schemas.microsoft.com/office/word/2016/wordml/cid" xmlns:w16="http://schemas.microsoft.com/office/word/2018/wordml" xmlns:w16sdtdh="http://schemas.microsoft.com/office/word/2020/wordml/sdtdatahash" xmlns:w16se="http://schemas.microsoft.com/office/word/2015/wordml/symex" xmlns:wpg="http://schemas.microsoft.com/office/word/2010/wordprocessingGroup" xmlns:wpi="http://schemas.microsoft.com/office/word/2010/wordprocessingInk" xmlns:wne="http://schemas.microsoft.com/office/word/2006/wordml" xmlns:wps="http://schemas.microsoft.com/office/word/2010/wordprocessingShape" mc:Ignorable="w14 w15 w16se w16cid w16 w16cex w16sdtdh wp14">
+<w:ftr xmlns:wpc="http://schemas.microsoft.com/office/word/2010/wordprocessingCanvas" xmlns:cx="http://schemas.microsoft.com/office/drawing/2014/chartex" xmlns:cx1="http://schemas.microsoft.com/office/drawing/2015/9/8/chartex" xmlns:cx2="http://schemas.microsoft.com/office/drawing/2015/10/21/chartex" xmlns:cx3="http://schemas.microsoft.com/office/drawing/2016/5/9/chartex" xmlns:cx4="http://schemas.microsoft.com/office/drawing/2016/5/10/chartex" xmlns:cx5="http://schemas.microsoft.com/office/drawing/2016/5/11/chartex" xmlns:cx6="http://schemas.microsoft.com/office/drawing/2016/5/12/chartex" xmlns:cx7="http://schemas.microsoft.com/office/drawing/2016/5/13/chartex" xmlns:cx8="http://schemas.microsoft.com/office/drawing/2016/5/14/chartex" xmlns:mc="http://schemas.openxmlformats.org/markup-compatibility/2006" xmlns:aink="http://schemas.microsoft.com/office/drawing/2016/ink" xmlns:am3d="http://schemas.microsoft.com/office/drawing/2017/model3d" xmlns:o="urn:schemas-microsoft-com:office:office" xmlns:oel="http://schemas.microsoft.com/office/2019/extlst" xmlns:r="http://schemas.openxmlformats.org/officeDocument/2006/relationships" xmlns:m="http://schemas.openxmlformats.org/officeDocument/2006/math" xmlns:v="urn:schemas-microsoft-com:vml" xmlns:wp14="http://schemas.microsoft.com/office/word/2010/wordprocessingDrawing" xmlns:wp="http://schemas.openxmlformats.org/drawingml/2006/wordprocessingDrawing" xmlns:w10="urn:schemas-microsoft-com:office:word" xmlns:w="http://schemas.openxmlformats.org/wordprocessingml/2006/main" xmlns:w14="http://schemas.microsoft.com/office/word/2010/wordml" xmlns:w15="http://schemas.microsoft.com/office/word/2012/wordml" xmlns:w16cex="http://schemas.microsoft.com/office/word/2018/wordml/cex" xmlns:w16cid="http://schemas.microsoft.com/office/word/2016/wordml/cid" xmlns:w16="http://schemas.microsoft.com/office/word/2018/wordml" xmlns:w16sdtdh="http://schemas.microsoft.com/office/word/2020/wordml/sdtdatahash" xmlns:w16se="http://schemas.microsoft.com/office/word/2015/wordml/symex" xmlns:wpg="http://schemas.microsoft.com/office/word/2010/wordprocessingGroup" xmlns:wpi="http://schemas.microsoft.com/office/word/2010/wordprocessingInk" xmlns:wne="http://schemas.microsoft.com/office/word/2006/wordml" xmlns:wps="http://schemas.microsoft.com/office/word/2010/wordprocessingShape" mc:Ignorable="w14 w15 w16se w16cid w16 w16cex w16sdtdh wp14">
   <w:sdt>
     <w:sdtPr>
       <w:id w:val="-1169560398"/>
@@ -2601,7 +2501,7 @@
 </file>
 
 <file path=word/footnotes.xml><?xml version="1.0" encoding="utf-8"?>
-<w:footnotes xmlns:wpc="http://schemas.microsoft.com/office/word/2010/wordprocessingCanvas" xmlns:cx="http://schemas.microsoft.com/office/drawing/2014/chartex" xmlns:cx1="http://schemas.microsoft.com/office/drawing/2015/9/8/chartex" xmlns:cx2="http://schemas.microsoft.com/office/drawing/2015/10/21/chartex" xmlns:cx3="http://schemas.microsoft.com/office/drawing/2016/5/9/chartex" xmlns:cx4="http://schemas.microsoft.com/office/drawing/2016/5/10/chartex" xmlns:cx5="http://schemas.microsoft.com/office/drawing/2016/5/11/chartex" xmlns:cx6="http://schemas.microsoft.com/office/drawing/2016/5/12/chartex" xmlns:cx7="http://schemas.microsoft.com/office/drawing/2016/5/13/chartex" xmlns:cx8="http://schemas.microsoft.com/office/drawing/2016/5/14/chartex" xmlns:mc="http://schemas.openxmlformats.org/markup-compatibility/2006" xmlns:aink="http://schemas.microsoft.com/office/drawing/2016/ink" xmlns:am3d="http://schemas.microsoft.com/office/drawing/2017/model3d" xmlns:o="urn:schemas-microsoft-com:office:office" xmlns:r="http://schemas.openxmlformats.org/officeDocument/2006/relationships" xmlns:m="http://schemas.openxmlformats.org/officeDocument/2006/math" xmlns:v="urn:schemas-microsoft-com:vml" xmlns:wp14="http://schemas.microsoft.com/office/word/2010/wordprocessingDrawing" xmlns:wp="http://schemas.openxmlformats.org/drawingml/2006/wordprocessingDrawing" xmlns:w10="urn:schemas-microsoft-com:office:word" xmlns:w="http://schemas.openxmlformats.org/wordprocessingml/2006/main" xmlns:w14="http://schemas.microsoft.com/office/word/2010/wordml" xmlns:w15="http://schemas.microsoft.com/office/word/2012/wordml" xmlns:w16cex="http://schemas.microsoft.com/office/word/2018/wordml/cex" xmlns:w16cid="http://schemas.microsoft.com/office/word/2016/wordml/cid" xmlns:w16="http://schemas.microsoft.com/office/word/2018/wordml" xmlns:w16sdtdh="http://schemas.microsoft.com/office/word/2020/wordml/sdtdatahash" xmlns:w16se="http://schemas.microsoft.com/office/word/2015/wordml/symex" xmlns:wpg="http://schemas.microsoft.com/office/word/2010/wordprocessingGroup" xmlns:wpi="http://schemas.microsoft.com/office/word/2010/wordprocessingInk" xmlns:wne="http://schemas.microsoft.com/office/word/2006/wordml" xmlns:wps="http://schemas.microsoft.com/office/word/2010/wordprocessingShape" mc:Ignorable="w14 w15 w16se w16cid w16 w16cex w16sdtdh wp14">
+<w:footnotes xmlns:wpc="http://schemas.microsoft.com/office/word/2010/wordprocessingCanvas" xmlns:cx="http://schemas.microsoft.com/office/drawing/2014/chartex" xmlns:cx1="http://schemas.microsoft.com/office/drawing/2015/9/8/chartex" xmlns:cx2="http://schemas.microsoft.com/office/drawing/2015/10/21/chartex" xmlns:cx3="http://schemas.microsoft.com/office/drawing/2016/5/9/chartex" xmlns:cx4="http://schemas.microsoft.com/office/drawing/2016/5/10/chartex" xmlns:cx5="http://schemas.microsoft.com/office/drawing/2016/5/11/chartex" xmlns:cx6="http://schemas.microsoft.com/office/drawing/2016/5/12/chartex" xmlns:cx7="http://schemas.microsoft.com/office/drawing/2016/5/13/chartex" xmlns:cx8="http://schemas.microsoft.com/office/drawing/2016/5/14/chartex" xmlns:mc="http://schemas.openxmlformats.org/markup-compatibility/2006" xmlns:aink="http://schemas.microsoft.com/office/drawing/2016/ink" xmlns:am3d="http://schemas.microsoft.com/office/drawing/2017/model3d" xmlns:o="urn:schemas-microsoft-com:office:office" xmlns:oel="http://schemas.microsoft.com/office/2019/extlst" xmlns:r="http://schemas.openxmlformats.org/officeDocument/2006/relationships" xmlns:m="http://schemas.openxmlformats.org/officeDocument/2006/math" xmlns:v="urn:schemas-microsoft-com:vml" xmlns:wp14="http://schemas.microsoft.com/office/word/2010/wordprocessingDrawing" xmlns:wp="http://schemas.openxmlformats.org/drawingml/2006/wordprocessingDrawing" xmlns:w10="urn:schemas-microsoft-com:office:word" xmlns:w="http://schemas.openxmlformats.org/wordprocessingml/2006/main" xmlns:w14="http://schemas.microsoft.com/office/word/2010/wordml" xmlns:w15="http://schemas.microsoft.com/office/word/2012/wordml" xmlns:w16cex="http://schemas.microsoft.com/office/word/2018/wordml/cex" xmlns:w16cid="http://schemas.microsoft.com/office/word/2016/wordml/cid" xmlns:w16="http://schemas.microsoft.com/office/word/2018/wordml" xmlns:w16sdtdh="http://schemas.microsoft.com/office/word/2020/wordml/sdtdatahash" xmlns:w16se="http://schemas.microsoft.com/office/word/2015/wordml/symex" xmlns:wpg="http://schemas.microsoft.com/office/word/2010/wordprocessingGroup" xmlns:wpi="http://schemas.microsoft.com/office/word/2010/wordprocessingInk" xmlns:wne="http://schemas.microsoft.com/office/word/2006/wordml" xmlns:wps="http://schemas.microsoft.com/office/word/2010/wordprocessingShape" mc:Ignorable="w14 w15 w16se w16cid w16 w16cex w16sdtdh wp14">
   <w:footnote w:type="separator" w:id="-1">
     <w:p>
       <w:r>
@@ -2620,7 +2520,7 @@
 </file>
 
 <file path=word/numbering.xml><?xml version="1.0" encoding="utf-8"?>
-<w:numbering xmlns:wpc="http://schemas.microsoft.com/office/word/2010/wordprocessingCanvas" xmlns:cx="http://schemas.microsoft.com/office/drawing/2014/chartex" xmlns:cx1="http://schemas.microsoft.com/office/drawing/2015/9/8/chartex" xmlns:cx2="http://schemas.microsoft.com/office/drawing/2015/10/21/chartex" xmlns:cx3="http://schemas.microsoft.com/office/drawing/2016/5/9/chartex" xmlns:cx4="http://schemas.microsoft.com/office/drawing/2016/5/10/chartex" xmlns:cx5="http://schemas.microsoft.com/office/drawing/2016/5/11/chartex" xmlns:cx6="http://schemas.microsoft.com/office/drawing/2016/5/12/chartex" xmlns:cx7="http://schemas.microsoft.com/office/drawing/2016/5/13/chartex" xmlns:cx8="http://schemas.microsoft.com/office/drawing/2016/5/14/chartex" xmlns:mc="http://schemas.openxmlformats.org/markup-compatibility/2006" xmlns:aink="http://schemas.microsoft.com/office/drawing/2016/ink" xmlns:am3d="http://schemas.microsoft.com/office/drawing/2017/model3d" xmlns:o="urn:schemas-microsoft-com:office:office" xmlns:r="http://schemas.openxmlformats.org/officeDocument/2006/relationships" xmlns:m="http://schemas.openxmlformats.org/officeDocument/2006/math" xmlns:v="urn:schemas-microsoft-com:vml" xmlns:wp14="http://schemas.microsoft.com/office/word/2010/wordprocessingDrawing" xmlns:wp="http://schemas.openxmlformats.org/drawingml/2006/wordprocessingDrawing" xmlns:w10="urn:schemas-microsoft-com:office:word" xmlns:w="http://schemas.openxmlformats.org/wordprocessingml/2006/main" xmlns:w14="http://schemas.microsoft.com/office/word/2010/wordml" xmlns:w15="http://schemas.microsoft.com/office/word/2012/wordml" xmlns:w16cex="http://schemas.microsoft.com/office/word/2018/wordml/cex" xmlns:w16cid="http://schemas.microsoft.com/office/word/2016/wordml/cid" xmlns:w16="http://schemas.microsoft.com/office/word/2018/wordml" xmlns:w16sdtdh="http://schemas.microsoft.com/office/word/2020/wordml/sdtdatahash" xmlns:w16se="http://schemas.microsoft.com/office/word/2015/wordml/symex" xmlns:wpg="http://schemas.microsoft.com/office/word/2010/wordprocessingGroup" xmlns:wpi="http://schemas.microsoft.com/office/word/2010/wordprocessingInk" xmlns:wne="http://schemas.microsoft.com/office/word/2006/wordml" xmlns:wps="http://schemas.microsoft.com/office/word/2010/wordprocessingShape" mc:Ignorable="w14 w15 w16se w16cid w16 w16cex w16sdtdh wp14">
+<w:numbering xmlns:wpc="http://schemas.microsoft.com/office/word/2010/wordprocessingCanvas" xmlns:cx="http://schemas.microsoft.com/office/drawing/2014/chartex" xmlns:cx1="http://schemas.microsoft.com/office/drawing/2015/9/8/chartex" xmlns:cx2="http://schemas.microsoft.com/office/drawing/2015/10/21/chartex" xmlns:cx3="http://schemas.microsoft.com/office/drawing/2016/5/9/chartex" xmlns:cx4="http://schemas.microsoft.com/office/drawing/2016/5/10/chartex" xmlns:cx5="http://schemas.microsoft.com/office/drawing/2016/5/11/chartex" xmlns:cx6="http://schemas.microsoft.com/office/drawing/2016/5/12/chartex" xmlns:cx7="http://schemas.microsoft.com/office/drawing/2016/5/13/chartex" xmlns:cx8="http://schemas.microsoft.com/office/drawing/2016/5/14/chartex" xmlns:mc="http://schemas.openxmlformats.org/markup-compatibility/2006" xmlns:aink="http://schemas.microsoft.com/office/drawing/2016/ink" xmlns:am3d="http://schemas.microsoft.com/office/drawing/2017/model3d" xmlns:o="urn:schemas-microsoft-com:office:office" xmlns:oel="http://schemas.microsoft.com/office/2019/extlst" xmlns:r="http://schemas.openxmlformats.org/officeDocument/2006/relationships" xmlns:m="http://schemas.openxmlformats.org/officeDocument/2006/math" xmlns:v="urn:schemas-microsoft-com:vml" xmlns:wp14="http://schemas.microsoft.com/office/word/2010/wordprocessingDrawing" xmlns:wp="http://schemas.openxmlformats.org/drawingml/2006/wordprocessingDrawing" xmlns:w10="urn:schemas-microsoft-com:office:word" xmlns:w="http://schemas.openxmlformats.org/wordprocessingml/2006/main" xmlns:w14="http://schemas.microsoft.com/office/word/2010/wordml" xmlns:w15="http://schemas.microsoft.com/office/word/2012/wordml" xmlns:w16cex="http://schemas.microsoft.com/office/word/2018/wordml/cex" xmlns:w16cid="http://schemas.microsoft.com/office/word/2016/wordml/cid" xmlns:w16="http://schemas.microsoft.com/office/word/2018/wordml" xmlns:w16sdtdh="http://schemas.microsoft.com/office/word/2020/wordml/sdtdatahash" xmlns:w16se="http://schemas.microsoft.com/office/word/2015/wordml/symex" xmlns:wpg="http://schemas.microsoft.com/office/word/2010/wordprocessingGroup" xmlns:wpi="http://schemas.microsoft.com/office/word/2010/wordprocessingInk" xmlns:wne="http://schemas.microsoft.com/office/word/2006/wordml" xmlns:wps="http://schemas.microsoft.com/office/word/2010/wordprocessingShape" mc:Ignorable="w14 w15 w16se w16cid w16 w16cex w16sdtdh wp14">
   <w:abstractNum w:abstractNumId="0" w15:restartNumberingAfterBreak="0">
     <w:nsid w:val="1F1647B4"/>
     <w:multiLevelType w:val="hybridMultilevel"/>
@@ -3380,28 +3280,28 @@
       </w:pPr>
     </w:lvl>
   </w:abstractNum>
-  <w:num w:numId="1">
+  <w:num w:numId="1" w16cid:durableId="1700548201">
     <w:abstractNumId w:val="4"/>
   </w:num>
-  <w:num w:numId="2">
+  <w:num w:numId="2" w16cid:durableId="457770641">
     <w:abstractNumId w:val="5"/>
   </w:num>
-  <w:num w:numId="3">
+  <w:num w:numId="3" w16cid:durableId="681855924">
     <w:abstractNumId w:val="1"/>
   </w:num>
-  <w:num w:numId="4">
+  <w:num w:numId="4" w16cid:durableId="755051992">
     <w:abstractNumId w:val="2"/>
   </w:num>
-  <w:num w:numId="5">
+  <w:num w:numId="5" w16cid:durableId="386300594">
     <w:abstractNumId w:val="3"/>
   </w:num>
-  <w:num w:numId="6">
+  <w:num w:numId="6" w16cid:durableId="154959731">
     <w:abstractNumId w:val="7"/>
   </w:num>
-  <w:num w:numId="7">
+  <w:num w:numId="7" w16cid:durableId="1761681567">
     <w:abstractNumId w:val="6"/>
   </w:num>
-  <w:num w:numId="8">
+  <w:num w:numId="8" w16cid:durableId="1631352944">
     <w:abstractNumId w:val="0"/>
   </w:num>
 </w:numbering>
@@ -3582,7 +3482,7 @@
     <w:lsdException w:name="Table Grid" w:uiPriority="39"/>
     <w:lsdException w:name="Table Theme" w:semiHidden="1" w:unhideWhenUsed="1"/>
     <w:lsdException w:name="Placeholder Text" w:semiHidden="1"/>
-    <w:lsdException w:name="No Spacing" w:uiPriority="1" w:qFormat="1"/>
+    <w:lsdException w:name="No Spacing" w:uiPriority="1"/>
     <w:lsdException w:name="Light Shading" w:uiPriority="60"/>
     <w:lsdException w:name="Light List" w:uiPriority="61"/>
     <w:lsdException w:name="Light Grid" w:uiPriority="62"/>
@@ -3685,9 +3585,9 @@
     <w:lsdException w:name="Colorful Shading Accent 6" w:uiPriority="71"/>
     <w:lsdException w:name="Colorful List Accent 6" w:uiPriority="72"/>
     <w:lsdException w:name="Colorful Grid Accent 6" w:uiPriority="73"/>
-    <w:lsdException w:name="Subtle Emphasis" w:uiPriority="19" w:qFormat="1"/>
+    <w:lsdException w:name="Subtle Emphasis" w:uiPriority="19"/>
     <w:lsdException w:name="Intense Emphasis" w:uiPriority="21"/>
-    <w:lsdException w:name="Subtle Reference" w:uiPriority="31" w:qFormat="1"/>
+    <w:lsdException w:name="Subtle Reference" w:uiPriority="31"/>
     <w:lsdException w:name="Intense Reference" w:uiPriority="32"/>
     <w:lsdException w:name="Book Title" w:uiPriority="33"/>
     <w:lsdException w:name="Bibliography" w:semiHidden="1" w:uiPriority="37" w:unhideWhenUsed="1"/>
@@ -3914,7 +3814,6 @@
   <w:style w:type="character" w:default="1" w:styleId="Standardnpsmoodstavce">
     <w:name w:val="Default Paragraph Font"/>
     <w:uiPriority w:val="1"/>
-    <w:semiHidden/>
     <w:unhideWhenUsed/>
   </w:style>
   <w:style w:type="table" w:default="1" w:styleId="Normlntabulka">
@@ -4138,7 +4037,6 @@
     <w:name w:val="Normální - Úvodní strana"/>
     <w:basedOn w:val="Normln"/>
     <w:link w:val="Normln-vodnstranaChar"/>
-    <w:qFormat/>
     <w:rsid w:val="001943AD"/>
     <w:pPr>
       <w:spacing w:after="2040"/>
@@ -4251,6 +4149,31 @@
       <w:sz w:val="20"/>
       <w:szCs w:val="20"/>
       <w:lang w:eastAsia="cs-CZ"/>
+    </w:rPr>
+  </w:style>
+  <w:style w:type="paragraph" w:customStyle="1" w:styleId="Kd">
+    <w:name w:val="Kód"/>
+    <w:basedOn w:val="Normln"/>
+    <w:link w:val="KdChar"/>
+    <w:qFormat/>
+    <w:rsid w:val="00BD7EB8"/>
+    <w:rPr>
+      <w:rFonts w:ascii="Courier New" w:hAnsi="Courier New" w:cs="Courier New"/>
+      <w:noProof/>
+      <w:lang w:eastAsia="ar-SA"/>
+    </w:rPr>
+  </w:style>
+  <w:style w:type="character" w:customStyle="1" w:styleId="KdChar">
+    <w:name w:val="Kód Char"/>
+    <w:basedOn w:val="Standardnpsmoodstavce"/>
+    <w:link w:val="Kd"/>
+    <w:rsid w:val="00BD7EB8"/>
+    <w:rPr>
+      <w:rFonts w:ascii="Courier New" w:eastAsia="Times New Roman" w:hAnsi="Courier New" w:cs="Courier New"/>
+      <w:noProof/>
+      <w:sz w:val="24"/>
+      <w:szCs w:val="26"/>
+      <w:lang w:eastAsia="ar-SA"/>
     </w:rPr>
   </w:style>
 </w:styles>

</xml_diff>